<commit_message>
great work, thank you, Alex
</commit_message>
<xml_diff>
--- a/99_Thinktank/Other/T1_CoverLetter_AS_1page.docx
+++ b/99_Thinktank/Other/T1_CoverLetter_AS_1page.docx
@@ -1,6 +1,6 @@
 
 <file path=word/document.xml><?xml version="1.0" encoding="utf-8"?>
-<w:document xmlns:wpc="http://schemas.microsoft.com/office/word/2010/wordprocessingCanvas" xmlns:cx="http://schemas.microsoft.com/office/drawing/2014/chartex" xmlns:cx1="http://schemas.microsoft.com/office/drawing/2015/9/8/chartex" xmlns:cx2="http://schemas.microsoft.com/office/drawing/2015/10/21/chartex" xmlns:cx3="http://schemas.microsoft.com/office/drawing/2016/5/9/chartex" xmlns:cx4="http://schemas.microsoft.com/office/drawing/2016/5/10/chartex" xmlns:cx5="http://schemas.microsoft.com/office/drawing/2016/5/11/chartex" xmlns:cx6="http://schemas.microsoft.com/office/drawing/2016/5/12/chartex" xmlns:cx7="http://schemas.microsoft.com/office/drawing/2016/5/13/chartex" xmlns:cx8="http://schemas.microsoft.com/office/drawing/2016/5/14/chartex" xmlns:mc="http://schemas.openxmlformats.org/markup-compatibility/2006" xmlns:aink="http://schemas.microsoft.com/office/drawing/2016/ink" xmlns:am3d="http://schemas.microsoft.com/office/drawing/2017/model3d" xmlns:o="urn:schemas-microsoft-com:office:office" xmlns:r="http://schemas.openxmlformats.org/officeDocument/2006/relationships" xmlns:m="http://schemas.openxmlformats.org/officeDocument/2006/math" xmlns:v="urn:schemas-microsoft-com:vml" xmlns:wp14="http://schemas.microsoft.com/office/word/2010/wordprocessingDrawing" xmlns:wp="http://schemas.openxmlformats.org/drawingml/2006/wordprocessingDrawing" xmlns:w10="urn:schemas-microsoft-com:office:word" xmlns:w="http://schemas.openxmlformats.org/wordprocessingml/2006/main" xmlns:w14="http://schemas.microsoft.com/office/word/2010/wordml" xmlns:w15="http://schemas.microsoft.com/office/word/2012/wordml" xmlns:w16cex="http://schemas.microsoft.com/office/word/2018/wordml/cex" xmlns:w16cid="http://schemas.microsoft.com/office/word/2016/wordml/cid" xmlns:w16="http://schemas.microsoft.com/office/word/2018/wordml" xmlns:w16sdtdh="http://schemas.microsoft.com/office/word/2020/wordml/sdtdatahash" xmlns:w16se="http://schemas.microsoft.com/office/word/2015/wordml/symex" xmlns:wpg="http://schemas.microsoft.com/office/word/2010/wordprocessingGroup" xmlns:wpi="http://schemas.microsoft.com/office/word/2010/wordprocessingInk" xmlns:wne="http://schemas.microsoft.com/office/word/2006/wordml" xmlns:wps="http://schemas.microsoft.com/office/word/2010/wordprocessingShape" mc:Ignorable="w14 w15 w16se w16cid w16 w16cex w16sdtdh wp14">
+<w:document xmlns:wpc="http://schemas.microsoft.com/office/word/2010/wordprocessingCanvas" xmlns:cx="http://schemas.microsoft.com/office/drawing/2014/chartex" xmlns:mc="http://schemas.openxmlformats.org/markup-compatibility/2006" xmlns:o="urn:schemas-microsoft-com:office:office" xmlns:r="http://schemas.openxmlformats.org/officeDocument/2006/relationships" xmlns:m="http://schemas.openxmlformats.org/officeDocument/2006/math" xmlns:v="urn:schemas-microsoft-com:vml" xmlns:wp14="http://schemas.microsoft.com/office/word/2010/wordprocessingDrawing" xmlns:wp="http://schemas.openxmlformats.org/drawingml/2006/wordprocessingDrawing" xmlns:w10="urn:schemas-microsoft-com:office:word" xmlns:w="http://schemas.openxmlformats.org/wordprocessingml/2006/main" xmlns:w14="http://schemas.microsoft.com/office/word/2010/wordml" xmlns:w15="http://schemas.microsoft.com/office/word/2012/wordml" xmlns:w16se="http://schemas.microsoft.com/office/word/2015/wordml/symex" xmlns:wpg="http://schemas.microsoft.com/office/word/2010/wordprocessingGroup" xmlns:wpi="http://schemas.microsoft.com/office/word/2010/wordprocessingInk" xmlns:wne="http://schemas.microsoft.com/office/word/2006/wordml" xmlns:wps="http://schemas.microsoft.com/office/word/2010/wordprocessingShape" mc:Ignorable="w14 w15 w16se wp14">
   <w:body>
     <w:p>
       <w:pPr>
@@ -75,14 +75,12 @@
         </w:rPr>
         <w:t>School of Science /</w:t>
       </w:r>
-      <w:ins w:id="0" w:author="Alex Strobel" w:date="2022-02-17T17:16:00Z">
-        <w:r>
-          <w:rPr>
-            <w:lang w:val="en-GB"/>
-          </w:rPr>
-          <w:t xml:space="preserve"> </w:t>
-        </w:r>
-      </w:ins>
+      <w:r>
+        <w:rPr>
+          <w:lang w:val="en-GB"/>
+        </w:rPr>
+        <w:t xml:space="preserve"> </w:t>
+      </w:r>
       <w:r>
         <w:rPr>
           <w:lang w:val="en-GB"/>
@@ -101,14 +99,6 @@
         </w:rPr>
         <w:t>Chair of Differential and Personality Psychology</w:t>
       </w:r>
-      <w:del w:id="1" w:author="Alex Strobel" w:date="2022-02-17T17:17:00Z">
-        <w:r>
-          <w:rPr>
-            <w:lang w:val="en-GB"/>
-          </w:rPr>
-          <w:delText>,</w:delText>
-        </w:r>
-      </w:del>
     </w:p>
     <w:p>
       <w:pPr>
@@ -136,18 +126,13 @@
         <w:pStyle w:val="2TUDAdressfeldTUD"/>
         <w:rPr>
           <w:lang w:val="en-GB"/>
-          <w:rPrChange w:id="3" w:author="Alex Strobel" w:date="2022-02-18T09:51:00Z">
-            <w:rPr/>
-          </w:rPrChange>
-        </w:rPr>
-      </w:pPr>
-      <w:r>
-        <w:rPr>
-          <w:lang w:val="en-GB"/>
-          <w:rPrChange w:id="4" w:author="Alex Strobel" w:date="2022-02-18T09:51:00Z">
-            <w:rPr/>
-          </w:rPrChange>
-        </w:rPr>
+        </w:rPr>
+      </w:pPr>
+      <w:r>
+        <w:rPr>
+          <w:lang w:val="en-GB"/>
+        </w:rPr>
+        <w:lastRenderedPageBreak/>
         <w:t>Technische Universität Dresden, 01062 Dresden</w:t>
       </w:r>
     </w:p>
@@ -158,42 +143,12 @@
           <w:lang w:val="en-GB"/>
         </w:rPr>
       </w:pPr>
-      <w:proofErr w:type="spellStart"/>
-      <w:r>
-        <w:rPr>
-          <w:lang w:val="en-GB"/>
-        </w:rPr>
-        <w:t>Dr.</w:t>
-      </w:r>
-      <w:proofErr w:type="spellEnd"/>
-      <w:r>
-        <w:rPr>
-          <w:lang w:val="en-GB"/>
-        </w:rPr>
-        <w:t xml:space="preserve"> </w:t>
-      </w:r>
-      <w:proofErr w:type="spellStart"/>
-      <w:r>
-        <w:rPr>
-          <w:lang w:val="en-GB"/>
-        </w:rPr>
-        <w:t>Stavroula</w:t>
-      </w:r>
-      <w:proofErr w:type="spellEnd"/>
-      <w:r>
-        <w:rPr>
-          <w:lang w:val="en-GB"/>
-        </w:rPr>
-        <w:t xml:space="preserve"> </w:t>
-      </w:r>
-      <w:proofErr w:type="spellStart"/>
-      <w:r>
-        <w:rPr>
-          <w:lang w:val="en-GB"/>
-        </w:rPr>
-        <w:t>Kousta</w:t>
-      </w:r>
-      <w:proofErr w:type="spellEnd"/>
+      <w:r>
+        <w:rPr>
+          <w:lang w:val="en-GB"/>
+        </w:rPr>
+        <w:t>Dr. Stavroula Kousta</w:t>
+      </w:r>
       <w:r>
         <w:rPr>
           <w:lang w:val="en-GB"/>
@@ -271,44 +226,29 @@
         <w:pStyle w:val="4TUDKontaktangaben"/>
         <w:rPr>
           <w:lang w:val="en-GB"/>
-          <w:rPrChange w:id="5" w:author="Alex Strobel" w:date="2022-02-18T09:51:00Z">
-            <w:rPr/>
-          </w:rPrChange>
-        </w:rPr>
-      </w:pPr>
-      <w:r>
-        <w:rPr>
-          <w:lang w:val="en-GB"/>
-          <w:rPrChange w:id="6" w:author="Alex Strobel" w:date="2022-02-18T09:51:00Z">
-            <w:rPr/>
-          </w:rPrChange>
+        </w:rPr>
+      </w:pPr>
+      <w:r>
+        <w:rPr>
+          <w:lang w:val="en-GB"/>
         </w:rPr>
         <w:t>Name</w:t>
       </w:r>
       <w:r>
         <w:rPr>
           <w:lang w:val="en-GB"/>
-          <w:rPrChange w:id="7" w:author="Alex Strobel" w:date="2022-02-18T09:51:00Z">
-            <w:rPr/>
-          </w:rPrChange>
         </w:rPr>
         <w:t>:</w:t>
       </w:r>
       <w:r>
         <w:rPr>
           <w:lang w:val="en-GB"/>
-          <w:rPrChange w:id="8" w:author="Alex Strobel" w:date="2022-02-18T09:51:00Z">
-            <w:rPr/>
-          </w:rPrChange>
         </w:rPr>
         <w:tab/>
       </w:r>
       <w:r>
         <w:rPr>
           <w:lang w:val="en-GB"/>
-          <w:rPrChange w:id="9" w:author="Alex Strobel" w:date="2022-02-18T09:51:00Z">
-            <w:rPr/>
-          </w:rPrChange>
         </w:rPr>
         <w:t>Josephine Zerna, M.Sc.</w:t>
       </w:r>
@@ -318,62 +258,29 @@
         <w:pStyle w:val="4TUDKontaktangaben"/>
         <w:rPr>
           <w:lang w:val="en-GB"/>
-          <w:rPrChange w:id="10" w:author="Alex Strobel" w:date="2022-02-18T09:51:00Z">
-            <w:rPr/>
-          </w:rPrChange>
-        </w:rPr>
-      </w:pPr>
-      <w:r>
-        <w:rPr>
-          <w:lang w:val="en-GB"/>
-          <w:rPrChange w:id="11" w:author="Alex Strobel" w:date="2022-02-18T09:51:00Z">
-            <w:rPr/>
-          </w:rPrChange>
+        </w:rPr>
+      </w:pPr>
+      <w:r>
+        <w:rPr>
+          <w:lang w:val="en-GB"/>
         </w:rPr>
         <w:t>E-Mail:</w:t>
       </w:r>
       <w:r>
         <w:rPr>
           <w:lang w:val="en-GB"/>
-          <w:rPrChange w:id="12" w:author="Alex Strobel" w:date="2022-02-18T09:51:00Z">
-            <w:rPr/>
-          </w:rPrChange>
         </w:rPr>
         <w:tab/>
       </w:r>
-      <w:r>
-        <w:fldChar w:fldCharType="begin"/>
-      </w:r>
-      <w:r>
-        <w:rPr>
-          <w:lang w:val="en-GB"/>
-          <w:rPrChange w:id="13" w:author="Alex Strobel" w:date="2022-02-18T09:51:00Z">
-            <w:rPr/>
-          </w:rPrChange>
-        </w:rPr>
-        <w:instrText xml:space="preserve"> HYPERLINK "mailto:josephine.zerna@tu-dresden.de" </w:instrText>
-      </w:r>
-      <w:r>
-        <w:fldChar w:fldCharType="separate"/>
-      </w:r>
-      <w:r>
-        <w:rPr>
-          <w:rStyle w:val="Hyperlink"/>
-          <w:lang w:val="en-GB"/>
-          <w:rPrChange w:id="14" w:author="Alex Strobel" w:date="2022-02-18T09:51:00Z">
-            <w:rPr>
-              <w:rStyle w:val="Hyperlink"/>
-            </w:rPr>
-          </w:rPrChange>
-        </w:rPr>
-        <w:t>josephine.zerna@tu-dresden.de</w:t>
-      </w:r>
-      <w:r>
-        <w:rPr>
-          <w:rStyle w:val="Hyperlink"/>
-        </w:rPr>
-        <w:fldChar w:fldCharType="end"/>
-      </w:r>
+      <w:hyperlink r:id="rId16" w:history="1">
+        <w:r>
+          <w:rPr>
+            <w:rStyle w:val="Hyperlink"/>
+            <w:lang w:val="en-GB"/>
+          </w:rPr>
+          <w:t>josephine.zerna@tu-dresden.de</w:t>
+        </w:r>
+      </w:hyperlink>
     </w:p>
     <w:p>
       <w:pPr>
@@ -450,24 +357,13 @@
         </w:rPr>
         <w:fldChar w:fldCharType="separate"/>
       </w:r>
-      <w:ins w:id="15" w:author="Alex Strobel" w:date="2022-02-18T09:55:00Z">
-        <w:r>
-          <w:rPr>
-            <w:noProof/>
-            <w:lang w:val="en-GB"/>
-          </w:rPr>
-          <w:t>18.02.2022</w:t>
-        </w:r>
-      </w:ins>
-      <w:del w:id="16" w:author="Alex Strobel" w:date="2022-02-18T09:51:00Z">
-        <w:r>
-          <w:rPr>
-            <w:noProof/>
-            <w:lang w:val="en-GB"/>
-          </w:rPr>
-          <w:delText>17.02.2022</w:delText>
-        </w:r>
-      </w:del>
+      <w:r>
+        <w:rPr>
+          <w:noProof/>
+          <w:lang w:val="en-GB"/>
+        </w:rPr>
+        <w:t>24.02.2022</w:t>
+      </w:r>
       <w:r>
         <w:rPr>
           <w:lang w:val="en-GB"/>
@@ -505,6 +401,7 @@
         <w:rPr>
           <w:lang w:val="en-GB"/>
         </w:rPr>
+        <w:lastRenderedPageBreak/>
         <w:t>Cover Letter for a Stage 1 Registered Report</w:t>
       </w:r>
     </w:p>
@@ -524,39 +421,8 @@
           <w:szCs w:val="19"/>
           <w:lang w:val="en-GB"/>
         </w:rPr>
-        <w:t xml:space="preserve">Dear </w:t>
-      </w:r>
-      <w:proofErr w:type="spellStart"/>
-      <w:r>
-        <w:rPr>
-          <w:rFonts w:ascii="Open Sans Light" w:hAnsi="Open Sans Light" w:cs="Open Sans Light"/>
-          <w:sz w:val="19"/>
-          <w:szCs w:val="19"/>
-          <w:lang w:val="en-GB"/>
-        </w:rPr>
-        <w:t>Dr.</w:t>
-      </w:r>
-      <w:proofErr w:type="spellEnd"/>
-      <w:r>
-        <w:rPr>
-          <w:rFonts w:ascii="Open Sans Light" w:hAnsi="Open Sans Light" w:cs="Open Sans Light"/>
-          <w:sz w:val="19"/>
-          <w:szCs w:val="19"/>
-          <w:lang w:val="en-GB"/>
-        </w:rPr>
-        <w:t xml:space="preserve"> </w:t>
-      </w:r>
-      <w:proofErr w:type="spellStart"/>
-      <w:r>
-        <w:rPr>
-          <w:rFonts w:ascii="Open Sans Light" w:hAnsi="Open Sans Light" w:cs="Open Sans Light"/>
-          <w:sz w:val="19"/>
-          <w:szCs w:val="19"/>
-          <w:lang w:val="en-GB"/>
-        </w:rPr>
-        <w:t>Kousta</w:t>
-      </w:r>
-      <w:proofErr w:type="spellEnd"/>
+        <w:t>Dear Dr. Kousta</w:t>
+      </w:r>
       <w:r>
         <w:rPr>
           <w:rFonts w:ascii="Open Sans Light" w:hAnsi="Open Sans Light" w:cs="Open Sans Light"/>
@@ -577,11 +443,6 @@
           <w:szCs w:val="19"/>
           <w:lang w:val="en-GB"/>
         </w:rPr>
-        <w:pPrChange w:id="17" w:author="Alex Strobel" w:date="2022-02-18T09:35:00Z">
-          <w:pPr>
-            <w:jc w:val="both"/>
-          </w:pPr>
-        </w:pPrChange>
       </w:pPr>
       <w:r>
         <w:rPr>
@@ -600,11 +461,6 @@
           <w:sz w:val="19"/>
           <w:szCs w:val="19"/>
           <w:lang w:val="en-GB"/>
-          <w:rPrChange w:id="18" w:author="Alex Strobel" w:date="2022-02-17T17:05:00Z">
-            <w:rPr>
-              <w:lang w:val="en-GB"/>
-            </w:rPr>
-          </w:rPrChange>
         </w:rPr>
         <w:t>Nature Human Behaviour</w:t>
       </w:r>
@@ -625,51 +481,21 @@
         <w:spacing w:after="120"/>
         <w:jc w:val="both"/>
         <w:rPr>
-          <w:ins w:id="19" w:author="Alex Strobel" w:date="2022-02-17T17:10:00Z"/>
-          <w:rFonts w:ascii="Open Sans Light" w:hAnsi="Open Sans Light" w:cs="Open Sans Light"/>
-          <w:sz w:val="19"/>
-          <w:szCs w:val="19"/>
-          <w:lang w:val="en-GB"/>
-        </w:rPr>
-        <w:pPrChange w:id="20" w:author="Alex Strobel" w:date="2022-02-18T09:38:00Z">
-          <w:pPr>
-            <w:jc w:val="both"/>
-          </w:pPr>
-        </w:pPrChange>
-      </w:pPr>
-      <w:ins w:id="21" w:author="Alex Strobel" w:date="2022-02-17T17:06:00Z">
-        <w:r>
-          <w:rPr>
-            <w:rFonts w:ascii="Open Sans Light" w:hAnsi="Open Sans Light" w:cs="Open Sans Light"/>
-            <w:sz w:val="19"/>
-            <w:szCs w:val="19"/>
-            <w:lang w:val="en-GB"/>
-          </w:rPr>
-          <w:t xml:space="preserve">In </w:t>
-        </w:r>
-      </w:ins>
-      <w:del w:id="22" w:author="Alex Strobel" w:date="2022-02-17T17:06:00Z">
-        <w:r>
-          <w:rPr>
-            <w:rFonts w:ascii="Open Sans Light" w:hAnsi="Open Sans Light" w:cs="Open Sans Light"/>
-            <w:sz w:val="19"/>
-            <w:szCs w:val="19"/>
-            <w:lang w:val="en-GB"/>
-          </w:rPr>
-          <w:delText xml:space="preserve">Our </w:delText>
-        </w:r>
-      </w:del>
-      <w:ins w:id="23" w:author="Alex Strobel" w:date="2022-02-17T17:06:00Z">
-        <w:r>
-          <w:rPr>
-            <w:rFonts w:ascii="Open Sans Light" w:hAnsi="Open Sans Light" w:cs="Open Sans Light"/>
-            <w:sz w:val="19"/>
-            <w:szCs w:val="19"/>
-            <w:lang w:val="en-GB"/>
-          </w:rPr>
-          <w:t xml:space="preserve">our </w:t>
-        </w:r>
-      </w:ins>
+          <w:rFonts w:ascii="Open Sans Light" w:hAnsi="Open Sans Light" w:cs="Open Sans Light"/>
+          <w:sz w:val="19"/>
+          <w:szCs w:val="19"/>
+          <w:lang w:val="en-GB"/>
+        </w:rPr>
+      </w:pPr>
+      <w:r>
+        <w:rPr>
+          <w:rFonts w:ascii="Open Sans Light" w:hAnsi="Open Sans Light" w:cs="Open Sans Light"/>
+          <w:sz w:val="19"/>
+          <w:szCs w:val="19"/>
+          <w:lang w:val="en-GB"/>
+        </w:rPr>
+        <w:t xml:space="preserve">In our </w:t>
+      </w:r>
       <w:r>
         <w:rPr>
           <w:rFonts w:ascii="Open Sans Light" w:hAnsi="Open Sans Light" w:cs="Open Sans Light"/>
@@ -679,17 +505,15 @@
         </w:rPr>
         <w:t>study</w:t>
       </w:r>
-      <w:ins w:id="24" w:author="Alex Strobel" w:date="2022-02-17T17:06:00Z">
-        <w:r>
-          <w:rPr>
-            <w:rFonts w:ascii="Open Sans Light" w:hAnsi="Open Sans Light" w:cs="Open Sans Light"/>
-            <w:sz w:val="19"/>
-            <w:szCs w:val="19"/>
-            <w:lang w:val="en-GB"/>
-          </w:rPr>
-          <w:t>, we</w:t>
-        </w:r>
-      </w:ins>
+      <w:r>
+        <w:rPr>
+          <w:rFonts w:ascii="Open Sans Light" w:hAnsi="Open Sans Light" w:cs="Open Sans Light"/>
+          <w:sz w:val="19"/>
+          <w:szCs w:val="19"/>
+          <w:lang w:val="en-GB"/>
+        </w:rPr>
+        <w:t>, we</w:t>
+      </w:r>
       <w:r>
         <w:rPr>
           <w:rFonts w:ascii="Open Sans Light" w:hAnsi="Open Sans Light" w:cs="Open Sans Light"/>
@@ -699,28 +523,15 @@
         </w:rPr>
         <w:t xml:space="preserve"> investigate</w:t>
       </w:r>
-      <w:ins w:id="25" w:author="Alex Strobel" w:date="2022-02-17T17:06:00Z">
-        <w:r>
-          <w:rPr>
-            <w:rFonts w:ascii="Open Sans Light" w:hAnsi="Open Sans Light" w:cs="Open Sans Light"/>
-            <w:sz w:val="19"/>
-            <w:szCs w:val="19"/>
-            <w:lang w:val="en-GB"/>
-          </w:rPr>
-          <w:t xml:space="preserve"> </w:t>
-        </w:r>
-      </w:ins>
-      <w:del w:id="26" w:author="Alex Strobel" w:date="2022-02-17T17:06:00Z">
-        <w:r>
-          <w:rPr>
-            <w:rFonts w:ascii="Open Sans Light" w:hAnsi="Open Sans Light" w:cs="Open Sans Light"/>
-            <w:sz w:val="19"/>
-            <w:szCs w:val="19"/>
-            <w:lang w:val="en-GB"/>
-          </w:rPr>
-          <w:delText xml:space="preserve">s </w:delText>
-        </w:r>
-      </w:del>
+      <w:r>
+        <w:rPr>
+          <w:rFonts w:ascii="Open Sans Light" w:hAnsi="Open Sans Light" w:cs="Open Sans Light"/>
+          <w:sz w:val="19"/>
+          <w:szCs w:val="19"/>
+          <w:lang w:val="en-GB"/>
+        </w:rPr>
+        <w:t xml:space="preserve"> </w:t>
+      </w:r>
       <w:r>
         <w:rPr>
           <w:rFonts w:ascii="Open Sans Light" w:hAnsi="Open Sans Light" w:cs="Open Sans Light"/>
@@ -730,17 +541,15 @@
         </w:rPr>
         <w:t xml:space="preserve">the relationship between the cost of effort and the value of rewards, a trade-off that is relevant to everyday life but still poorly understood. We advance an existing </w:t>
       </w:r>
-      <w:ins w:id="27" w:author="Alex Strobel" w:date="2022-02-18T09:37:00Z">
-        <w:r>
-          <w:rPr>
-            <w:rFonts w:ascii="Open Sans Light" w:hAnsi="Open Sans Light" w:cs="Open Sans Light"/>
-            <w:sz w:val="19"/>
-            <w:szCs w:val="19"/>
-            <w:lang w:val="en-GB"/>
-          </w:rPr>
-          <w:t xml:space="preserve">effort discounting </w:t>
-        </w:r>
-      </w:ins>
+      <w:r>
+        <w:rPr>
+          <w:rFonts w:ascii="Open Sans Light" w:hAnsi="Open Sans Light" w:cs="Open Sans Light"/>
+          <w:sz w:val="19"/>
+          <w:szCs w:val="19"/>
+          <w:lang w:val="en-GB"/>
+        </w:rPr>
+        <w:t xml:space="preserve">effort discounting </w:t>
+      </w:r>
       <w:r>
         <w:rPr>
           <w:rFonts w:ascii="Open Sans Light" w:hAnsi="Open Sans Light" w:cs="Open Sans Light"/>
@@ -750,156 +559,51 @@
         </w:rPr>
         <w:t>paradigm by Westbrook and colleagues (2013)</w:t>
       </w:r>
-      <w:del w:id="28" w:author="Alex Strobel" w:date="2022-02-17T17:06:00Z">
-        <w:r>
-          <w:rPr>
-            <w:rFonts w:ascii="Open Sans Light" w:hAnsi="Open Sans Light" w:cs="Open Sans Light"/>
-            <w:sz w:val="19"/>
-            <w:szCs w:val="19"/>
-            <w:lang w:val="en-GB"/>
-          </w:rPr>
-          <w:delText>, which</w:delText>
-        </w:r>
-      </w:del>
-      <w:ins w:id="29" w:author="Alex Strobel" w:date="2022-02-17T17:06:00Z">
-        <w:r>
-          <w:rPr>
-            <w:rFonts w:ascii="Open Sans Light" w:hAnsi="Open Sans Light" w:cs="Open Sans Light"/>
-            <w:sz w:val="19"/>
-            <w:szCs w:val="19"/>
-            <w:lang w:val="en-GB"/>
-          </w:rPr>
-          <w:t xml:space="preserve"> </w:t>
-        </w:r>
-      </w:ins>
-      <w:ins w:id="30" w:author="Alex Strobel" w:date="2022-02-18T09:32:00Z">
-        <w:r>
-          <w:rPr>
-            <w:rFonts w:ascii="Open Sans Light" w:hAnsi="Open Sans Light" w:cs="Open Sans Light"/>
-            <w:sz w:val="19"/>
-            <w:szCs w:val="19"/>
-            <w:lang w:val="en-GB"/>
-          </w:rPr>
-          <w:t>for</w:t>
-        </w:r>
-      </w:ins>
-      <w:del w:id="31" w:author="Alex Strobel" w:date="2022-02-18T09:32:00Z">
-        <w:r>
-          <w:rPr>
-            <w:rFonts w:ascii="Open Sans Light" w:hAnsi="Open Sans Light" w:cs="Open Sans Light"/>
-            <w:sz w:val="19"/>
-            <w:szCs w:val="19"/>
-            <w:lang w:val="en-GB"/>
-          </w:rPr>
-          <w:delText xml:space="preserve"> examine</w:delText>
-        </w:r>
-      </w:del>
-      <w:del w:id="32" w:author="Alex Strobel" w:date="2022-02-17T17:06:00Z">
-        <w:r>
-          <w:rPr>
-            <w:rFonts w:ascii="Open Sans Light" w:hAnsi="Open Sans Light" w:cs="Open Sans Light"/>
-            <w:sz w:val="19"/>
-            <w:szCs w:val="19"/>
-            <w:lang w:val="en-GB"/>
-          </w:rPr>
-          <w:delText xml:space="preserve">s </w:delText>
-        </w:r>
-      </w:del>
-      <w:del w:id="33" w:author="Alex Strobel" w:date="2022-02-18T09:32:00Z">
-        <w:r>
-          <w:rPr>
-            <w:rFonts w:ascii="Open Sans Light" w:hAnsi="Open Sans Light" w:cs="Open Sans Light"/>
-            <w:sz w:val="19"/>
-            <w:szCs w:val="19"/>
-            <w:lang w:val="en-GB"/>
-          </w:rPr>
-          <w:delText>decision</w:delText>
-        </w:r>
-      </w:del>
-      <w:del w:id="34" w:author="Alex Strobel" w:date="2022-02-17T17:06:00Z">
-        <w:r>
-          <w:rPr>
-            <w:rFonts w:ascii="Open Sans Light" w:hAnsi="Open Sans Light" w:cs="Open Sans Light"/>
-            <w:sz w:val="19"/>
-            <w:szCs w:val="19"/>
-            <w:lang w:val="en-GB"/>
-          </w:rPr>
-          <w:delText xml:space="preserve"> </w:delText>
-        </w:r>
-      </w:del>
-      <w:del w:id="35" w:author="Alex Strobel" w:date="2022-02-18T09:32:00Z">
-        <w:r>
-          <w:rPr>
-            <w:rFonts w:ascii="Open Sans Light" w:hAnsi="Open Sans Light" w:cs="Open Sans Light"/>
-            <w:sz w:val="19"/>
-            <w:szCs w:val="19"/>
-            <w:lang w:val="en-GB"/>
-          </w:rPr>
-          <w:delText>making by</w:delText>
-        </w:r>
-      </w:del>
-      <w:r>
-        <w:rPr>
-          <w:rFonts w:ascii="Open Sans Light" w:hAnsi="Open Sans Light" w:cs="Open Sans Light"/>
-          <w:sz w:val="19"/>
-          <w:szCs w:val="19"/>
-          <w:lang w:val="en-GB"/>
-        </w:rPr>
-        <w:t xml:space="preserve"> determining </w:t>
-      </w:r>
-      <w:del w:id="36" w:author="Alex Strobel" w:date="2022-02-18T09:32:00Z">
-        <w:r>
-          <w:rPr>
-            <w:rFonts w:ascii="Open Sans Light" w:hAnsi="Open Sans Light" w:cs="Open Sans Light"/>
-            <w:sz w:val="19"/>
-            <w:szCs w:val="19"/>
-            <w:lang w:val="en-GB"/>
-          </w:rPr>
-          <w:delText xml:space="preserve">the </w:delText>
-        </w:r>
-      </w:del>
-      <w:r>
-        <w:rPr>
-          <w:rFonts w:ascii="Open Sans Light" w:hAnsi="Open Sans Light" w:cs="Open Sans Light"/>
-          <w:sz w:val="19"/>
-          <w:szCs w:val="19"/>
-          <w:lang w:val="en-GB"/>
-        </w:rPr>
-        <w:t xml:space="preserve">subjective values of </w:t>
-      </w:r>
-      <w:del w:id="37" w:author="Alex Strobel" w:date="2022-02-18T09:32:00Z">
-        <w:r>
-          <w:rPr>
-            <w:rFonts w:ascii="Open Sans Light" w:hAnsi="Open Sans Light" w:cs="Open Sans Light"/>
-            <w:sz w:val="19"/>
-            <w:szCs w:val="19"/>
-            <w:lang w:val="en-GB"/>
-          </w:rPr>
-          <w:delText xml:space="preserve">different </w:delText>
-        </w:r>
-      </w:del>
-      <w:ins w:id="38" w:author="Alex Strobel" w:date="2022-02-18T09:33:00Z">
-        <w:r>
-          <w:rPr>
-            <w:rFonts w:ascii="Open Sans Light" w:hAnsi="Open Sans Light" w:cs="Open Sans Light"/>
-            <w:sz w:val="19"/>
-            <w:szCs w:val="19"/>
-            <w:lang w:val="en-GB"/>
-          </w:rPr>
-          <w:t>different demand</w:t>
-        </w:r>
-      </w:ins>
-      <w:ins w:id="39" w:author="Alex Strobel" w:date="2022-02-18T09:32:00Z">
-        <w:r>
-          <w:rPr>
-            <w:rFonts w:ascii="Open Sans Light" w:hAnsi="Open Sans Light" w:cs="Open Sans Light"/>
-            <w:sz w:val="19"/>
-            <w:szCs w:val="19"/>
-            <w:lang w:val="en-GB"/>
-          </w:rPr>
-          <w:t xml:space="preserve"> </w:t>
-        </w:r>
-      </w:ins>
+      <w:r>
+        <w:rPr>
+          <w:rFonts w:ascii="Open Sans Light" w:hAnsi="Open Sans Light" w:cs="Open Sans Light"/>
+          <w:sz w:val="19"/>
+          <w:szCs w:val="19"/>
+          <w:lang w:val="en-GB"/>
+        </w:rPr>
+        <w:t xml:space="preserve"> </w:t>
+      </w:r>
+      <w:r>
+        <w:rPr>
+          <w:rFonts w:ascii="Open Sans Light" w:hAnsi="Open Sans Light" w:cs="Open Sans Light"/>
+          <w:sz w:val="19"/>
+          <w:szCs w:val="19"/>
+          <w:lang w:val="en-GB"/>
+        </w:rPr>
+        <w:t>for</w:t>
+      </w:r>
+      <w:r>
+        <w:rPr>
+          <w:rFonts w:ascii="Open Sans Light" w:hAnsi="Open Sans Light" w:cs="Open Sans Light"/>
+          <w:sz w:val="19"/>
+          <w:szCs w:val="19"/>
+          <w:lang w:val="en-GB"/>
+        </w:rPr>
+        <w:t xml:space="preserve"> determining subjective values of </w:t>
+      </w:r>
+      <w:r>
+        <w:rPr>
+          <w:rFonts w:ascii="Open Sans Light" w:hAnsi="Open Sans Light" w:cs="Open Sans Light"/>
+          <w:sz w:val="19"/>
+          <w:szCs w:val="19"/>
+          <w:lang w:val="en-GB"/>
+        </w:rPr>
+        <w:t>different demand</w:t>
+      </w:r>
+      <w:r>
+        <w:rPr>
+          <w:rFonts w:ascii="Open Sans Light" w:hAnsi="Open Sans Light" w:cs="Open Sans Light"/>
+          <w:sz w:val="19"/>
+          <w:szCs w:val="19"/>
+          <w:lang w:val="en-GB"/>
+        </w:rPr>
+        <w:t xml:space="preserve"> </w:t>
+      </w:r>
       <w:r>
         <w:rPr>
           <w:rFonts w:ascii="Open Sans Light" w:hAnsi="Open Sans Light" w:cs="Open Sans Light"/>
@@ -909,50 +613,15 @@
         </w:rPr>
         <w:t xml:space="preserve">levels of a cognitive task. We </w:t>
       </w:r>
-      <w:del w:id="40" w:author="Alex Strobel" w:date="2022-02-18T09:32:00Z">
-        <w:r>
-          <w:rPr>
-            <w:rFonts w:ascii="Open Sans Light" w:hAnsi="Open Sans Light" w:cs="Open Sans Light"/>
-            <w:sz w:val="19"/>
-            <w:szCs w:val="19"/>
-            <w:lang w:val="en-GB"/>
-          </w:rPr>
-          <w:delText>alter</w:delText>
-        </w:r>
-      </w:del>
-      <w:del w:id="41" w:author="Alex Strobel" w:date="2022-02-17T17:06:00Z">
-        <w:r>
-          <w:rPr>
-            <w:rFonts w:ascii="Open Sans Light" w:hAnsi="Open Sans Light" w:cs="Open Sans Light"/>
-            <w:sz w:val="19"/>
-            <w:szCs w:val="19"/>
-            <w:lang w:val="en-GB"/>
-          </w:rPr>
-          <w:delText>ed</w:delText>
-        </w:r>
-      </w:del>
-      <w:del w:id="42" w:author="Alex Strobel" w:date="2022-02-18T09:32:00Z">
-        <w:r>
-          <w:rPr>
-            <w:rFonts w:ascii="Open Sans Light" w:hAnsi="Open Sans Light" w:cs="Open Sans Light"/>
-            <w:sz w:val="19"/>
-            <w:szCs w:val="19"/>
-            <w:lang w:val="en-GB"/>
-          </w:rPr>
-          <w:delText xml:space="preserve"> the paradigm in such a way that it allows </w:delText>
-        </w:r>
-      </w:del>
-      <w:ins w:id="43" w:author="Alex Strobel" w:date="2022-02-18T09:32:00Z">
-        <w:r>
-          <w:rPr>
-            <w:rFonts w:ascii="Open Sans Light" w:hAnsi="Open Sans Light" w:cs="Open Sans Light"/>
-            <w:sz w:val="19"/>
-            <w:szCs w:val="19"/>
-            <w:lang w:val="en-GB"/>
-          </w:rPr>
-          <w:t xml:space="preserve">implement </w:t>
-        </w:r>
-      </w:ins>
+      <w:r>
+        <w:rPr>
+          <w:rFonts w:ascii="Open Sans Light" w:hAnsi="Open Sans Light" w:cs="Open Sans Light"/>
+          <w:sz w:val="19"/>
+          <w:szCs w:val="19"/>
+          <w:lang w:val="en-GB"/>
+        </w:rPr>
+        <w:t xml:space="preserve">implement </w:t>
+      </w:r>
       <w:r>
         <w:rPr>
           <w:rFonts w:ascii="Open Sans Light" w:hAnsi="Open Sans Light" w:cs="Open Sans Light"/>
@@ -962,297 +631,96 @@
         </w:rPr>
         <w:t xml:space="preserve">two crucial </w:t>
       </w:r>
-      <w:del w:id="44" w:author="Alex Strobel" w:date="2022-02-17T17:07:00Z">
-        <w:r>
-          <w:rPr>
-            <w:rFonts w:ascii="Open Sans Light" w:hAnsi="Open Sans Light" w:cs="Open Sans Light"/>
-            <w:sz w:val="19"/>
-            <w:szCs w:val="19"/>
-            <w:lang w:val="en-GB"/>
-          </w:rPr>
-          <w:delText>things</w:delText>
-        </w:r>
-      </w:del>
-      <w:ins w:id="45" w:author="Alex Strobel" w:date="2022-02-17T17:07:00Z">
-        <w:r>
-          <w:rPr>
-            <w:rFonts w:ascii="Open Sans Light" w:hAnsi="Open Sans Light" w:cs="Open Sans Light"/>
-            <w:sz w:val="19"/>
-            <w:szCs w:val="19"/>
-            <w:lang w:val="en-GB"/>
-          </w:rPr>
-          <w:t>improvements</w:t>
-        </w:r>
-      </w:ins>
-      <w:r>
-        <w:rPr>
-          <w:rFonts w:ascii="Open Sans Light" w:hAnsi="Open Sans Light" w:cs="Open Sans Light"/>
-          <w:sz w:val="19"/>
-          <w:szCs w:val="19"/>
-          <w:lang w:val="en-GB"/>
-        </w:rPr>
-        <w:t>: First</w:t>
-      </w:r>
-      <w:del w:id="46" w:author="Alex Strobel" w:date="2022-02-18T09:34:00Z">
-        <w:r>
-          <w:rPr>
-            <w:rFonts w:ascii="Open Sans Light" w:hAnsi="Open Sans Light" w:cs="Open Sans Light"/>
-            <w:sz w:val="19"/>
-            <w:szCs w:val="19"/>
-            <w:lang w:val="en-GB"/>
-          </w:rPr>
-          <w:delText>ly</w:delText>
-        </w:r>
-      </w:del>
-      <w:r>
-        <w:rPr>
-          <w:rFonts w:ascii="Open Sans Light" w:hAnsi="Open Sans Light" w:cs="Open Sans Light"/>
-          <w:sz w:val="19"/>
-          <w:szCs w:val="19"/>
-          <w:lang w:val="en-GB"/>
-        </w:rPr>
-        <w:t xml:space="preserve">, </w:t>
-      </w:r>
-      <w:del w:id="47" w:author="Alex Strobel" w:date="2022-02-17T17:07:00Z">
-        <w:r>
-          <w:rPr>
-            <w:rFonts w:ascii="Open Sans Light" w:hAnsi="Open Sans Light" w:cs="Open Sans Light"/>
-            <w:sz w:val="19"/>
-            <w:szCs w:val="19"/>
-            <w:lang w:val="en-GB"/>
-          </w:rPr>
-          <w:delText xml:space="preserve">determining </w:delText>
-        </w:r>
-      </w:del>
-      <w:r>
-        <w:rPr>
-          <w:rFonts w:ascii="Open Sans Light" w:hAnsi="Open Sans Light" w:cs="Open Sans Light"/>
-          <w:sz w:val="19"/>
-          <w:szCs w:val="19"/>
-          <w:lang w:val="en-GB"/>
-        </w:rPr>
-        <w:t xml:space="preserve">subjective values </w:t>
-      </w:r>
-      <w:ins w:id="48" w:author="Alex Strobel" w:date="2022-02-17T17:07:00Z">
-        <w:r>
-          <w:rPr>
-            <w:rFonts w:ascii="Open Sans Light" w:hAnsi="Open Sans Light" w:cs="Open Sans Light"/>
-            <w:sz w:val="19"/>
-            <w:szCs w:val="19"/>
-            <w:lang w:val="en-GB"/>
-          </w:rPr>
-          <w:t xml:space="preserve">for tasks with varying demand </w:t>
-        </w:r>
-      </w:ins>
-      <w:del w:id="49" w:author="Alex Strobel" w:date="2022-02-17T17:07:00Z">
-        <w:r>
-          <w:rPr>
-            <w:rFonts w:ascii="Open Sans Light" w:hAnsi="Open Sans Light" w:cs="Open Sans Light"/>
-            <w:sz w:val="19"/>
-            <w:szCs w:val="19"/>
-            <w:lang w:val="en-GB"/>
-          </w:rPr>
-          <w:delText xml:space="preserve">without </w:delText>
-        </w:r>
-      </w:del>
-      <w:ins w:id="50" w:author="Alex Strobel" w:date="2022-02-17T17:07:00Z">
-        <w:r>
-          <w:rPr>
-            <w:rFonts w:ascii="Open Sans Light" w:hAnsi="Open Sans Light" w:cs="Open Sans Light"/>
-            <w:sz w:val="19"/>
-            <w:szCs w:val="19"/>
-            <w:lang w:val="en-GB"/>
-          </w:rPr>
-          <w:t xml:space="preserve">can be determined without </w:t>
-        </w:r>
-      </w:ins>
-      <w:r>
-        <w:rPr>
-          <w:rFonts w:ascii="Open Sans Light" w:hAnsi="Open Sans Light" w:cs="Open Sans Light"/>
-          <w:sz w:val="19"/>
-          <w:szCs w:val="19"/>
-          <w:lang w:val="en-GB"/>
-        </w:rPr>
-        <w:t xml:space="preserve">assuming that the objectively easiest level is preferred. This is </w:t>
-      </w:r>
-      <w:del w:id="51" w:author="Alex Strobel" w:date="2022-02-18T09:38:00Z">
-        <w:r>
-          <w:rPr>
-            <w:rFonts w:ascii="Open Sans Light" w:hAnsi="Open Sans Light" w:cs="Open Sans Light"/>
-            <w:sz w:val="19"/>
-            <w:szCs w:val="19"/>
-            <w:lang w:val="en-GB"/>
-          </w:rPr>
-          <w:delText xml:space="preserve">especially </w:delText>
-        </w:r>
-      </w:del>
-      <w:r>
-        <w:rPr>
-          <w:rFonts w:ascii="Open Sans Light" w:hAnsi="Open Sans Light" w:cs="Open Sans Light"/>
-          <w:sz w:val="19"/>
-          <w:szCs w:val="19"/>
-          <w:lang w:val="en-GB"/>
-        </w:rPr>
-        <w:t xml:space="preserve">relevant </w:t>
-      </w:r>
-      <w:ins w:id="52" w:author="Alex Strobel" w:date="2022-02-17T17:07:00Z">
-        <w:r>
-          <w:rPr>
-            <w:rFonts w:ascii="Open Sans Light" w:hAnsi="Open Sans Light" w:cs="Open Sans Light"/>
-            <w:sz w:val="19"/>
-            <w:szCs w:val="19"/>
-            <w:lang w:val="en-GB"/>
-          </w:rPr>
-          <w:t xml:space="preserve">given that </w:t>
-        </w:r>
-      </w:ins>
-      <w:del w:id="53" w:author="Alex Strobel" w:date="2022-02-17T17:08:00Z">
-        <w:r>
-          <w:rPr>
-            <w:rFonts w:ascii="Open Sans Light" w:hAnsi="Open Sans Light" w:cs="Open Sans Light"/>
-            <w:sz w:val="19"/>
-            <w:szCs w:val="19"/>
-            <w:lang w:val="en-GB"/>
-          </w:rPr>
-          <w:delText xml:space="preserve">in the context of </w:delText>
-        </w:r>
-      </w:del>
-      <w:ins w:id="54" w:author="Alex Strobel" w:date="2022-02-17T17:08:00Z">
-        <w:r>
-          <w:rPr>
-            <w:rFonts w:ascii="Open Sans Light" w:hAnsi="Open Sans Light" w:cs="Open Sans Light"/>
-            <w:sz w:val="19"/>
-            <w:szCs w:val="19"/>
-            <w:lang w:val="en-GB"/>
-          </w:rPr>
-          <w:t>individual differences exist in the preference for cognitive effort</w:t>
-        </w:r>
-        <w:r>
-          <w:rPr>
-            <w:rFonts w:ascii="Open Sans Light" w:hAnsi="Open Sans Light" w:cs="Open Sans Light"/>
-            <w:sz w:val="19"/>
-            <w:szCs w:val="19"/>
-            <w:lang w:val="en-GB"/>
-          </w:rPr>
-          <w:t>:</w:t>
-        </w:r>
-        <w:r>
-          <w:rPr>
-            <w:rFonts w:ascii="Open Sans Light" w:hAnsi="Open Sans Light" w:cs="Open Sans Light"/>
-            <w:sz w:val="19"/>
-            <w:szCs w:val="19"/>
-            <w:lang w:val="en-GB"/>
-          </w:rPr>
-          <w:t xml:space="preserve"> </w:t>
-        </w:r>
-      </w:ins>
-      <w:ins w:id="55" w:author="Alex Strobel" w:date="2022-02-18T09:34:00Z">
-        <w:r>
-          <w:rPr>
-            <w:rFonts w:ascii="Open Sans Light" w:hAnsi="Open Sans Light" w:cs="Open Sans Light"/>
-            <w:sz w:val="19"/>
-            <w:szCs w:val="19"/>
-            <w:lang w:val="en-GB"/>
-          </w:rPr>
-          <w:t xml:space="preserve">individuals with a high </w:t>
-        </w:r>
-      </w:ins>
-      <w:del w:id="56" w:author="Alex Strobel" w:date="2022-02-18T09:34:00Z">
-        <w:r>
-          <w:rPr>
-            <w:rFonts w:ascii="Open Sans Light" w:hAnsi="Open Sans Light" w:cs="Open Sans Light"/>
-            <w:sz w:val="19"/>
-            <w:szCs w:val="19"/>
-            <w:lang w:val="en-GB"/>
-          </w:rPr>
-          <w:delText>personality trait</w:delText>
-        </w:r>
-      </w:del>
-      <w:del w:id="57" w:author="Alex Strobel" w:date="2022-02-17T17:09:00Z">
-        <w:r>
-          <w:rPr>
-            <w:rFonts w:ascii="Open Sans Light" w:hAnsi="Open Sans Light" w:cs="Open Sans Light"/>
-            <w:sz w:val="19"/>
-            <w:szCs w:val="19"/>
-            <w:lang w:val="en-GB"/>
-          </w:rPr>
-          <w:delText>s</w:delText>
-        </w:r>
-      </w:del>
-      <w:del w:id="58" w:author="Alex Strobel" w:date="2022-02-18T09:34:00Z">
-        <w:r>
-          <w:rPr>
-            <w:rFonts w:ascii="Open Sans Light" w:hAnsi="Open Sans Light" w:cs="Open Sans Light"/>
-            <w:sz w:val="19"/>
-            <w:szCs w:val="19"/>
-            <w:lang w:val="en-GB"/>
-          </w:rPr>
-          <w:delText xml:space="preserve"> </w:delText>
-        </w:r>
-      </w:del>
-      <w:del w:id="59" w:author="Alex Strobel" w:date="2022-02-17T17:09:00Z">
-        <w:r>
-          <w:rPr>
-            <w:rFonts w:ascii="Open Sans Light" w:hAnsi="Open Sans Light" w:cs="Open Sans Light"/>
-            <w:sz w:val="19"/>
-            <w:szCs w:val="19"/>
-            <w:lang w:val="en-GB"/>
-            <w:rPrChange w:id="60" w:author="Alex Strobel" w:date="2022-02-17T17:09:00Z">
-              <w:rPr>
-                <w:lang w:val="en-GB"/>
-              </w:rPr>
-            </w:rPrChange>
-          </w:rPr>
-          <w:delText xml:space="preserve">such as </w:delText>
-        </w:r>
-      </w:del>
-      <w:r>
-        <w:rPr>
-          <w:rFonts w:ascii="Open Sans Light" w:hAnsi="Open Sans Light" w:cs="Open Sans Light"/>
-          <w:sz w:val="19"/>
-          <w:szCs w:val="19"/>
-          <w:lang w:val="en-GB"/>
-          <w:rPrChange w:id="61" w:author="Alex Strobel" w:date="2022-02-17T17:09:00Z">
-            <w:rPr>
-              <w:lang w:val="en-GB"/>
-            </w:rPr>
-          </w:rPrChange>
+      <w:r>
+        <w:rPr>
+          <w:rFonts w:ascii="Open Sans Light" w:hAnsi="Open Sans Light" w:cs="Open Sans Light"/>
+          <w:sz w:val="19"/>
+          <w:szCs w:val="19"/>
+          <w:lang w:val="en-GB"/>
+        </w:rPr>
+        <w:t>improvements</w:t>
+      </w:r>
+      <w:r>
+        <w:rPr>
+          <w:rFonts w:ascii="Open Sans Light" w:hAnsi="Open Sans Light" w:cs="Open Sans Light"/>
+          <w:sz w:val="19"/>
+          <w:szCs w:val="19"/>
+          <w:lang w:val="en-GB"/>
+        </w:rPr>
+        <w:t xml:space="preserve">: First, subjective values </w:t>
+      </w:r>
+      <w:r>
+        <w:rPr>
+          <w:rFonts w:ascii="Open Sans Light" w:hAnsi="Open Sans Light" w:cs="Open Sans Light"/>
+          <w:sz w:val="19"/>
+          <w:szCs w:val="19"/>
+          <w:lang w:val="en-GB"/>
+        </w:rPr>
+        <w:t xml:space="preserve">for tasks with varying demand can be determined without </w:t>
+      </w:r>
+      <w:r>
+        <w:rPr>
+          <w:rFonts w:ascii="Open Sans Light" w:hAnsi="Open Sans Light" w:cs="Open Sans Light"/>
+          <w:sz w:val="19"/>
+          <w:szCs w:val="19"/>
+          <w:lang w:val="en-GB"/>
+        </w:rPr>
+        <w:t xml:space="preserve">assuming that the objectively easiest level is preferred. This is relevant </w:t>
+      </w:r>
+      <w:r>
+        <w:rPr>
+          <w:rFonts w:ascii="Open Sans Light" w:hAnsi="Open Sans Light" w:cs="Open Sans Light"/>
+          <w:sz w:val="19"/>
+          <w:szCs w:val="19"/>
+          <w:lang w:val="en-GB"/>
+        </w:rPr>
+        <w:t>given that individual differences exist in the preference for cognitive effort</w:t>
+      </w:r>
+      <w:r>
+        <w:rPr>
+          <w:rFonts w:ascii="Open Sans Light" w:hAnsi="Open Sans Light" w:cs="Open Sans Light"/>
+          <w:sz w:val="19"/>
+          <w:szCs w:val="19"/>
+          <w:lang w:val="en-GB"/>
+        </w:rPr>
+        <w:t>:</w:t>
+      </w:r>
+      <w:r>
+        <w:rPr>
+          <w:rFonts w:ascii="Open Sans Light" w:hAnsi="Open Sans Light" w:cs="Open Sans Light"/>
+          <w:sz w:val="19"/>
+          <w:szCs w:val="19"/>
+          <w:lang w:val="en-GB"/>
+        </w:rPr>
+        <w:t xml:space="preserve"> </w:t>
+      </w:r>
+      <w:r>
+        <w:rPr>
+          <w:rFonts w:ascii="Open Sans Light" w:hAnsi="Open Sans Light" w:cs="Open Sans Light"/>
+          <w:sz w:val="19"/>
+          <w:szCs w:val="19"/>
+          <w:lang w:val="en-GB"/>
+        </w:rPr>
+        <w:t xml:space="preserve">individuals with a high </w:t>
+      </w:r>
+      <w:r>
+        <w:rPr>
+          <w:rFonts w:ascii="Open Sans Light" w:hAnsi="Open Sans Light" w:cs="Open Sans Light"/>
+          <w:sz w:val="19"/>
+          <w:szCs w:val="19"/>
+          <w:lang w:val="en-GB"/>
         </w:rPr>
         <w:t>Need for Cognition</w:t>
       </w:r>
-      <w:del w:id="62" w:author="Alex Strobel" w:date="2022-02-17T17:09:00Z">
-        <w:r>
-          <w:rPr>
-            <w:rFonts w:ascii="Open Sans Light" w:hAnsi="Open Sans Light" w:cs="Open Sans Light"/>
-            <w:sz w:val="19"/>
-            <w:szCs w:val="19"/>
-            <w:lang w:val="en-GB"/>
-          </w:rPr>
-          <w:delText xml:space="preserve">, </w:delText>
-        </w:r>
-      </w:del>
-      <w:ins w:id="63" w:author="Alex Strobel" w:date="2022-02-17T17:09:00Z">
-        <w:r>
-          <w:rPr>
-            <w:rFonts w:ascii="Open Sans Light" w:hAnsi="Open Sans Light" w:cs="Open Sans Light"/>
-            <w:sz w:val="19"/>
-            <w:szCs w:val="19"/>
-            <w:lang w:val="en-GB"/>
-          </w:rPr>
-          <w:t xml:space="preserve"> </w:t>
-        </w:r>
-      </w:ins>
-      <w:del w:id="64" w:author="Alex Strobel" w:date="2022-02-18T09:34:00Z">
-        <w:r>
-          <w:rPr>
-            <w:rFonts w:ascii="Open Sans Light" w:hAnsi="Open Sans Light" w:cs="Open Sans Light"/>
-            <w:sz w:val="19"/>
-            <w:szCs w:val="19"/>
-            <w:lang w:val="en-GB"/>
-          </w:rPr>
-          <w:delText xml:space="preserve">as individuals </w:delText>
-        </w:r>
-      </w:del>
+      <w:r>
+        <w:rPr>
+          <w:rFonts w:ascii="Open Sans Light" w:hAnsi="Open Sans Light" w:cs="Open Sans Light"/>
+          <w:sz w:val="19"/>
+          <w:szCs w:val="19"/>
+          <w:lang w:val="en-GB"/>
+        </w:rPr>
+        <w:t xml:space="preserve"> </w:t>
+      </w:r>
       <w:r>
         <w:rPr>
           <w:rFonts w:ascii="Open Sans Light" w:hAnsi="Open Sans Light" w:cs="Open Sans Light"/>
@@ -1262,28 +730,15 @@
         </w:rPr>
         <w:t xml:space="preserve">who </w:t>
       </w:r>
-      <w:proofErr w:type="spellStart"/>
-      <w:ins w:id="65" w:author="Alex Strobel" w:date="2022-02-18T09:34:00Z">
-        <w:r>
-          <w:rPr>
-            <w:rFonts w:ascii="Open Sans Light" w:hAnsi="Open Sans Light" w:cs="Open Sans Light"/>
-            <w:sz w:val="19"/>
-            <w:szCs w:val="19"/>
-            <w:lang w:val="en-GB"/>
-          </w:rPr>
-          <w:t>dispositionally</w:t>
-        </w:r>
-        <w:proofErr w:type="spellEnd"/>
-        <w:r>
-          <w:rPr>
-            <w:rFonts w:ascii="Open Sans Light" w:hAnsi="Open Sans Light" w:cs="Open Sans Light"/>
-            <w:sz w:val="19"/>
-            <w:szCs w:val="19"/>
-            <w:lang w:val="en-GB"/>
-          </w:rPr>
-          <w:t xml:space="preserve"> </w:t>
-        </w:r>
-      </w:ins>
+      <w:r>
+        <w:rPr>
+          <w:rFonts w:ascii="Open Sans Light" w:hAnsi="Open Sans Light" w:cs="Open Sans Light"/>
+          <w:sz w:val="19"/>
+          <w:szCs w:val="19"/>
+          <w:lang w:val="en-GB"/>
+        </w:rPr>
+        <w:t xml:space="preserve">dispositionally </w:t>
+      </w:r>
       <w:r>
         <w:rPr>
           <w:rFonts w:ascii="Open Sans Light" w:hAnsi="Open Sans Light" w:cs="Open Sans Light"/>
@@ -1293,68 +748,33 @@
         </w:rPr>
         <w:t xml:space="preserve">enjoy cognitive effort likely prefer a higher demand level. </w:t>
       </w:r>
-      <w:del w:id="66" w:author="Alex Strobel" w:date="2022-02-17T17:09:00Z">
-        <w:r>
-          <w:rPr>
-            <w:rFonts w:ascii="Open Sans Light" w:hAnsi="Open Sans Light" w:cs="Open Sans Light"/>
-            <w:sz w:val="19"/>
-            <w:szCs w:val="19"/>
-            <w:lang w:val="en-GB"/>
-          </w:rPr>
-          <w:delText>And s</w:delText>
-        </w:r>
-      </w:del>
-      <w:ins w:id="67" w:author="Alex Strobel" w:date="2022-02-17T17:09:00Z">
-        <w:r>
-          <w:rPr>
-            <w:rFonts w:ascii="Open Sans Light" w:hAnsi="Open Sans Light" w:cs="Open Sans Light"/>
-            <w:sz w:val="19"/>
-            <w:szCs w:val="19"/>
-            <w:lang w:val="en-GB"/>
-          </w:rPr>
-          <w:t>S</w:t>
-        </w:r>
-      </w:ins>
-      <w:r>
-        <w:rPr>
-          <w:rFonts w:ascii="Open Sans Light" w:hAnsi="Open Sans Light" w:cs="Open Sans Light"/>
-          <w:sz w:val="19"/>
-          <w:szCs w:val="19"/>
-          <w:lang w:val="en-GB"/>
-        </w:rPr>
-        <w:t>econd</w:t>
-      </w:r>
-      <w:del w:id="68" w:author="Alex Strobel" w:date="2022-02-18T09:34:00Z">
-        <w:r>
-          <w:rPr>
-            <w:rFonts w:ascii="Open Sans Light" w:hAnsi="Open Sans Light" w:cs="Open Sans Light"/>
-            <w:sz w:val="19"/>
-            <w:szCs w:val="19"/>
-            <w:lang w:val="en-GB"/>
-          </w:rPr>
-          <w:delText>ly</w:delText>
-        </w:r>
-      </w:del>
-      <w:r>
-        <w:rPr>
-          <w:rFonts w:ascii="Open Sans Light" w:hAnsi="Open Sans Light" w:cs="Open Sans Light"/>
-          <w:sz w:val="19"/>
-          <w:szCs w:val="19"/>
-          <w:lang w:val="en-GB"/>
-        </w:rPr>
-        <w:t xml:space="preserve">, </w:t>
-      </w:r>
-      <w:ins w:id="69" w:author="Alex Strobel" w:date="2022-02-17T17:10:00Z">
-        <w:r>
-          <w:rPr>
-            <w:rFonts w:ascii="Open Sans Light" w:hAnsi="Open Sans Light" w:cs="Open Sans Light"/>
-            <w:sz w:val="19"/>
-            <w:szCs w:val="19"/>
-            <w:lang w:val="en-GB"/>
-          </w:rPr>
-          <w:t xml:space="preserve">our modification allows </w:t>
-        </w:r>
-      </w:ins>
+      <w:r>
+        <w:rPr>
+          <w:rFonts w:ascii="Open Sans Light" w:hAnsi="Open Sans Light" w:cs="Open Sans Light"/>
+          <w:sz w:val="19"/>
+          <w:szCs w:val="19"/>
+          <w:lang w:val="en-GB"/>
+        </w:rPr>
+        <w:t>S</w:t>
+      </w:r>
+      <w:r>
+        <w:rPr>
+          <w:rFonts w:ascii="Open Sans Light" w:hAnsi="Open Sans Light" w:cs="Open Sans Light"/>
+          <w:sz w:val="19"/>
+          <w:szCs w:val="19"/>
+          <w:lang w:val="en-GB"/>
+        </w:rPr>
+        <w:t xml:space="preserve">econd, </w:t>
+      </w:r>
+      <w:r>
+        <w:rPr>
+          <w:rFonts w:ascii="Open Sans Light" w:hAnsi="Open Sans Light" w:cs="Open Sans Light"/>
+          <w:sz w:val="19"/>
+          <w:szCs w:val="19"/>
+          <w:lang w:val="en-GB"/>
+        </w:rPr>
+        <w:t xml:space="preserve">our modification allows </w:t>
+      </w:r>
       <w:r>
         <w:rPr>
           <w:rFonts w:ascii="Open Sans Light" w:hAnsi="Open Sans Light" w:cs="Open Sans Light"/>
@@ -1375,11 +795,6 @@
           <w:szCs w:val="19"/>
           <w:lang w:val="en-GB"/>
         </w:rPr>
-        <w:pPrChange w:id="70" w:author="Alex Strobel" w:date="2022-02-18T09:35:00Z">
-          <w:pPr>
-            <w:jc w:val="both"/>
-          </w:pPr>
-        </w:pPrChange>
       </w:pPr>
       <w:r>
         <w:rPr>
@@ -1390,28 +805,15 @@
         </w:rPr>
         <w:t xml:space="preserve">These </w:t>
       </w:r>
-      <w:del w:id="71" w:author="Alex Strobel" w:date="2022-02-18T09:37:00Z">
-        <w:r>
-          <w:rPr>
-            <w:rFonts w:ascii="Open Sans Light" w:hAnsi="Open Sans Light" w:cs="Open Sans Light"/>
-            <w:sz w:val="19"/>
-            <w:szCs w:val="19"/>
-            <w:lang w:val="en-GB"/>
-          </w:rPr>
-          <w:delText xml:space="preserve">properties </w:delText>
-        </w:r>
-      </w:del>
-      <w:ins w:id="72" w:author="Alex Strobel" w:date="2022-02-18T09:37:00Z">
-        <w:r>
-          <w:rPr>
-            <w:rFonts w:ascii="Open Sans Light" w:hAnsi="Open Sans Light" w:cs="Open Sans Light"/>
-            <w:sz w:val="19"/>
-            <w:szCs w:val="19"/>
-            <w:lang w:val="en-GB"/>
-          </w:rPr>
-          <w:t xml:space="preserve">improvements </w:t>
-        </w:r>
-      </w:ins>
+      <w:r>
+        <w:rPr>
+          <w:rFonts w:ascii="Open Sans Light" w:hAnsi="Open Sans Light" w:cs="Open Sans Light"/>
+          <w:sz w:val="19"/>
+          <w:szCs w:val="19"/>
+          <w:lang w:val="en-GB"/>
+        </w:rPr>
+        <w:t xml:space="preserve">improvements </w:t>
+      </w:r>
       <w:r>
         <w:rPr>
           <w:rFonts w:ascii="Open Sans Light" w:hAnsi="Open Sans Light" w:cs="Open Sans Light"/>
@@ -1421,50 +823,24 @@
         </w:rPr>
         <w:t>are used to target two research questions</w:t>
       </w:r>
-      <w:del w:id="73" w:author="Alex Strobel" w:date="2022-02-17T17:10:00Z">
-        <w:r>
-          <w:rPr>
-            <w:rFonts w:ascii="Open Sans Light" w:hAnsi="Open Sans Light" w:cs="Open Sans Light"/>
-            <w:sz w:val="19"/>
-            <w:szCs w:val="19"/>
-            <w:lang w:val="en-GB"/>
-          </w:rPr>
-          <w:delText xml:space="preserve">. </w:delText>
-        </w:r>
-      </w:del>
-      <w:ins w:id="74" w:author="Alex Strobel" w:date="2022-02-17T17:10:00Z">
-        <w:r>
-          <w:rPr>
-            <w:rFonts w:ascii="Open Sans Light" w:hAnsi="Open Sans Light" w:cs="Open Sans Light"/>
-            <w:sz w:val="19"/>
-            <w:szCs w:val="19"/>
-            <w:lang w:val="en-GB"/>
-          </w:rPr>
-          <w:t xml:space="preserve">: </w:t>
-        </w:r>
-      </w:ins>
-      <w:del w:id="75" w:author="Alex Strobel" w:date="2022-02-18T09:38:00Z">
-        <w:r>
-          <w:rPr>
-            <w:rFonts w:ascii="Open Sans Light" w:hAnsi="Open Sans Light" w:cs="Open Sans Light"/>
-            <w:sz w:val="19"/>
-            <w:szCs w:val="19"/>
-            <w:lang w:val="en-GB"/>
-          </w:rPr>
-          <w:delText>The first is</w:delText>
-        </w:r>
-      </w:del>
-      <w:ins w:id="76" w:author="Alex Strobel" w:date="2022-02-18T09:38:00Z">
-        <w:r>
-          <w:rPr>
-            <w:rFonts w:ascii="Open Sans Light" w:hAnsi="Open Sans Light" w:cs="Open Sans Light"/>
-            <w:sz w:val="19"/>
-            <w:szCs w:val="19"/>
-            <w:lang w:val="en-GB"/>
-          </w:rPr>
-          <w:t>(1)</w:t>
-        </w:r>
-      </w:ins>
+      <w:r>
+        <w:rPr>
+          <w:rFonts w:ascii="Open Sans Light" w:hAnsi="Open Sans Light" w:cs="Open Sans Light"/>
+          <w:sz w:val="19"/>
+          <w:szCs w:val="19"/>
+          <w:lang w:val="en-GB"/>
+        </w:rPr>
+        <w:t xml:space="preserve">: </w:t>
+      </w:r>
+      <w:r>
+        <w:rPr>
+          <w:rFonts w:ascii="Open Sans Light" w:hAnsi="Open Sans Light" w:cs="Open Sans Light"/>
+          <w:sz w:val="19"/>
+          <w:szCs w:val="19"/>
+          <w:lang w:val="en-GB"/>
+        </w:rPr>
+        <w:t>(1)</w:t>
+      </w:r>
       <w:r>
         <w:rPr>
           <w:rFonts w:ascii="Open Sans Light" w:hAnsi="Open Sans Light" w:cs="Open Sans Light"/>
@@ -1474,37 +850,24 @@
         </w:rPr>
         <w:t xml:space="preserve"> whether we can replicate the </w:t>
       </w:r>
-      <w:del w:id="77" w:author="Alex Strobel" w:date="2022-02-18T10:01:00Z">
-        <w:r>
-          <w:rPr>
-            <w:rFonts w:ascii="Open Sans Light" w:hAnsi="Open Sans Light" w:cs="Open Sans Light"/>
-            <w:sz w:val="19"/>
-            <w:szCs w:val="19"/>
-            <w:lang w:val="en-GB"/>
-          </w:rPr>
-          <w:delText xml:space="preserve">analyses </w:delText>
-        </w:r>
-      </w:del>
-      <w:ins w:id="78" w:author="Alex Strobel" w:date="2022-02-18T10:01:00Z">
-        <w:r>
-          <w:rPr>
-            <w:rFonts w:ascii="Open Sans Light" w:hAnsi="Open Sans Light" w:cs="Open Sans Light"/>
-            <w:sz w:val="19"/>
-            <w:szCs w:val="19"/>
-            <w:lang w:val="en-GB"/>
-          </w:rPr>
-          <w:t>findings</w:t>
-        </w:r>
-        <w:r>
-          <w:rPr>
-            <w:rFonts w:ascii="Open Sans Light" w:hAnsi="Open Sans Light" w:cs="Open Sans Light"/>
-            <w:sz w:val="19"/>
-            <w:szCs w:val="19"/>
-            <w:lang w:val="en-GB"/>
-          </w:rPr>
-          <w:t xml:space="preserve"> </w:t>
-        </w:r>
-      </w:ins>
+      <w:r>
+        <w:rPr>
+          <w:rFonts w:ascii="Open Sans Light" w:hAnsi="Open Sans Light" w:cs="Open Sans Light"/>
+          <w:sz w:val="19"/>
+          <w:szCs w:val="19"/>
+          <w:lang w:val="en-GB"/>
+        </w:rPr>
+        <w:t>findings</w:t>
+      </w:r>
+      <w:r>
+        <w:rPr>
+          <w:rFonts w:ascii="Open Sans Light" w:hAnsi="Open Sans Light" w:cs="Open Sans Light"/>
+          <w:sz w:val="19"/>
+          <w:szCs w:val="19"/>
+          <w:lang w:val="en-GB"/>
+        </w:rPr>
+        <w:t xml:space="preserve"> </w:t>
+      </w:r>
       <w:r>
         <w:rPr>
           <w:rFonts w:ascii="Open Sans Light" w:hAnsi="Open Sans Light" w:cs="Open Sans Light"/>
@@ -1514,61 +877,42 @@
         </w:rPr>
         <w:t xml:space="preserve">of the original study </w:t>
       </w:r>
-      <w:ins w:id="79" w:author="Alex Strobel" w:date="2022-02-18T10:02:00Z">
-        <w:r>
-          <w:rPr>
-            <w:rFonts w:ascii="Open Sans Light" w:hAnsi="Open Sans Light" w:cs="Open Sans Light"/>
-            <w:sz w:val="19"/>
-            <w:szCs w:val="19"/>
-            <w:lang w:val="en-GB"/>
-          </w:rPr>
-          <w:t>(</w:t>
-        </w:r>
-      </w:ins>
-      <w:ins w:id="80" w:author="Alex Strobel" w:date="2022-02-17T17:11:00Z">
-        <w:r>
-          <w:rPr>
-            <w:rFonts w:ascii="Open Sans Light" w:hAnsi="Open Sans Light" w:cs="Open Sans Light"/>
-            <w:sz w:val="19"/>
-            <w:szCs w:val="19"/>
-            <w:lang w:val="en-GB"/>
-          </w:rPr>
-          <w:t>Westbrook et al</w:t>
-        </w:r>
-      </w:ins>
-      <w:ins w:id="81" w:author="Alex Strobel" w:date="2022-02-18T10:01:00Z">
-        <w:r>
-          <w:rPr>
-            <w:rFonts w:ascii="Open Sans Light" w:hAnsi="Open Sans Light" w:cs="Open Sans Light"/>
-            <w:sz w:val="19"/>
-            <w:szCs w:val="19"/>
-            <w:lang w:val="en-GB"/>
-          </w:rPr>
-          <w:t>.</w:t>
-        </w:r>
-      </w:ins>
-      <w:ins w:id="82" w:author="Alex Strobel" w:date="2022-02-18T10:02:00Z">
-        <w:r>
-          <w:rPr>
-            <w:rFonts w:ascii="Open Sans Light" w:hAnsi="Open Sans Light" w:cs="Open Sans Light"/>
-            <w:sz w:val="19"/>
-            <w:szCs w:val="19"/>
-            <w:lang w:val="en-GB"/>
-          </w:rPr>
-          <w:t>,</w:t>
-        </w:r>
-      </w:ins>
-      <w:ins w:id="83" w:author="Alex Strobel" w:date="2022-02-17T17:11:00Z">
-        <w:r>
-          <w:rPr>
-            <w:rFonts w:ascii="Open Sans Light" w:hAnsi="Open Sans Light" w:cs="Open Sans Light"/>
-            <w:sz w:val="19"/>
-            <w:szCs w:val="19"/>
-            <w:lang w:val="en-GB"/>
-          </w:rPr>
-          <w:t xml:space="preserve"> 2013) </w:t>
-        </w:r>
-      </w:ins>
+      <w:r>
+        <w:rPr>
+          <w:rFonts w:ascii="Open Sans Light" w:hAnsi="Open Sans Light" w:cs="Open Sans Light"/>
+          <w:sz w:val="19"/>
+          <w:szCs w:val="19"/>
+          <w:lang w:val="en-GB"/>
+        </w:rPr>
+        <w:t>(</w:t>
+      </w:r>
+      <w:r>
+        <w:rPr>
+          <w:rFonts w:ascii="Open Sans Light" w:hAnsi="Open Sans Light" w:cs="Open Sans Light"/>
+          <w:sz w:val="19"/>
+          <w:szCs w:val="19"/>
+          <w:lang w:val="en-GB"/>
+        </w:rPr>
+        <w:t>Westbrook et al</w:t>
+      </w:r>
+      <w:r>
+        <w:rPr>
+          <w:rFonts w:ascii="Open Sans Light" w:hAnsi="Open Sans Light" w:cs="Open Sans Light"/>
+          <w:sz w:val="19"/>
+          <w:szCs w:val="19"/>
+          <w:lang w:val="en-GB"/>
+        </w:rPr>
+        <w:t>.,</w:t>
+      </w:r>
+      <w:r>
+        <w:rPr>
+          <w:rFonts w:ascii="Open Sans Light" w:hAnsi="Open Sans Light" w:cs="Open Sans Light"/>
+          <w:sz w:val="19"/>
+          <w:szCs w:val="19"/>
+          <w:lang w:val="en-GB"/>
+        </w:rPr>
+        <w:t xml:space="preserve"> 2013) </w:t>
+      </w:r>
       <w:r>
         <w:rPr>
           <w:rFonts w:ascii="Open Sans Light" w:hAnsi="Open Sans Light" w:cs="Open Sans Light"/>
@@ -1578,28 +922,15 @@
         </w:rPr>
         <w:t xml:space="preserve">with </w:t>
       </w:r>
-      <w:del w:id="84" w:author="Alex Strobel" w:date="2022-02-17T17:11:00Z">
-        <w:r>
-          <w:rPr>
-            <w:rFonts w:ascii="Open Sans Light" w:hAnsi="Open Sans Light" w:cs="Open Sans Light"/>
-            <w:sz w:val="19"/>
-            <w:szCs w:val="19"/>
-            <w:lang w:val="en-GB"/>
-          </w:rPr>
-          <w:delText xml:space="preserve">the </w:delText>
-        </w:r>
-      </w:del>
-      <w:ins w:id="85" w:author="Alex Strobel" w:date="2022-02-17T17:11:00Z">
-        <w:r>
-          <w:rPr>
-            <w:rFonts w:ascii="Open Sans Light" w:hAnsi="Open Sans Light" w:cs="Open Sans Light"/>
-            <w:sz w:val="19"/>
-            <w:szCs w:val="19"/>
-            <w:lang w:val="en-GB"/>
-          </w:rPr>
-          <w:t xml:space="preserve">our </w:t>
-        </w:r>
-      </w:ins>
+      <w:r>
+        <w:rPr>
+          <w:rFonts w:ascii="Open Sans Light" w:hAnsi="Open Sans Light" w:cs="Open Sans Light"/>
+          <w:sz w:val="19"/>
+          <w:szCs w:val="19"/>
+          <w:lang w:val="en-GB"/>
+        </w:rPr>
+        <w:t xml:space="preserve">our </w:t>
+      </w:r>
       <w:r>
         <w:rPr>
           <w:rFonts w:ascii="Open Sans Light" w:hAnsi="Open Sans Light" w:cs="Open Sans Light"/>
@@ -1609,39 +940,15 @@
         </w:rPr>
         <w:t xml:space="preserve">new paradigm and </w:t>
       </w:r>
-      <w:del w:id="86" w:author="Alex Strobel" w:date="2022-02-17T17:12:00Z">
-        <w:r>
-          <w:rPr>
-            <w:rFonts w:ascii="Open Sans Light" w:hAnsi="Open Sans Light" w:cs="Open Sans Light"/>
-            <w:sz w:val="19"/>
-            <w:szCs w:val="19"/>
-            <w:lang w:val="en-GB"/>
-          </w:rPr>
-          <w:delText xml:space="preserve">depict </w:delText>
-        </w:r>
-      </w:del>
-      <w:ins w:id="87" w:author="Alex Strobel" w:date="2022-02-17T17:12:00Z">
-        <w:r>
-          <w:rPr>
-            <w:rFonts w:ascii="Open Sans Light" w:hAnsi="Open Sans Light" w:cs="Open Sans Light"/>
-            <w:sz w:val="19"/>
-            <w:szCs w:val="19"/>
-            <w:lang w:val="en-GB"/>
-          </w:rPr>
-          <w:t xml:space="preserve">describe </w:t>
-        </w:r>
-      </w:ins>
-      <w:del w:id="88" w:author="Alex Strobel" w:date="2022-02-17T17:12:00Z">
-        <w:r>
-          <w:rPr>
-            <w:rFonts w:ascii="Open Sans Light" w:hAnsi="Open Sans Light" w:cs="Open Sans Light"/>
-            <w:sz w:val="19"/>
-            <w:szCs w:val="19"/>
-            <w:lang w:val="en-GB"/>
-          </w:rPr>
-          <w:delText>inter-</w:delText>
-        </w:r>
-      </w:del>
+      <w:r>
+        <w:rPr>
+          <w:rFonts w:ascii="Open Sans Light" w:hAnsi="Open Sans Light" w:cs="Open Sans Light"/>
+          <w:sz w:val="19"/>
+          <w:szCs w:val="19"/>
+          <w:lang w:val="en-GB"/>
+        </w:rPr>
+        <w:t xml:space="preserve">describe </w:t>
+      </w:r>
       <w:r>
         <w:rPr>
           <w:rFonts w:ascii="Open Sans Light" w:hAnsi="Open Sans Light" w:cs="Open Sans Light"/>
@@ -1651,17 +958,15 @@
         </w:rPr>
         <w:t xml:space="preserve">individual differences </w:t>
       </w:r>
-      <w:ins w:id="89" w:author="Alex Strobel" w:date="2022-02-17T17:12:00Z">
-        <w:r>
-          <w:rPr>
-            <w:rFonts w:ascii="Open Sans Light" w:hAnsi="Open Sans Light" w:cs="Open Sans Light"/>
-            <w:sz w:val="19"/>
-            <w:szCs w:val="19"/>
-            <w:lang w:val="en-GB"/>
-          </w:rPr>
-          <w:t xml:space="preserve">in subjective values </w:t>
-        </w:r>
-      </w:ins>
+      <w:r>
+        <w:rPr>
+          <w:rFonts w:ascii="Open Sans Light" w:hAnsi="Open Sans Light" w:cs="Open Sans Light"/>
+          <w:sz w:val="19"/>
+          <w:szCs w:val="19"/>
+          <w:lang w:val="en-GB"/>
+        </w:rPr>
+        <w:t xml:space="preserve">in subjective values </w:t>
+      </w:r>
       <w:r>
         <w:rPr>
           <w:rFonts w:ascii="Open Sans Light" w:hAnsi="Open Sans Light" w:cs="Open Sans Light"/>
@@ -1671,81 +976,33 @@
         </w:rPr>
         <w:t>more accurately</w:t>
       </w:r>
-      <w:del w:id="90" w:author="Alex Strobel" w:date="2022-02-18T09:38:00Z">
-        <w:r>
-          <w:rPr>
-            <w:rFonts w:ascii="Open Sans Light" w:hAnsi="Open Sans Light" w:cs="Open Sans Light"/>
-            <w:sz w:val="19"/>
-            <w:szCs w:val="19"/>
-            <w:lang w:val="en-GB"/>
-          </w:rPr>
-          <w:delText xml:space="preserve">. </w:delText>
-        </w:r>
-      </w:del>
-      <w:ins w:id="91" w:author="Alex Strobel" w:date="2022-02-18T09:38:00Z">
-        <w:r>
-          <w:rPr>
-            <w:rFonts w:ascii="Open Sans Light" w:hAnsi="Open Sans Light" w:cs="Open Sans Light"/>
-            <w:sz w:val="19"/>
-            <w:szCs w:val="19"/>
-            <w:lang w:val="en-GB"/>
-          </w:rPr>
-          <w:t xml:space="preserve">; and </w:t>
-        </w:r>
-      </w:ins>
-      <w:ins w:id="92" w:author="Alex Strobel" w:date="2022-02-18T09:39:00Z">
-        <w:r>
-          <w:rPr>
-            <w:rFonts w:ascii="Open Sans Light" w:hAnsi="Open Sans Light" w:cs="Open Sans Light"/>
-            <w:sz w:val="19"/>
-            <w:szCs w:val="19"/>
-            <w:lang w:val="en-GB"/>
-          </w:rPr>
-          <w:t xml:space="preserve">(2) </w:t>
-        </w:r>
-      </w:ins>
-      <w:del w:id="93" w:author="Alex Strobel" w:date="2022-02-18T09:39:00Z">
-        <w:r>
-          <w:rPr>
-            <w:rFonts w:ascii="Open Sans Light" w:hAnsi="Open Sans Light" w:cs="Open Sans Light"/>
-            <w:sz w:val="19"/>
-            <w:szCs w:val="19"/>
-            <w:lang w:val="en-GB"/>
-          </w:rPr>
-          <w:delText xml:space="preserve">The second question is </w:delText>
-        </w:r>
-      </w:del>
-      <w:r>
-        <w:rPr>
-          <w:rFonts w:ascii="Open Sans Light" w:hAnsi="Open Sans Light" w:cs="Open Sans Light"/>
-          <w:sz w:val="19"/>
-          <w:szCs w:val="19"/>
-          <w:lang w:val="en-GB"/>
-        </w:rPr>
-        <w:t>whether our approach is suitable for determining subjective values in the new context of an emotion regulation task</w:t>
-      </w:r>
-      <w:ins w:id="94" w:author="Alex Strobel" w:date="2022-02-17T17:12:00Z">
-        <w:r>
-          <w:rPr>
-            <w:rFonts w:ascii="Open Sans Light" w:hAnsi="Open Sans Light" w:cs="Open Sans Light"/>
-            <w:sz w:val="19"/>
-            <w:szCs w:val="19"/>
-            <w:lang w:val="en-GB"/>
-          </w:rPr>
-          <w:t xml:space="preserve"> for which no objectively </w:t>
-        </w:r>
-      </w:ins>
-      <w:ins w:id="95" w:author="Alex Strobel" w:date="2022-02-17T17:13:00Z">
-        <w:r>
-          <w:rPr>
-            <w:rFonts w:ascii="Open Sans Light" w:hAnsi="Open Sans Light" w:cs="Open Sans Light"/>
-            <w:sz w:val="19"/>
-            <w:szCs w:val="19"/>
-            <w:lang w:val="en-GB"/>
-          </w:rPr>
-          <w:t>easiest regulation strategy exists</w:t>
-        </w:r>
-      </w:ins>
+      <w:r>
+        <w:rPr>
+          <w:rFonts w:ascii="Open Sans Light" w:hAnsi="Open Sans Light" w:cs="Open Sans Light"/>
+          <w:sz w:val="19"/>
+          <w:szCs w:val="19"/>
+          <w:lang w:val="en-GB"/>
+        </w:rPr>
+        <w:t xml:space="preserve">; and (2) </w:t>
+      </w:r>
+      <w:r>
+        <w:rPr>
+          <w:rFonts w:ascii="Open Sans Light" w:hAnsi="Open Sans Light" w:cs="Open Sans Light"/>
+          <w:sz w:val="19"/>
+          <w:szCs w:val="19"/>
+          <w:lang w:val="en-GB"/>
+        </w:rPr>
+        <w:t>whether our approach is suitable for determining subjective values in the context of an emotion regulation task</w:t>
+      </w:r>
+      <w:r>
+        <w:rPr>
+          <w:rFonts w:ascii="Open Sans Light" w:hAnsi="Open Sans Light" w:cs="Open Sans Light"/>
+          <w:sz w:val="19"/>
+          <w:szCs w:val="19"/>
+          <w:lang w:val="en-GB"/>
+        </w:rPr>
+        <w:t xml:space="preserve"> for which no objectively easiest regulation strategy exists</w:t>
+      </w:r>
       <w:r>
         <w:rPr>
           <w:rFonts w:ascii="Open Sans Light" w:hAnsi="Open Sans Light" w:cs="Open Sans Light"/>
@@ -1755,211 +1012,50 @@
         </w:rPr>
         <w:t xml:space="preserve">. To investigate both properties rigorously, </w:t>
       </w:r>
-      <w:del w:id="96" w:author="Alex Strobel" w:date="2022-02-18T10:02:00Z">
-        <w:r>
-          <w:rPr>
-            <w:rFonts w:ascii="Open Sans Light" w:hAnsi="Open Sans Light" w:cs="Open Sans Light"/>
-            <w:sz w:val="19"/>
-            <w:szCs w:val="19"/>
-            <w:lang w:val="en-GB"/>
-          </w:rPr>
-          <w:delText>both research</w:delText>
-        </w:r>
-      </w:del>
-      <w:ins w:id="97" w:author="Alex Strobel" w:date="2022-02-18T10:02:00Z">
-        <w:r>
-          <w:rPr>
-            <w:rFonts w:ascii="Open Sans Light" w:hAnsi="Open Sans Light" w:cs="Open Sans Light"/>
-            <w:sz w:val="19"/>
-            <w:szCs w:val="19"/>
-            <w:lang w:val="en-GB"/>
-          </w:rPr>
-          <w:t>these</w:t>
-        </w:r>
-      </w:ins>
-      <w:r>
-        <w:rPr>
-          <w:rFonts w:ascii="Open Sans Light" w:hAnsi="Open Sans Light" w:cs="Open Sans Light"/>
-          <w:sz w:val="19"/>
-          <w:szCs w:val="19"/>
-          <w:lang w:val="en-GB"/>
-        </w:rPr>
-        <w:t xml:space="preserve"> questions are covered in separate Registered Reports that we </w:t>
-      </w:r>
-      <w:del w:id="98" w:author="Alex Strobel" w:date="2022-02-18T09:39:00Z">
-        <w:r>
-          <w:rPr>
-            <w:rFonts w:ascii="Open Sans Light" w:hAnsi="Open Sans Light" w:cs="Open Sans Light"/>
-            <w:sz w:val="19"/>
-            <w:szCs w:val="19"/>
-            <w:lang w:val="en-GB"/>
-          </w:rPr>
-          <w:delText xml:space="preserve">have </w:delText>
-        </w:r>
-      </w:del>
-      <w:r>
-        <w:rPr>
-          <w:rFonts w:ascii="Open Sans Light" w:hAnsi="Open Sans Light" w:cs="Open Sans Light"/>
-          <w:sz w:val="19"/>
-          <w:szCs w:val="19"/>
-          <w:lang w:val="en-GB"/>
-        </w:rPr>
-        <w:t>submit</w:t>
-      </w:r>
-      <w:del w:id="99" w:author="Alex Strobel" w:date="2022-02-18T09:39:00Z">
-        <w:r>
-          <w:rPr>
-            <w:rFonts w:ascii="Open Sans Light" w:hAnsi="Open Sans Light" w:cs="Open Sans Light"/>
-            <w:sz w:val="19"/>
-            <w:szCs w:val="19"/>
-            <w:lang w:val="en-GB"/>
-          </w:rPr>
-          <w:delText>ted</w:delText>
-        </w:r>
-      </w:del>
-      <w:r>
-        <w:rPr>
-          <w:rFonts w:ascii="Open Sans Light" w:hAnsi="Open Sans Light" w:cs="Open Sans Light"/>
-          <w:sz w:val="19"/>
-          <w:szCs w:val="19"/>
-          <w:lang w:val="en-GB"/>
-        </w:rPr>
-        <w:t xml:space="preserve"> </w:t>
-      </w:r>
-      <w:del w:id="100" w:author="Alex Strobel" w:date="2022-02-18T09:39:00Z">
-        <w:r>
-          <w:rPr>
-            <w:rFonts w:ascii="Open Sans Light" w:hAnsi="Open Sans Light" w:cs="Open Sans Light"/>
-            <w:sz w:val="19"/>
-            <w:szCs w:val="19"/>
-            <w:lang w:val="en-GB"/>
-          </w:rPr>
-          <w:delText>at the same time</w:delText>
-        </w:r>
-      </w:del>
-      <w:ins w:id="101" w:author="Alex Strobel" w:date="2022-02-18T09:39:00Z">
-        <w:r>
-          <w:rPr>
-            <w:rFonts w:ascii="Open Sans Light" w:hAnsi="Open Sans Light" w:cs="Open Sans Light"/>
-            <w:sz w:val="19"/>
-            <w:szCs w:val="19"/>
-            <w:lang w:val="en-GB"/>
-          </w:rPr>
-          <w:t>in parallel</w:t>
-        </w:r>
-      </w:ins>
-      <w:ins w:id="102" w:author="Alex Strobel" w:date="2022-02-18T09:59:00Z">
-        <w:r>
-          <w:rPr>
-            <w:rFonts w:ascii="Open Sans Light" w:hAnsi="Open Sans Light" w:cs="Open Sans Light"/>
-            <w:sz w:val="19"/>
-            <w:szCs w:val="19"/>
-            <w:lang w:val="en-GB"/>
-          </w:rPr>
-          <w:t xml:space="preserve"> (</w:t>
-        </w:r>
-      </w:ins>
-      <w:ins w:id="103" w:author="Alex Strobel" w:date="2022-02-18T10:00:00Z">
-        <w:r>
-          <w:rPr>
-            <w:rFonts w:ascii="Open Sans Light" w:hAnsi="Open Sans Light" w:cs="Open Sans Light"/>
-            <w:sz w:val="19"/>
-            <w:szCs w:val="19"/>
-            <w:lang w:val="en-GB"/>
-          </w:rPr>
-          <w:t xml:space="preserve">see </w:t>
-        </w:r>
-      </w:ins>
-      <w:ins w:id="104" w:author="Alex Strobel" w:date="2022-02-18T09:59:00Z">
-        <w:r>
-          <w:rPr>
-            <w:rFonts w:ascii="Open Sans Light" w:hAnsi="Open Sans Light" w:cs="Open Sans Light"/>
-            <w:sz w:val="19"/>
-            <w:szCs w:val="19"/>
-            <w:lang w:val="en-GB"/>
-          </w:rPr>
-          <w:t>submi</w:t>
-        </w:r>
-      </w:ins>
-      <w:ins w:id="105" w:author="Alex Strobel" w:date="2022-02-18T10:00:00Z">
-        <w:r>
-          <w:rPr>
-            <w:rFonts w:ascii="Open Sans Light" w:hAnsi="Open Sans Light" w:cs="Open Sans Light"/>
-            <w:sz w:val="19"/>
-            <w:szCs w:val="19"/>
-            <w:lang w:val="en-GB"/>
-          </w:rPr>
-          <w:t>ssion</w:t>
-        </w:r>
-      </w:ins>
-      <w:ins w:id="106" w:author="Alex Strobel" w:date="2022-02-18T09:59:00Z">
-        <w:r>
-          <w:rPr>
-            <w:rFonts w:ascii="Open Sans Light" w:hAnsi="Open Sans Light" w:cs="Open Sans Light"/>
-            <w:sz w:val="19"/>
-            <w:szCs w:val="19"/>
-            <w:lang w:val="en-GB"/>
-          </w:rPr>
-          <w:t xml:space="preserve"> by Christoph </w:t>
-        </w:r>
-        <w:proofErr w:type="spellStart"/>
-        <w:r>
-          <w:rPr>
-            <w:rFonts w:ascii="Open Sans Light" w:hAnsi="Open Sans Light" w:cs="Open Sans Light"/>
-            <w:sz w:val="19"/>
-            <w:szCs w:val="19"/>
-            <w:lang w:val="en-GB"/>
-          </w:rPr>
-          <w:t>Scheffe</w:t>
-        </w:r>
-        <w:r>
-          <w:rPr>
-            <w:rFonts w:ascii="Open Sans Light" w:hAnsi="Open Sans Light" w:cs="Open Sans Light"/>
-            <w:sz w:val="19"/>
-            <w:szCs w:val="19"/>
-            <w:lang w:val="en-GB"/>
-          </w:rPr>
-          <w:t>l</w:t>
-        </w:r>
-        <w:proofErr w:type="spellEnd"/>
-        <w:r>
-          <w:rPr>
-            <w:rFonts w:ascii="Open Sans Light" w:hAnsi="Open Sans Light" w:cs="Open Sans Light"/>
-            <w:sz w:val="19"/>
-            <w:szCs w:val="19"/>
-            <w:lang w:val="en-GB"/>
-          </w:rPr>
-          <w:t>)</w:t>
-        </w:r>
-      </w:ins>
-      <w:r>
-        <w:rPr>
-          <w:rFonts w:ascii="Open Sans Light" w:hAnsi="Open Sans Light" w:cs="Open Sans Light"/>
-          <w:sz w:val="19"/>
-          <w:szCs w:val="19"/>
-          <w:lang w:val="en-GB"/>
-        </w:rPr>
-        <w:t xml:space="preserve">. Here we present the </w:t>
-      </w:r>
-      <w:del w:id="107" w:author="Alex Strobel" w:date="2022-02-18T10:00:00Z">
-        <w:r>
-          <w:rPr>
-            <w:rFonts w:ascii="Open Sans Light" w:hAnsi="Open Sans Light" w:cs="Open Sans Light"/>
-            <w:sz w:val="19"/>
-            <w:szCs w:val="19"/>
-            <w:lang w:val="en-GB"/>
-          </w:rPr>
-          <w:delText xml:space="preserve">Registered </w:delText>
-        </w:r>
-      </w:del>
-      <w:r>
-        <w:rPr>
-          <w:rFonts w:ascii="Open Sans Light" w:hAnsi="Open Sans Light" w:cs="Open Sans Light"/>
-          <w:sz w:val="19"/>
-          <w:szCs w:val="19"/>
-          <w:lang w:val="en-GB"/>
-        </w:rPr>
-        <w:t xml:space="preserve">Report for the </w:t>
+      <w:r>
+        <w:rPr>
+          <w:rFonts w:ascii="Open Sans Light" w:hAnsi="Open Sans Light" w:cs="Open Sans Light"/>
+          <w:sz w:val="19"/>
+          <w:szCs w:val="19"/>
+          <w:lang w:val="en-GB"/>
+        </w:rPr>
+        <w:t>these</w:t>
+      </w:r>
+      <w:r>
+        <w:rPr>
+          <w:rFonts w:ascii="Open Sans Light" w:hAnsi="Open Sans Light" w:cs="Open Sans Light"/>
+          <w:sz w:val="19"/>
+          <w:szCs w:val="19"/>
+          <w:lang w:val="en-GB"/>
+        </w:rPr>
+        <w:t xml:space="preserve"> questions are covered in separate Registered Reports that we submit </w:t>
+      </w:r>
+      <w:r>
+        <w:rPr>
+          <w:rFonts w:ascii="Open Sans Light" w:hAnsi="Open Sans Light" w:cs="Open Sans Light"/>
+          <w:sz w:val="19"/>
+          <w:szCs w:val="19"/>
+          <w:lang w:val="en-GB"/>
+        </w:rPr>
+        <w:t>in parallel</w:t>
+      </w:r>
+      <w:r>
+        <w:rPr>
+          <w:rFonts w:ascii="Open Sans Light" w:hAnsi="Open Sans Light" w:cs="Open Sans Light"/>
+          <w:sz w:val="19"/>
+          <w:szCs w:val="19"/>
+          <w:lang w:val="en-GB"/>
+        </w:rPr>
+        <w:t xml:space="preserve"> (see submission by Christoph Scheffel)</w:t>
+      </w:r>
+      <w:r>
+        <w:rPr>
+          <w:rFonts w:ascii="Open Sans Light" w:hAnsi="Open Sans Light" w:cs="Open Sans Light"/>
+          <w:sz w:val="19"/>
+          <w:szCs w:val="19"/>
+          <w:lang w:val="en-GB"/>
+        </w:rPr>
+        <w:t xml:space="preserve">. Here we present the Report for the </w:t>
       </w:r>
       <w:r>
         <w:rPr>
@@ -1969,14 +1065,6 @@
           <w:sz w:val="19"/>
           <w:szCs w:val="19"/>
           <w:lang w:val="en-GB"/>
-          <w:rPrChange w:id="108" w:author="Alex Strobel" w:date="2022-02-18T10:00:00Z">
-            <w:rPr>
-              <w:rFonts w:ascii="Open Sans Light" w:hAnsi="Open Sans Light" w:cs="Open Sans Light"/>
-              <w:sz w:val="19"/>
-              <w:szCs w:val="19"/>
-              <w:lang w:val="en-GB"/>
-            </w:rPr>
-          </w:rPrChange>
         </w:rPr>
         <w:t>first</w:t>
       </w:r>
@@ -1987,193 +1075,73 @@
           <w:szCs w:val="19"/>
           <w:lang w:val="en-GB"/>
         </w:rPr>
+        <w:t xml:space="preserve"> question</w:t>
+      </w:r>
+      <w:r>
+        <w:rPr>
+          <w:rFonts w:ascii="Open Sans Light" w:hAnsi="Open Sans Light" w:cs="Open Sans Light"/>
+          <w:sz w:val="19"/>
+          <w:szCs w:val="19"/>
+          <w:lang w:val="en-GB"/>
+        </w:rPr>
+        <w:t xml:space="preserve">. We deem it </w:t>
+      </w:r>
+      <w:r>
+        <w:rPr>
+          <w:rFonts w:ascii="Open Sans Light" w:hAnsi="Open Sans Light" w:cs="Open Sans Light"/>
+          <w:sz w:val="19"/>
+          <w:szCs w:val="19"/>
+          <w:lang w:val="en-GB"/>
+        </w:rPr>
+        <w:t xml:space="preserve">of </w:t>
+      </w:r>
+      <w:r>
+        <w:rPr>
+          <w:rFonts w:ascii="Open Sans Light" w:hAnsi="Open Sans Light" w:cs="Open Sans Light"/>
+          <w:sz w:val="19"/>
+          <w:szCs w:val="19"/>
+          <w:lang w:val="en-GB"/>
+        </w:rPr>
+        <w:t>general</w:t>
+      </w:r>
+      <w:r>
+        <w:rPr>
+          <w:rFonts w:ascii="Open Sans Light" w:hAnsi="Open Sans Light" w:cs="Open Sans Light"/>
+          <w:sz w:val="19"/>
+          <w:szCs w:val="19"/>
+          <w:lang w:val="en-GB"/>
+        </w:rPr>
         <w:t xml:space="preserve"> </w:t>
       </w:r>
-      <w:del w:id="109" w:author="Alex Strobel" w:date="2022-02-18T10:02:00Z">
-        <w:r>
-          <w:rPr>
-            <w:rFonts w:ascii="Open Sans Light" w:hAnsi="Open Sans Light" w:cs="Open Sans Light"/>
-            <w:sz w:val="19"/>
-            <w:szCs w:val="19"/>
-            <w:lang w:val="en-GB"/>
-          </w:rPr>
-          <w:delText xml:space="preserve">research </w:delText>
-        </w:r>
-      </w:del>
-      <w:r>
-        <w:rPr>
-          <w:rFonts w:ascii="Open Sans Light" w:hAnsi="Open Sans Light" w:cs="Open Sans Light"/>
-          <w:sz w:val="19"/>
-          <w:szCs w:val="19"/>
-          <w:lang w:val="en-GB"/>
-        </w:rPr>
-        <w:t>question</w:t>
-      </w:r>
-      <w:del w:id="110" w:author="Alex Strobel" w:date="2022-02-17T17:13:00Z">
-        <w:r>
-          <w:rPr>
-            <w:rFonts w:ascii="Open Sans Light" w:hAnsi="Open Sans Light" w:cs="Open Sans Light"/>
-            <w:sz w:val="19"/>
-            <w:szCs w:val="19"/>
-            <w:lang w:val="en-GB"/>
-          </w:rPr>
-          <w:delText xml:space="preserve">, </w:delText>
-        </w:r>
-      </w:del>
-      <w:ins w:id="111" w:author="Alex Strobel" w:date="2022-02-17T17:13:00Z">
-        <w:r>
-          <w:rPr>
-            <w:rFonts w:ascii="Open Sans Light" w:hAnsi="Open Sans Light" w:cs="Open Sans Light"/>
-            <w:sz w:val="19"/>
-            <w:szCs w:val="19"/>
-            <w:lang w:val="en-GB"/>
-          </w:rPr>
-          <w:t xml:space="preserve">. We </w:t>
-        </w:r>
-      </w:ins>
-      <w:del w:id="112" w:author="Alex Strobel" w:date="2022-02-17T17:13:00Z">
-        <w:r>
-          <w:rPr>
-            <w:rFonts w:ascii="Open Sans Light" w:hAnsi="Open Sans Light" w:cs="Open Sans Light"/>
-            <w:sz w:val="19"/>
-            <w:szCs w:val="19"/>
-            <w:lang w:val="en-GB"/>
-          </w:rPr>
-          <w:delText xml:space="preserve">which is </w:delText>
-        </w:r>
-      </w:del>
-      <w:ins w:id="113" w:author="Alex Strobel" w:date="2022-02-17T17:13:00Z">
-        <w:r>
-          <w:rPr>
-            <w:rFonts w:ascii="Open Sans Light" w:hAnsi="Open Sans Light" w:cs="Open Sans Light"/>
-            <w:sz w:val="19"/>
-            <w:szCs w:val="19"/>
-            <w:lang w:val="en-GB"/>
-          </w:rPr>
-          <w:t xml:space="preserve">deem it </w:t>
-        </w:r>
-      </w:ins>
-      <w:r>
-        <w:rPr>
-          <w:rFonts w:ascii="Open Sans Light" w:hAnsi="Open Sans Light" w:cs="Open Sans Light"/>
-          <w:sz w:val="19"/>
-          <w:szCs w:val="19"/>
-          <w:lang w:val="en-GB"/>
-        </w:rPr>
-        <w:t xml:space="preserve">of </w:t>
-      </w:r>
-      <w:del w:id="114" w:author="Alex Strobel" w:date="2022-02-17T17:13:00Z">
-        <w:r>
-          <w:rPr>
-            <w:rFonts w:ascii="Open Sans Light" w:hAnsi="Open Sans Light" w:cs="Open Sans Light"/>
-            <w:sz w:val="19"/>
-            <w:szCs w:val="19"/>
-            <w:lang w:val="en-GB"/>
-          </w:rPr>
-          <w:delText xml:space="preserve">great </w:delText>
-        </w:r>
-      </w:del>
-      <w:ins w:id="115" w:author="Alex Strobel" w:date="2022-02-18T09:41:00Z">
-        <w:r>
-          <w:rPr>
-            <w:rFonts w:ascii="Open Sans Light" w:hAnsi="Open Sans Light" w:cs="Open Sans Light"/>
-            <w:sz w:val="19"/>
-            <w:szCs w:val="19"/>
-            <w:lang w:val="en-GB"/>
-          </w:rPr>
-          <w:t>gener</w:t>
-        </w:r>
-      </w:ins>
-      <w:ins w:id="116" w:author="Alex Strobel" w:date="2022-02-18T09:42:00Z">
-        <w:r>
-          <w:rPr>
-            <w:rFonts w:ascii="Open Sans Light" w:hAnsi="Open Sans Light" w:cs="Open Sans Light"/>
-            <w:sz w:val="19"/>
-            <w:szCs w:val="19"/>
-            <w:lang w:val="en-GB"/>
-          </w:rPr>
-          <w:t>al</w:t>
-        </w:r>
-      </w:ins>
-      <w:ins w:id="117" w:author="Alex Strobel" w:date="2022-02-17T17:13:00Z">
-        <w:r>
-          <w:rPr>
-            <w:rFonts w:ascii="Open Sans Light" w:hAnsi="Open Sans Light" w:cs="Open Sans Light"/>
-            <w:sz w:val="19"/>
-            <w:szCs w:val="19"/>
-            <w:lang w:val="en-GB"/>
-          </w:rPr>
-          <w:t xml:space="preserve"> </w:t>
-        </w:r>
-      </w:ins>
-      <w:r>
-        <w:rPr>
-          <w:rFonts w:ascii="Open Sans Light" w:hAnsi="Open Sans Light" w:cs="Open Sans Light"/>
-          <w:sz w:val="19"/>
-          <w:szCs w:val="19"/>
-          <w:lang w:val="en-GB"/>
-        </w:rPr>
-        <w:t xml:space="preserve">interest for fields such as psychology, economics, and cognitive science, offering an effective and adaptable way to assess the preference for cognitive effort </w:t>
-      </w:r>
-      <w:commentRangeStart w:id="118"/>
-      <w:r>
-        <w:rPr>
-          <w:rFonts w:ascii="Open Sans Light" w:hAnsi="Open Sans Light" w:cs="Open Sans Light"/>
-          <w:sz w:val="19"/>
-          <w:szCs w:val="19"/>
-          <w:lang w:val="en-GB"/>
-        </w:rPr>
-        <w:t>with different rewards</w:t>
-      </w:r>
-      <w:commentRangeEnd w:id="118"/>
-      <w:r>
-        <w:rPr>
-          <w:rStyle w:val="Kommentarzeichen"/>
-        </w:rPr>
-        <w:commentReference w:id="118"/>
-      </w:r>
-      <w:r>
-        <w:rPr>
-          <w:rFonts w:ascii="Open Sans Light" w:hAnsi="Open Sans Light" w:cs="Open Sans Light"/>
-          <w:sz w:val="19"/>
-          <w:szCs w:val="19"/>
-          <w:lang w:val="en-GB"/>
-        </w:rPr>
-        <w:t xml:space="preserve">. </w:t>
-      </w:r>
-      <w:del w:id="119" w:author="Alex Strobel" w:date="2022-02-18T09:42:00Z">
-        <w:r>
-          <w:rPr>
-            <w:rFonts w:ascii="Open Sans Light" w:hAnsi="Open Sans Light" w:cs="Open Sans Light"/>
-            <w:sz w:val="19"/>
-            <w:szCs w:val="19"/>
-            <w:lang w:val="en-GB"/>
-          </w:rPr>
-          <w:delText xml:space="preserve">We not only adapt and replicate the original paradigm with a </w:delText>
-        </w:r>
-      </w:del>
-      <w:del w:id="120" w:author="Alex Strobel" w:date="2022-02-17T17:14:00Z">
-        <w:r>
-          <w:rPr>
-            <w:rFonts w:ascii="Open Sans Light" w:hAnsi="Open Sans Light" w:cs="Open Sans Light"/>
-            <w:sz w:val="19"/>
-            <w:szCs w:val="19"/>
-            <w:lang w:val="en-GB"/>
-          </w:rPr>
-          <w:delText xml:space="preserve">much </w:delText>
-        </w:r>
-      </w:del>
-      <w:del w:id="121" w:author="Alex Strobel" w:date="2022-02-18T09:42:00Z">
-        <w:r>
-          <w:rPr>
-            <w:rFonts w:ascii="Open Sans Light" w:hAnsi="Open Sans Light" w:cs="Open Sans Light"/>
-            <w:sz w:val="19"/>
-            <w:szCs w:val="19"/>
-            <w:lang w:val="en-GB"/>
-          </w:rPr>
-          <w:delText>larger sample, but apply Specification Curve Analysis to verify our results regarding alternative decisions in preprocessing steps.</w:delText>
-        </w:r>
-      </w:del>
+      <w:r>
+        <w:rPr>
+          <w:rFonts w:ascii="Open Sans Light" w:hAnsi="Open Sans Light" w:cs="Open Sans Light"/>
+          <w:sz w:val="19"/>
+          <w:szCs w:val="19"/>
+          <w:lang w:val="en-GB"/>
+        </w:rPr>
+        <w:t>interest for fields such as psychology, economics, and cognitive science, offering an effective and adaptable way to assess the preference for cognitive effort</w:t>
+      </w:r>
+      <w:r>
+        <w:rPr>
+          <w:rFonts w:ascii="Open Sans Light" w:hAnsi="Open Sans Light" w:cs="Open Sans Light"/>
+          <w:sz w:val="19"/>
+          <w:szCs w:val="19"/>
+          <w:lang w:val="en-GB"/>
+        </w:rPr>
+        <w:t xml:space="preserve"> at varying demands and rewards</w:t>
+      </w:r>
+      <w:r>
+        <w:rPr>
+          <w:rFonts w:ascii="Open Sans Light" w:hAnsi="Open Sans Light" w:cs="Open Sans Light"/>
+          <w:sz w:val="19"/>
+          <w:szCs w:val="19"/>
+          <w:lang w:val="en-GB"/>
+        </w:rPr>
+        <w:t>.</w:t>
+      </w:r>
+      <w:bookmarkStart w:id="0" w:name="_GoBack"/>
+      <w:bookmarkEnd w:id="0"/>
     </w:p>
     <w:p>
       <w:pPr>
@@ -2185,11 +1153,6 @@
           <w:szCs w:val="19"/>
           <w:lang w:val="en-GB"/>
         </w:rPr>
-        <w:pPrChange w:id="122" w:author="Alex Strobel" w:date="2022-02-18T09:35:00Z">
-          <w:pPr>
-            <w:jc w:val="both"/>
-          </w:pPr>
-        </w:pPrChange>
       </w:pPr>
       <w:r>
         <w:rPr>
@@ -2200,45 +1163,23 @@
         </w:rPr>
         <w:t xml:space="preserve">Following Stage 1 </w:t>
       </w:r>
-      <w:ins w:id="123" w:author="Alex Strobel" w:date="2022-02-18T09:43:00Z">
-        <w:r>
-          <w:rPr>
-            <w:rFonts w:ascii="Open Sans Light" w:hAnsi="Open Sans Light" w:cs="Open Sans Light"/>
-            <w:sz w:val="19"/>
-            <w:szCs w:val="19"/>
-            <w:lang w:val="en-GB"/>
-          </w:rPr>
-          <w:t xml:space="preserve">in principle </w:t>
-        </w:r>
-      </w:ins>
-      <w:r>
-        <w:rPr>
-          <w:rFonts w:ascii="Open Sans Light" w:hAnsi="Open Sans Light" w:cs="Open Sans Light"/>
-          <w:sz w:val="19"/>
-          <w:szCs w:val="19"/>
-          <w:lang w:val="en-GB"/>
-        </w:rPr>
-        <w:t xml:space="preserve">acceptance </w:t>
-      </w:r>
-      <w:del w:id="124" w:author="Alex Strobel" w:date="2022-02-18T09:43:00Z">
-        <w:r>
-          <w:rPr>
-            <w:rFonts w:ascii="Open Sans Light" w:hAnsi="Open Sans Light" w:cs="Open Sans Light"/>
-            <w:sz w:val="19"/>
-            <w:szCs w:val="19"/>
-            <w:lang w:val="en-GB"/>
-          </w:rPr>
-          <w:delText xml:space="preserve">in principle </w:delText>
-        </w:r>
-      </w:del>
-      <w:r>
-        <w:rPr>
-          <w:rFonts w:ascii="Open Sans Light" w:hAnsi="Open Sans Light" w:cs="Open Sans Light"/>
-          <w:sz w:val="19"/>
-          <w:szCs w:val="19"/>
-          <w:lang w:val="en-GB"/>
-        </w:rPr>
-        <w:t xml:space="preserve">of both Reports, we will collect the data over a span of </w:t>
+      <w:r>
+        <w:rPr>
+          <w:rFonts w:ascii="Open Sans Light" w:hAnsi="Open Sans Light" w:cs="Open Sans Light"/>
+          <w:sz w:val="19"/>
+          <w:szCs w:val="19"/>
+          <w:lang w:val="en-GB"/>
+        </w:rPr>
+        <w:t xml:space="preserve">in principle </w:t>
+      </w:r>
+      <w:r>
+        <w:rPr>
+          <w:rFonts w:ascii="Open Sans Light" w:hAnsi="Open Sans Light" w:cs="Open Sans Light"/>
+          <w:sz w:val="19"/>
+          <w:szCs w:val="19"/>
+          <w:lang w:val="en-GB"/>
+        </w:rPr>
+        <w:t xml:space="preserve">acceptance of both Reports, we will collect the data over a span of </w:t>
       </w:r>
       <w:r>
         <w:rPr>
@@ -2276,39 +1217,15 @@
         </w:rPr>
         <w:t xml:space="preserve"> months. Depending on </w:t>
       </w:r>
-      <w:del w:id="125" w:author="Alex Strobel" w:date="2022-02-18T09:45:00Z">
-        <w:r>
-          <w:rPr>
-            <w:rFonts w:ascii="Open Sans Light" w:hAnsi="Open Sans Light" w:cs="Open Sans Light"/>
-            <w:sz w:val="19"/>
-            <w:szCs w:val="19"/>
-            <w:lang w:val="en-GB"/>
-          </w:rPr>
-          <w:delText xml:space="preserve">how the </w:delText>
-        </w:r>
-      </w:del>
-      <w:ins w:id="126" w:author="Alex Strobel" w:date="2022-02-18T09:45:00Z">
-        <w:r>
-          <w:rPr>
-            <w:rFonts w:ascii="Open Sans Light" w:hAnsi="Open Sans Light" w:cs="Open Sans Light"/>
-            <w:sz w:val="19"/>
-            <w:szCs w:val="19"/>
-            <w:lang w:val="en-GB"/>
-          </w:rPr>
-          <w:t xml:space="preserve">the progress of the </w:t>
-        </w:r>
-      </w:ins>
-      <w:del w:id="127" w:author="Alex Strobel" w:date="2022-02-18T09:45:00Z">
-        <w:r>
-          <w:rPr>
-            <w:rFonts w:ascii="Open Sans Light" w:hAnsi="Open Sans Light" w:cs="Open Sans Light"/>
-            <w:sz w:val="19"/>
-            <w:szCs w:val="19"/>
-            <w:lang w:val="en-GB"/>
-          </w:rPr>
-          <w:delText xml:space="preserve">Covid-19 </w:delText>
-        </w:r>
-      </w:del>
+      <w:r>
+        <w:rPr>
+          <w:rFonts w:ascii="Open Sans Light" w:hAnsi="Open Sans Light" w:cs="Open Sans Light"/>
+          <w:sz w:val="19"/>
+          <w:szCs w:val="19"/>
+          <w:lang w:val="en-GB"/>
+        </w:rPr>
+        <w:t xml:space="preserve">the progress of the </w:t>
+      </w:r>
       <w:r>
         <w:rPr>
           <w:rFonts w:ascii="Open Sans Light" w:hAnsi="Open Sans Light" w:cs="Open Sans Light"/>
@@ -2318,61 +1235,15 @@
         </w:rPr>
         <w:t>pandemic</w:t>
       </w:r>
-      <w:ins w:id="128" w:author="Alex Strobel" w:date="2022-02-18T09:45:00Z">
-        <w:r>
-          <w:rPr>
-            <w:rFonts w:ascii="Open Sans Light" w:hAnsi="Open Sans Light" w:cs="Open Sans Light"/>
-            <w:sz w:val="19"/>
-            <w:szCs w:val="19"/>
-            <w:lang w:val="en-GB"/>
-          </w:rPr>
-          <w:t xml:space="preserve">, </w:t>
-        </w:r>
-      </w:ins>
-      <w:ins w:id="129" w:author="Alex Strobel" w:date="2022-02-18T09:46:00Z">
-        <w:r>
-          <w:rPr>
-            <w:rFonts w:ascii="Open Sans Light" w:hAnsi="Open Sans Light" w:cs="Open Sans Light"/>
-            <w:sz w:val="19"/>
-            <w:szCs w:val="19"/>
-            <w:lang w:val="en-GB"/>
-          </w:rPr>
-          <w:t xml:space="preserve">this estimation </w:t>
-        </w:r>
-      </w:ins>
-      <w:ins w:id="130" w:author="Alex Strobel" w:date="2022-02-18T09:45:00Z">
-        <w:r>
-          <w:rPr>
-            <w:rFonts w:ascii="Open Sans Light" w:hAnsi="Open Sans Light" w:cs="Open Sans Light"/>
-            <w:sz w:val="19"/>
-            <w:szCs w:val="19"/>
-            <w:lang w:val="en-GB"/>
-          </w:rPr>
-          <w:t>may vary</w:t>
-        </w:r>
-      </w:ins>
-      <w:ins w:id="131" w:author="Alex Strobel" w:date="2022-02-18T09:46:00Z">
-        <w:r>
-          <w:rPr>
-            <w:rFonts w:ascii="Open Sans Light" w:hAnsi="Open Sans Light" w:cs="Open Sans Light"/>
-            <w:sz w:val="19"/>
-            <w:szCs w:val="19"/>
-            <w:lang w:val="en-GB"/>
-          </w:rPr>
-          <w:t>.</w:t>
-        </w:r>
-      </w:ins>
-      <w:del w:id="132" w:author="Alex Strobel" w:date="2022-02-18T09:46:00Z">
-        <w:r>
-          <w:rPr>
-            <w:rFonts w:ascii="Open Sans Light" w:hAnsi="Open Sans Light" w:cs="Open Sans Light"/>
-            <w:sz w:val="19"/>
-            <w:szCs w:val="19"/>
-            <w:lang w:val="en-GB"/>
-          </w:rPr>
-          <w:delText xml:space="preserve"> impacts the feasibility of data collection in the lab, this estimation can vary.</w:delText>
-        </w:r>
-      </w:del>
+      <w:r>
+        <w:rPr>
+          <w:rFonts w:ascii="Open Sans Light" w:hAnsi="Open Sans Light" w:cs="Open Sans Light"/>
+          <w:sz w:val="19"/>
+          <w:szCs w:val="19"/>
+          <w:lang w:val="en-GB"/>
+        </w:rPr>
+        <w:t>, this estimation may vary.</w:t>
+      </w:r>
     </w:p>
     <w:p>
       <w:pPr>
@@ -2384,11 +1255,6 @@
           <w:szCs w:val="19"/>
           <w:lang w:val="en-GB"/>
         </w:rPr>
-        <w:pPrChange w:id="133" w:author="Alex Strobel" w:date="2022-02-18T09:35:00Z">
-          <w:pPr>
-            <w:jc w:val="both"/>
-          </w:pPr>
-        </w:pPrChange>
       </w:pPr>
       <w:r>
         <w:rPr>
@@ -2417,54 +1283,23 @@
         </w:rPr>
         <w:t xml:space="preserve">publicly available preprint on the Open Science Framework following Stage 1 </w:t>
       </w:r>
-      <w:ins w:id="134" w:author="Alex Strobel" w:date="2022-02-18T09:56:00Z">
-        <w:r>
-          <w:rPr>
-            <w:rFonts w:ascii="Open Sans Light" w:hAnsi="Open Sans Light" w:cs="Open Sans Light"/>
-            <w:sz w:val="19"/>
-            <w:szCs w:val="19"/>
-            <w:lang w:val="en-GB"/>
-          </w:rPr>
-          <w:t>in principle</w:t>
-        </w:r>
-        <w:r>
-          <w:rPr>
-            <w:rFonts w:ascii="Open Sans Light" w:hAnsi="Open Sans Light" w:cs="Open Sans Light"/>
-            <w:sz w:val="19"/>
-            <w:szCs w:val="19"/>
-            <w:lang w:val="en-GB"/>
-          </w:rPr>
-          <w:t xml:space="preserve"> </w:t>
-        </w:r>
-      </w:ins>
-      <w:r>
-        <w:rPr>
-          <w:rFonts w:ascii="Open Sans Light" w:hAnsi="Open Sans Light" w:cs="Open Sans Light"/>
-          <w:sz w:val="19"/>
-          <w:szCs w:val="19"/>
-          <w:lang w:val="en-GB"/>
-        </w:rPr>
-        <w:t>acceptance</w:t>
-      </w:r>
-      <w:del w:id="135" w:author="Alex Strobel" w:date="2022-02-18T09:56:00Z">
-        <w:r>
-          <w:rPr>
-            <w:rFonts w:ascii="Open Sans Light" w:hAnsi="Open Sans Light" w:cs="Open Sans Light"/>
-            <w:sz w:val="19"/>
-            <w:szCs w:val="19"/>
-            <w:lang w:val="en-GB"/>
-          </w:rPr>
-          <w:delText xml:space="preserve"> in principle</w:delText>
-        </w:r>
-      </w:del>
-      <w:r>
-        <w:rPr>
-          <w:rFonts w:ascii="Open Sans Light" w:hAnsi="Open Sans Light" w:cs="Open Sans Light"/>
-          <w:sz w:val="19"/>
-          <w:szCs w:val="19"/>
-          <w:lang w:val="en-GB"/>
-        </w:rPr>
-        <w:t xml:space="preserve">. We agree to </w:t>
+      <w:r>
+        <w:rPr>
+          <w:rFonts w:ascii="Open Sans Light" w:hAnsi="Open Sans Light" w:cs="Open Sans Light"/>
+          <w:sz w:val="19"/>
+          <w:szCs w:val="19"/>
+          <w:lang w:val="en-GB"/>
+        </w:rPr>
+        <w:t xml:space="preserve">in principle </w:t>
+      </w:r>
+      <w:r>
+        <w:rPr>
+          <w:rFonts w:ascii="Open Sans Light" w:hAnsi="Open Sans Light" w:cs="Open Sans Light"/>
+          <w:sz w:val="19"/>
+          <w:szCs w:val="19"/>
+          <w:lang w:val="en-GB"/>
+        </w:rPr>
+        <w:t xml:space="preserve">acceptance. We agree to </w:t>
       </w:r>
       <w:r>
         <w:rPr>
@@ -2474,14 +1309,6 @@
           <w:sz w:val="19"/>
           <w:szCs w:val="19"/>
           <w:lang w:val="en-GB"/>
-          <w:rPrChange w:id="136" w:author="Alex Strobel" w:date="2022-02-18T09:56:00Z">
-            <w:rPr>
-              <w:rFonts w:ascii="Open Sans Light" w:hAnsi="Open Sans Light" w:cs="Open Sans Light"/>
-              <w:sz w:val="19"/>
-              <w:szCs w:val="19"/>
-              <w:lang w:val="en-GB"/>
-            </w:rPr>
-          </w:rPrChange>
         </w:rPr>
         <w:t>Nature Human Behaviour</w:t>
       </w:r>
@@ -2505,11 +1332,6 @@
           <w:szCs w:val="19"/>
           <w:lang w:val="en-GB"/>
         </w:rPr>
-        <w:pPrChange w:id="137" w:author="Alex Strobel" w:date="2022-02-18T09:35:00Z">
-          <w:pPr>
-            <w:jc w:val="both"/>
-          </w:pPr>
-        </w:pPrChange>
       </w:pPr>
       <w:r>
         <w:rPr>
@@ -2525,17 +1347,11 @@
       <w:pPr>
         <w:spacing w:after="120"/>
         <w:rPr>
-          <w:del w:id="138" w:author="Alex Strobel" w:date="2022-02-18T09:43:00Z"/>
-          <w:rFonts w:ascii="Open Sans Light" w:hAnsi="Open Sans Light" w:cs="Open Sans Light"/>
-          <w:sz w:val="19"/>
-          <w:szCs w:val="19"/>
-          <w:lang w:val="en-GB"/>
-        </w:rPr>
-        <w:pPrChange w:id="139" w:author="Alex Strobel" w:date="2022-02-18T09:43:00Z">
-          <w:pPr>
-            <w:jc w:val="both"/>
-          </w:pPr>
-        </w:pPrChange>
+          <w:rFonts w:ascii="Open Sans Light" w:hAnsi="Open Sans Light" w:cs="Open Sans Light"/>
+          <w:sz w:val="19"/>
+          <w:szCs w:val="19"/>
+          <w:lang w:val="en-GB"/>
+        </w:rPr>
       </w:pPr>
       <w:r>
         <w:rPr>
@@ -2551,30 +1367,11 @@
       <w:pPr>
         <w:spacing w:after="120"/>
         <w:rPr>
-          <w:ins w:id="140" w:author="Alex Strobel" w:date="2022-02-18T09:46:00Z"/>
-          <w:rFonts w:ascii="Open Sans Light" w:hAnsi="Open Sans Light" w:cs="Open Sans Light"/>
-          <w:sz w:val="19"/>
-          <w:szCs w:val="19"/>
-          <w:lang w:val="en-GB"/>
-        </w:rPr>
-      </w:pPr>
-    </w:p>
-    <w:p>
-      <w:pPr>
-        <w:spacing w:after="120"/>
-        <w:rPr>
-          <w:del w:id="141" w:author="Alex Strobel" w:date="2022-02-18T09:46:00Z"/>
-          <w:rFonts w:ascii="Open Sans Light" w:hAnsi="Open Sans Light" w:cs="Open Sans Light"/>
-          <w:sz w:val="19"/>
-          <w:szCs w:val="19"/>
-          <w:lang w:val="en-GB"/>
-        </w:rPr>
-        <w:pPrChange w:id="142" w:author="Alex Strobel" w:date="2022-02-18T09:43:00Z">
-          <w:pPr>
-            <w:spacing w:after="120"/>
-            <w:jc w:val="both"/>
-          </w:pPr>
-        </w:pPrChange>
+          <w:rFonts w:ascii="Open Sans Light" w:hAnsi="Open Sans Light" w:cs="Open Sans Light"/>
+          <w:sz w:val="19"/>
+          <w:szCs w:val="19"/>
+          <w:lang w:val="en-GB"/>
+        </w:rPr>
       </w:pPr>
       <w:r>
         <w:rPr>
@@ -2585,34 +1382,15 @@
         </w:rPr>
         <w:t>Josephine Zerna</w:t>
       </w:r>
-      <w:ins w:id="143" w:author="Alex Strobel" w:date="2022-02-18T09:46:00Z">
-        <w:r>
-          <w:rPr>
-            <w:rFonts w:ascii="Open Sans Light" w:hAnsi="Open Sans Light" w:cs="Open Sans Light"/>
-            <w:sz w:val="19"/>
-            <w:szCs w:val="19"/>
-            <w:lang w:val="en-GB"/>
-          </w:rPr>
-          <w:br/>
-        </w:r>
-      </w:ins>
-    </w:p>
-    <w:p>
-      <w:pPr>
-        <w:spacing w:after="120"/>
-        <w:rPr>
-          <w:rFonts w:ascii="Open Sans Light" w:hAnsi="Open Sans Light" w:cs="Open Sans Light"/>
-          <w:sz w:val="19"/>
-          <w:szCs w:val="19"/>
-          <w:lang w:val="en-GB"/>
-        </w:rPr>
-        <w:pPrChange w:id="144" w:author="Alex Strobel" w:date="2022-02-18T09:43:00Z">
-          <w:pPr>
-            <w:spacing w:after="120"/>
-            <w:jc w:val="both"/>
-          </w:pPr>
-        </w:pPrChange>
-      </w:pPr>
+      <w:r>
+        <w:rPr>
+          <w:rFonts w:ascii="Open Sans Light" w:hAnsi="Open Sans Light" w:cs="Open Sans Light"/>
+          <w:sz w:val="19"/>
+          <w:szCs w:val="19"/>
+          <w:lang w:val="en-GB"/>
+        </w:rPr>
+        <w:br/>
+      </w:r>
       <w:r>
         <w:rPr>
           <w:rFonts w:ascii="Open Sans Light" w:hAnsi="Open Sans Light" w:cs="Open Sans Light"/>
@@ -2624,8 +1402,8 @@
       </w:r>
     </w:p>
     <w:sectPr>
-      <w:headerReference w:type="first" r:id="rId20"/>
-      <w:footerReference w:type="first" r:id="rId21"/>
+      <w:headerReference w:type="first" r:id="rId17"/>
+      <w:footerReference w:type="first" r:id="rId18"/>
       <w:type w:val="continuous"/>
       <w:pgSz w:w="11906" w:h="16838" w:code="9"/>
       <w:pgMar w:top="1985" w:right="1134" w:bottom="1134" w:left="1701" w:header="0" w:footer="284" w:gutter="0"/>
@@ -2635,52 +1413,6 @@
     </w:sectPr>
   </w:body>
 </w:document>
-</file>
-
-<file path=word/comments.xml><?xml version="1.0" encoding="utf-8"?>
-<w:comments xmlns:wpc="http://schemas.microsoft.com/office/word/2010/wordprocessingCanvas" xmlns:cx="http://schemas.microsoft.com/office/drawing/2014/chartex" xmlns:cx1="http://schemas.microsoft.com/office/drawing/2015/9/8/chartex" xmlns:cx2="http://schemas.microsoft.com/office/drawing/2015/10/21/chartex" xmlns:cx3="http://schemas.microsoft.com/office/drawing/2016/5/9/chartex" xmlns:cx4="http://schemas.microsoft.com/office/drawing/2016/5/10/chartex" xmlns:cx5="http://schemas.microsoft.com/office/drawing/2016/5/11/chartex" xmlns:cx6="http://schemas.microsoft.com/office/drawing/2016/5/12/chartex" xmlns:cx7="http://schemas.microsoft.com/office/drawing/2016/5/13/chartex" xmlns:cx8="http://schemas.microsoft.com/office/drawing/2016/5/14/chartex" xmlns:mc="http://schemas.openxmlformats.org/markup-compatibility/2006" xmlns:aink="http://schemas.microsoft.com/office/drawing/2016/ink" xmlns:am3d="http://schemas.microsoft.com/office/drawing/2017/model3d" xmlns:o="urn:schemas-microsoft-com:office:office" xmlns:r="http://schemas.openxmlformats.org/officeDocument/2006/relationships" xmlns:m="http://schemas.openxmlformats.org/officeDocument/2006/math" xmlns:v="urn:schemas-microsoft-com:vml" xmlns:wp14="http://schemas.microsoft.com/office/word/2010/wordprocessingDrawing" xmlns:wp="http://schemas.openxmlformats.org/drawingml/2006/wordprocessingDrawing" xmlns:w10="urn:schemas-microsoft-com:office:word" xmlns:w="http://schemas.openxmlformats.org/wordprocessingml/2006/main" xmlns:w14="http://schemas.microsoft.com/office/word/2010/wordml" xmlns:w15="http://schemas.microsoft.com/office/word/2012/wordml" xmlns:w16cex="http://schemas.microsoft.com/office/word/2018/wordml/cex" xmlns:w16cid="http://schemas.microsoft.com/office/word/2016/wordml/cid" xmlns:w16="http://schemas.microsoft.com/office/word/2018/wordml" xmlns:w16sdtdh="http://schemas.microsoft.com/office/word/2020/wordml/sdtdatahash" xmlns:w16se="http://schemas.microsoft.com/office/word/2015/wordml/symex" xmlns:wpg="http://schemas.microsoft.com/office/word/2010/wordprocessingGroup" xmlns:wpi="http://schemas.microsoft.com/office/word/2010/wordprocessingInk" xmlns:wne="http://schemas.microsoft.com/office/word/2006/wordml" xmlns:wps="http://schemas.microsoft.com/office/word/2010/wordprocessingShape" mc:Ignorable="w14 w15 w16se w16cid w16 w16cex w16sdtdh wp14">
-  <w:comment w:id="118" w:author="Alex Strobel" w:date="2022-02-18T10:01:00Z" w:initials="AS">
-    <w:p>
-      <w:pPr>
-        <w:pStyle w:val="Kommentartext"/>
-      </w:pPr>
-      <w:r>
-        <w:rPr>
-          <w:rStyle w:val="Kommentarzeichen"/>
-        </w:rPr>
-        <w:annotationRef/>
-      </w:r>
-      <w:r>
-        <w:t xml:space="preserve">Müsste es nicht eher „at </w:t>
-      </w:r>
-      <w:proofErr w:type="spellStart"/>
-      <w:r>
-        <w:t>varying</w:t>
-      </w:r>
-      <w:proofErr w:type="spellEnd"/>
-      <w:r>
-        <w:t xml:space="preserve"> </w:t>
-      </w:r>
-      <w:proofErr w:type="spellStart"/>
-      <w:r>
-        <w:t>demand</w:t>
-      </w:r>
-      <w:proofErr w:type="spellEnd"/>
-      <w:r>
-        <w:t>“ heißen</w:t>
-      </w:r>
-      <w:r>
-        <w:t>?</w:t>
-      </w:r>
-    </w:p>
-  </w:comment>
-</w:comments>
-</file>
-
-<file path=word/commentsExtended.xml><?xml version="1.0" encoding="utf-8"?>
-<w15:commentsEx xmlns:wpc="http://schemas.microsoft.com/office/word/2010/wordprocessingCanvas" xmlns:cx="http://schemas.microsoft.com/office/drawing/2014/chartex" xmlns:cx1="http://schemas.microsoft.com/office/drawing/2015/9/8/chartex" xmlns:cx2="http://schemas.microsoft.com/office/drawing/2015/10/21/chartex" xmlns:cx3="http://schemas.microsoft.com/office/drawing/2016/5/9/chartex" xmlns:cx4="http://schemas.microsoft.com/office/drawing/2016/5/10/chartex" xmlns:cx5="http://schemas.microsoft.com/office/drawing/2016/5/11/chartex" xmlns:cx6="http://schemas.microsoft.com/office/drawing/2016/5/12/chartex" xmlns:cx7="http://schemas.microsoft.com/office/drawing/2016/5/13/chartex" xmlns:cx8="http://schemas.microsoft.com/office/drawing/2016/5/14/chartex" xmlns:mc="http://schemas.openxmlformats.org/markup-compatibility/2006" xmlns:aink="http://schemas.microsoft.com/office/drawing/2016/ink" xmlns:am3d="http://schemas.microsoft.com/office/drawing/2017/model3d" xmlns:o="urn:schemas-microsoft-com:office:office" xmlns:r="http://schemas.openxmlformats.org/officeDocument/2006/relationships" xmlns:m="http://schemas.openxmlformats.org/officeDocument/2006/math" xmlns:v="urn:schemas-microsoft-com:vml" xmlns:wp14="http://schemas.microsoft.com/office/word/2010/wordprocessingDrawing" xmlns:wp="http://schemas.openxmlformats.org/drawingml/2006/wordprocessingDrawing" xmlns:w10="urn:schemas-microsoft-com:office:word" xmlns:w="http://schemas.openxmlformats.org/wordprocessingml/2006/main" xmlns:w14="http://schemas.microsoft.com/office/word/2010/wordml" xmlns:w15="http://schemas.microsoft.com/office/word/2012/wordml" xmlns:w16cex="http://schemas.microsoft.com/office/word/2018/wordml/cex" xmlns:w16cid="http://schemas.microsoft.com/office/word/2016/wordml/cid" xmlns:w16="http://schemas.microsoft.com/office/word/2018/wordml" xmlns:w16sdtdh="http://schemas.microsoft.com/office/word/2020/wordml/sdtdatahash" xmlns:w16se="http://schemas.microsoft.com/office/word/2015/wordml/symex" xmlns:wpg="http://schemas.microsoft.com/office/word/2010/wordprocessingGroup" xmlns:wpi="http://schemas.microsoft.com/office/word/2010/wordprocessingInk" xmlns:wne="http://schemas.microsoft.com/office/word/2006/wordml" xmlns:wps="http://schemas.microsoft.com/office/word/2010/wordprocessingShape" mc:Ignorable="w14 w15 w16se w16cid w16 w16cex w16sdtdh wp14">
-  <w15:commentEx w15:paraId="7A580FA5" w15:done="0"/>
-</w15:commentsEx>
 </file>
 
 <file path=word/commentsExtensible.xml><?xml version="1.0" encoding="utf-8"?>
@@ -2696,7 +1428,7 @@
 </file>
 
 <file path=word/endnotes.xml><?xml version="1.0" encoding="utf-8"?>
-<w:endnotes xmlns:wpc="http://schemas.microsoft.com/office/word/2010/wordprocessingCanvas" xmlns:cx="http://schemas.microsoft.com/office/drawing/2014/chartex" xmlns:cx1="http://schemas.microsoft.com/office/drawing/2015/9/8/chartex" xmlns:cx2="http://schemas.microsoft.com/office/drawing/2015/10/21/chartex" xmlns:cx3="http://schemas.microsoft.com/office/drawing/2016/5/9/chartex" xmlns:cx4="http://schemas.microsoft.com/office/drawing/2016/5/10/chartex" xmlns:cx5="http://schemas.microsoft.com/office/drawing/2016/5/11/chartex" xmlns:cx6="http://schemas.microsoft.com/office/drawing/2016/5/12/chartex" xmlns:cx7="http://schemas.microsoft.com/office/drawing/2016/5/13/chartex" xmlns:cx8="http://schemas.microsoft.com/office/drawing/2016/5/14/chartex" xmlns:mc="http://schemas.openxmlformats.org/markup-compatibility/2006" xmlns:aink="http://schemas.microsoft.com/office/drawing/2016/ink" xmlns:am3d="http://schemas.microsoft.com/office/drawing/2017/model3d" xmlns:o="urn:schemas-microsoft-com:office:office" xmlns:r="http://schemas.openxmlformats.org/officeDocument/2006/relationships" xmlns:m="http://schemas.openxmlformats.org/officeDocument/2006/math" xmlns:v="urn:schemas-microsoft-com:vml" xmlns:wp14="http://schemas.microsoft.com/office/word/2010/wordprocessingDrawing" xmlns:wp="http://schemas.openxmlformats.org/drawingml/2006/wordprocessingDrawing" xmlns:w10="urn:schemas-microsoft-com:office:word" xmlns:w="http://schemas.openxmlformats.org/wordprocessingml/2006/main" xmlns:w14="http://schemas.microsoft.com/office/word/2010/wordml" xmlns:w15="http://schemas.microsoft.com/office/word/2012/wordml" xmlns:w16cex="http://schemas.microsoft.com/office/word/2018/wordml/cex" xmlns:w16cid="http://schemas.microsoft.com/office/word/2016/wordml/cid" xmlns:w16="http://schemas.microsoft.com/office/word/2018/wordml" xmlns:w16sdtdh="http://schemas.microsoft.com/office/word/2020/wordml/sdtdatahash" xmlns:w16se="http://schemas.microsoft.com/office/word/2015/wordml/symex" xmlns:wpg="http://schemas.microsoft.com/office/word/2010/wordprocessingGroup" xmlns:wpi="http://schemas.microsoft.com/office/word/2010/wordprocessingInk" xmlns:wne="http://schemas.microsoft.com/office/word/2006/wordml" xmlns:wps="http://schemas.microsoft.com/office/word/2010/wordprocessingShape" mc:Ignorable="w14 w15 w16se w16cid w16 w16cex w16sdtdh wp14">
+<w:endnotes xmlns:wpc="http://schemas.microsoft.com/office/word/2010/wordprocessingCanvas" xmlns:cx="http://schemas.microsoft.com/office/drawing/2014/chartex" xmlns:mc="http://schemas.openxmlformats.org/markup-compatibility/2006" xmlns:o="urn:schemas-microsoft-com:office:office" xmlns:r="http://schemas.openxmlformats.org/officeDocument/2006/relationships" xmlns:m="http://schemas.openxmlformats.org/officeDocument/2006/math" xmlns:v="urn:schemas-microsoft-com:vml" xmlns:wp14="http://schemas.microsoft.com/office/word/2010/wordprocessingDrawing" xmlns:wp="http://schemas.openxmlformats.org/drawingml/2006/wordprocessingDrawing" xmlns:w10="urn:schemas-microsoft-com:office:word" xmlns:w="http://schemas.openxmlformats.org/wordprocessingml/2006/main" xmlns:w14="http://schemas.microsoft.com/office/word/2010/wordml" xmlns:w15="http://schemas.microsoft.com/office/word/2012/wordml" xmlns:w16se="http://schemas.microsoft.com/office/word/2015/wordml/symex" xmlns:wpg="http://schemas.microsoft.com/office/word/2010/wordprocessingGroup" xmlns:wpi="http://schemas.microsoft.com/office/word/2010/wordprocessingInk" xmlns:wne="http://schemas.microsoft.com/office/word/2006/wordml" xmlns:wps="http://schemas.microsoft.com/office/word/2010/wordprocessingShape" mc:Ignorable="w14 w15 w16se wp14">
   <w:endnote w:type="separator" w:id="-1">
     <w:p>
       <w:r>
@@ -2715,7 +1447,7 @@
 </file>
 
 <file path=word/footer1.xml><?xml version="1.0" encoding="utf-8"?>
-<w:ftr xmlns:wpc="http://schemas.microsoft.com/office/word/2010/wordprocessingCanvas" xmlns:cx="http://schemas.microsoft.com/office/drawing/2014/chartex" xmlns:cx1="http://schemas.microsoft.com/office/drawing/2015/9/8/chartex" xmlns:cx2="http://schemas.microsoft.com/office/drawing/2015/10/21/chartex" xmlns:cx3="http://schemas.microsoft.com/office/drawing/2016/5/9/chartex" xmlns:cx4="http://schemas.microsoft.com/office/drawing/2016/5/10/chartex" xmlns:cx5="http://schemas.microsoft.com/office/drawing/2016/5/11/chartex" xmlns:cx6="http://schemas.microsoft.com/office/drawing/2016/5/12/chartex" xmlns:cx7="http://schemas.microsoft.com/office/drawing/2016/5/13/chartex" xmlns:cx8="http://schemas.microsoft.com/office/drawing/2016/5/14/chartex" xmlns:mc="http://schemas.openxmlformats.org/markup-compatibility/2006" xmlns:aink="http://schemas.microsoft.com/office/drawing/2016/ink" xmlns:am3d="http://schemas.microsoft.com/office/drawing/2017/model3d" xmlns:o="urn:schemas-microsoft-com:office:office" xmlns:r="http://schemas.openxmlformats.org/officeDocument/2006/relationships" xmlns:m="http://schemas.openxmlformats.org/officeDocument/2006/math" xmlns:v="urn:schemas-microsoft-com:vml" xmlns:wp14="http://schemas.microsoft.com/office/word/2010/wordprocessingDrawing" xmlns:wp="http://schemas.openxmlformats.org/drawingml/2006/wordprocessingDrawing" xmlns:w10="urn:schemas-microsoft-com:office:word" xmlns:w="http://schemas.openxmlformats.org/wordprocessingml/2006/main" xmlns:w14="http://schemas.microsoft.com/office/word/2010/wordml" xmlns:w15="http://schemas.microsoft.com/office/word/2012/wordml" xmlns:w16cex="http://schemas.microsoft.com/office/word/2018/wordml/cex" xmlns:w16cid="http://schemas.microsoft.com/office/word/2016/wordml/cid" xmlns:w16="http://schemas.microsoft.com/office/word/2018/wordml" xmlns:w16sdtdh="http://schemas.microsoft.com/office/word/2020/wordml/sdtdatahash" xmlns:w16se="http://schemas.microsoft.com/office/word/2015/wordml/symex" xmlns:wpg="http://schemas.microsoft.com/office/word/2010/wordprocessingGroup" xmlns:wpi="http://schemas.microsoft.com/office/word/2010/wordprocessingInk" xmlns:wne="http://schemas.microsoft.com/office/word/2006/wordml" xmlns:wps="http://schemas.microsoft.com/office/word/2010/wordprocessingShape" mc:Ignorable="w14 w15 w16se w16cid w16 w16cex w16sdtdh wp14">
+<w:ftr xmlns:wpc="http://schemas.microsoft.com/office/word/2010/wordprocessingCanvas" xmlns:cx="http://schemas.microsoft.com/office/drawing/2014/chartex" xmlns:mc="http://schemas.openxmlformats.org/markup-compatibility/2006" xmlns:o="urn:schemas-microsoft-com:office:office" xmlns:r="http://schemas.openxmlformats.org/officeDocument/2006/relationships" xmlns:m="http://schemas.openxmlformats.org/officeDocument/2006/math" xmlns:v="urn:schemas-microsoft-com:vml" xmlns:wp14="http://schemas.microsoft.com/office/word/2010/wordprocessingDrawing" xmlns:wp="http://schemas.openxmlformats.org/drawingml/2006/wordprocessingDrawing" xmlns:w10="urn:schemas-microsoft-com:office:word" xmlns:w="http://schemas.openxmlformats.org/wordprocessingml/2006/main" xmlns:w14="http://schemas.microsoft.com/office/word/2010/wordml" xmlns:w15="http://schemas.microsoft.com/office/word/2012/wordml" xmlns:w16se="http://schemas.microsoft.com/office/word/2015/wordml/symex" xmlns:wpg="http://schemas.microsoft.com/office/word/2010/wordprocessingGroup" xmlns:wpi="http://schemas.microsoft.com/office/word/2010/wordprocessingInk" xmlns:wne="http://schemas.microsoft.com/office/word/2006/wordml" xmlns:wps="http://schemas.microsoft.com/office/word/2010/wordprocessingShape" mc:Ignorable="w14 w15 w16se wp14">
   <w:p>
     <w:pPr>
       <w:pStyle w:val="Fuzeile"/>
@@ -2725,7 +1457,7 @@
 </file>
 
 <file path=word/footer2.xml><?xml version="1.0" encoding="utf-8"?>
-<w:ftr xmlns:wpc="http://schemas.microsoft.com/office/word/2010/wordprocessingCanvas" xmlns:cx="http://schemas.microsoft.com/office/drawing/2014/chartex" xmlns:cx1="http://schemas.microsoft.com/office/drawing/2015/9/8/chartex" xmlns:cx2="http://schemas.microsoft.com/office/drawing/2015/10/21/chartex" xmlns:cx3="http://schemas.microsoft.com/office/drawing/2016/5/9/chartex" xmlns:cx4="http://schemas.microsoft.com/office/drawing/2016/5/10/chartex" xmlns:cx5="http://schemas.microsoft.com/office/drawing/2016/5/11/chartex" xmlns:cx6="http://schemas.microsoft.com/office/drawing/2016/5/12/chartex" xmlns:cx7="http://schemas.microsoft.com/office/drawing/2016/5/13/chartex" xmlns:cx8="http://schemas.microsoft.com/office/drawing/2016/5/14/chartex" xmlns:mc="http://schemas.openxmlformats.org/markup-compatibility/2006" xmlns:aink="http://schemas.microsoft.com/office/drawing/2016/ink" xmlns:am3d="http://schemas.microsoft.com/office/drawing/2017/model3d" xmlns:o="urn:schemas-microsoft-com:office:office" xmlns:r="http://schemas.openxmlformats.org/officeDocument/2006/relationships" xmlns:m="http://schemas.openxmlformats.org/officeDocument/2006/math" xmlns:v="urn:schemas-microsoft-com:vml" xmlns:wp14="http://schemas.microsoft.com/office/word/2010/wordprocessingDrawing" xmlns:wp="http://schemas.openxmlformats.org/drawingml/2006/wordprocessingDrawing" xmlns:w10="urn:schemas-microsoft-com:office:word" xmlns:w="http://schemas.openxmlformats.org/wordprocessingml/2006/main" xmlns:w14="http://schemas.microsoft.com/office/word/2010/wordml" xmlns:w15="http://schemas.microsoft.com/office/word/2012/wordml" xmlns:w16cex="http://schemas.microsoft.com/office/word/2018/wordml/cex" xmlns:w16cid="http://schemas.microsoft.com/office/word/2016/wordml/cid" xmlns:w16="http://schemas.microsoft.com/office/word/2018/wordml" xmlns:w16sdtdh="http://schemas.microsoft.com/office/word/2020/wordml/sdtdatahash" xmlns:w16se="http://schemas.microsoft.com/office/word/2015/wordml/symex" xmlns:wpg="http://schemas.microsoft.com/office/word/2010/wordprocessingGroup" xmlns:wpi="http://schemas.microsoft.com/office/word/2010/wordprocessingInk" xmlns:wne="http://schemas.microsoft.com/office/word/2006/wordml" xmlns:wps="http://schemas.microsoft.com/office/word/2010/wordprocessingShape" mc:Ignorable="w14 w15 w16se w16cid w16 w16cex w16sdtdh wp14">
+<w:ftr xmlns:wpc="http://schemas.microsoft.com/office/word/2010/wordprocessingCanvas" xmlns:cx="http://schemas.microsoft.com/office/drawing/2014/chartex" xmlns:mc="http://schemas.openxmlformats.org/markup-compatibility/2006" xmlns:o="urn:schemas-microsoft-com:office:office" xmlns:r="http://schemas.openxmlformats.org/officeDocument/2006/relationships" xmlns:m="http://schemas.openxmlformats.org/officeDocument/2006/math" xmlns:v="urn:schemas-microsoft-com:vml" xmlns:wp14="http://schemas.microsoft.com/office/word/2010/wordprocessingDrawing" xmlns:wp="http://schemas.openxmlformats.org/drawingml/2006/wordprocessingDrawing" xmlns:w10="urn:schemas-microsoft-com:office:word" xmlns:w="http://schemas.openxmlformats.org/wordprocessingml/2006/main" xmlns:w14="http://schemas.microsoft.com/office/word/2010/wordml" xmlns:w15="http://schemas.microsoft.com/office/word/2012/wordml" xmlns:w16se="http://schemas.microsoft.com/office/word/2015/wordml/symex" xmlns:wpg="http://schemas.microsoft.com/office/word/2010/wordprocessingGroup" xmlns:wpi="http://schemas.microsoft.com/office/word/2010/wordprocessingInk" xmlns:wne="http://schemas.microsoft.com/office/word/2006/wordml" xmlns:wps="http://schemas.microsoft.com/office/word/2010/wordprocessingShape" mc:Ignorable="w14 w15 w16se wp14">
   <w:sdt>
     <w:sdtPr>
       <w:id w:val="1224420317"/>
@@ -2777,11 +1509,9 @@
             <w:r>
               <w:t xml:space="preserve"> </w:t>
             </w:r>
-            <w:proofErr w:type="spellStart"/>
             <w:r>
               <w:t>of</w:t>
             </w:r>
-            <w:proofErr w:type="spellEnd"/>
             <w:r>
               <w:t xml:space="preserve"> </w:t>
             </w:r>
@@ -2798,7 +1528,7 @@
               <w:rPr>
                 <w:noProof/>
               </w:rPr>
-              <w:t>2</w:t>
+              <w:t>1</w:t>
             </w:r>
             <w:r>
               <w:fldChar w:fldCharType="end"/>
@@ -2817,7 +1547,7 @@
 </file>
 
 <file path=word/footer3.xml><?xml version="1.0" encoding="utf-8"?>
-<w:ftr xmlns:wpc="http://schemas.microsoft.com/office/word/2010/wordprocessingCanvas" xmlns:cx="http://schemas.microsoft.com/office/drawing/2014/chartex" xmlns:cx1="http://schemas.microsoft.com/office/drawing/2015/9/8/chartex" xmlns:cx2="http://schemas.microsoft.com/office/drawing/2015/10/21/chartex" xmlns:cx3="http://schemas.microsoft.com/office/drawing/2016/5/9/chartex" xmlns:cx4="http://schemas.microsoft.com/office/drawing/2016/5/10/chartex" xmlns:cx5="http://schemas.microsoft.com/office/drawing/2016/5/11/chartex" xmlns:cx6="http://schemas.microsoft.com/office/drawing/2016/5/12/chartex" xmlns:cx7="http://schemas.microsoft.com/office/drawing/2016/5/13/chartex" xmlns:cx8="http://schemas.microsoft.com/office/drawing/2016/5/14/chartex" xmlns:mc="http://schemas.openxmlformats.org/markup-compatibility/2006" xmlns:aink="http://schemas.microsoft.com/office/drawing/2016/ink" xmlns:am3d="http://schemas.microsoft.com/office/drawing/2017/model3d" xmlns:o="urn:schemas-microsoft-com:office:office" xmlns:r="http://schemas.openxmlformats.org/officeDocument/2006/relationships" xmlns:m="http://schemas.openxmlformats.org/officeDocument/2006/math" xmlns:v="urn:schemas-microsoft-com:vml" xmlns:wp14="http://schemas.microsoft.com/office/word/2010/wordprocessingDrawing" xmlns:wp="http://schemas.openxmlformats.org/drawingml/2006/wordprocessingDrawing" xmlns:w10="urn:schemas-microsoft-com:office:word" xmlns:w="http://schemas.openxmlformats.org/wordprocessingml/2006/main" xmlns:w14="http://schemas.microsoft.com/office/word/2010/wordml" xmlns:w15="http://schemas.microsoft.com/office/word/2012/wordml" xmlns:w16cex="http://schemas.microsoft.com/office/word/2018/wordml/cex" xmlns:w16cid="http://schemas.microsoft.com/office/word/2016/wordml/cid" xmlns:w16="http://schemas.microsoft.com/office/word/2018/wordml" xmlns:w16sdtdh="http://schemas.microsoft.com/office/word/2020/wordml/sdtdatahash" xmlns:w16se="http://schemas.microsoft.com/office/word/2015/wordml/symex" xmlns:wpg="http://schemas.microsoft.com/office/word/2010/wordprocessingGroup" xmlns:wpi="http://schemas.microsoft.com/office/word/2010/wordprocessingInk" xmlns:wne="http://schemas.microsoft.com/office/word/2006/wordml" xmlns:wps="http://schemas.microsoft.com/office/word/2010/wordprocessingShape" mc:Ignorable="w14 w15 w16se w16cid w16 w16cex w16sdtdh wp14">
+<w:ftr xmlns:wpc="http://schemas.microsoft.com/office/word/2010/wordprocessingCanvas" xmlns:cx="http://schemas.microsoft.com/office/drawing/2014/chartex" xmlns:mc="http://schemas.openxmlformats.org/markup-compatibility/2006" xmlns:o="urn:schemas-microsoft-com:office:office" xmlns:r="http://schemas.openxmlformats.org/officeDocument/2006/relationships" xmlns:m="http://schemas.openxmlformats.org/officeDocument/2006/math" xmlns:v="urn:schemas-microsoft-com:vml" xmlns:wp14="http://schemas.microsoft.com/office/word/2010/wordprocessingDrawing" xmlns:wp="http://schemas.openxmlformats.org/drawingml/2006/wordprocessingDrawing" xmlns:w10="urn:schemas-microsoft-com:office:word" xmlns:w="http://schemas.openxmlformats.org/wordprocessingml/2006/main" xmlns:w14="http://schemas.microsoft.com/office/word/2010/wordml" xmlns:w15="http://schemas.microsoft.com/office/word/2012/wordml" xmlns:w16se="http://schemas.microsoft.com/office/word/2015/wordml/symex" xmlns:wpg="http://schemas.microsoft.com/office/word/2010/wordprocessingGroup" xmlns:wpi="http://schemas.microsoft.com/office/word/2010/wordprocessingInk" xmlns:wne="http://schemas.microsoft.com/office/word/2006/wordml" xmlns:wps="http://schemas.microsoft.com/office/word/2010/wordprocessingShape" mc:Ignorable="w14 w15 w16se wp14">
   <w:sdt>
     <w:sdtPr>
       <w:id w:val="723568038"/>
@@ -2843,59 +1573,6 @@
               <w:pStyle w:val="Fuzeile"/>
               <w:spacing w:before="0" w:after="0"/>
             </w:pPr>
-            <w:del w:id="2" w:author="Alex Strobel" w:date="2022-02-18T09:49:00Z">
-              <w:r>
-                <w:delText>Page</w:delText>
-              </w:r>
-              <w:r>
-                <w:delText xml:space="preserve"> </w:delText>
-              </w:r>
-              <w:r>
-                <w:fldChar w:fldCharType="begin"/>
-              </w:r>
-              <w:r>
-                <w:delInstrText>PAGE</w:delInstrText>
-              </w:r>
-              <w:r>
-                <w:fldChar w:fldCharType="separate"/>
-              </w:r>
-              <w:r>
-                <w:rPr>
-                  <w:noProof/>
-                </w:rPr>
-                <w:delText>1</w:delText>
-              </w:r>
-              <w:r>
-                <w:fldChar w:fldCharType="end"/>
-              </w:r>
-              <w:r>
-                <w:delText xml:space="preserve"> </w:delText>
-              </w:r>
-              <w:r>
-                <w:delText>of</w:delText>
-              </w:r>
-              <w:r>
-                <w:delText xml:space="preserve"> </w:delText>
-              </w:r>
-              <w:r>
-                <w:fldChar w:fldCharType="begin"/>
-              </w:r>
-              <w:r>
-                <w:delInstrText>NUMPAGES</w:delInstrText>
-              </w:r>
-              <w:r>
-                <w:fldChar w:fldCharType="separate"/>
-              </w:r>
-              <w:r>
-                <w:rPr>
-                  <w:noProof/>
-                </w:rPr>
-                <w:delText>2</w:delText>
-              </w:r>
-              <w:r>
-                <w:fldChar w:fldCharType="end"/>
-              </w:r>
-            </w:del>
           </w:p>
           <w:tbl>
             <w:tblPr>
@@ -3149,13 +1826,8 @@
                   <w:pPr>
                     <w:pStyle w:val="TUDKontaktFussbereichberschriftH2"/>
                   </w:pPr>
-                  <w:proofErr w:type="spellStart"/>
                   <w:r>
-                    <w:t>Tax</w:t>
-                  </w:r>
-                  <w:proofErr w:type="spellEnd"/>
-                  <w:r>
-                    <w:t xml:space="preserve"> ID</w:t>
+                    <w:t>Tax ID</w:t>
                   </w:r>
                   <w:r>
                     <w:br/>
@@ -3298,13 +1970,8 @@
                     <w:suppressOverlap w:val="0"/>
                   </w:pPr>
                   <w:r>
-                    <w:t>DRESDEN-</w:t>
+                    <w:t>DRESDEN-concept</w:t>
                   </w:r>
-                  <w:proofErr w:type="spellStart"/>
-                  <w:r>
-                    <w:t>concept</w:t>
-                  </w:r>
-                  <w:proofErr w:type="spellEnd"/>
                 </w:p>
               </w:tc>
             </w:tr>
@@ -3364,19 +2031,11 @@
                       <w:rFonts w:ascii="Open Sans Light" w:hAnsi="Open Sans Light" w:cs="Open Sans Light"/>
                     </w:rPr>
                   </w:pPr>
-                  <w:proofErr w:type="spellStart"/>
                   <w:r>
                     <w:rPr>
                       <w:rFonts w:ascii="Open Sans Light" w:hAnsi="Open Sans Light" w:cs="Open Sans Light"/>
                     </w:rPr>
-                    <w:t>Helmholtzstraße</w:t>
-                  </w:r>
-                  <w:proofErr w:type="spellEnd"/>
-                  <w:r>
-                    <w:rPr>
-                      <w:rFonts w:ascii="Open Sans Light" w:hAnsi="Open Sans Light" w:cs="Open Sans Light"/>
-                    </w:rPr>
-                    <w:t xml:space="preserve"> 10, </w:t>
+                    <w:t xml:space="preserve">Helmholtzstraße 10, </w:t>
                   </w:r>
                 </w:p>
                 <w:p>
@@ -3788,7 +2447,7 @@
 </file>
 
 <file path=word/footer4.xml><?xml version="1.0" encoding="utf-8"?>
-<w:ftr xmlns:wpc="http://schemas.microsoft.com/office/word/2010/wordprocessingCanvas" xmlns:cx="http://schemas.microsoft.com/office/drawing/2014/chartex" xmlns:cx1="http://schemas.microsoft.com/office/drawing/2015/9/8/chartex" xmlns:cx2="http://schemas.microsoft.com/office/drawing/2015/10/21/chartex" xmlns:cx3="http://schemas.microsoft.com/office/drawing/2016/5/9/chartex" xmlns:cx4="http://schemas.microsoft.com/office/drawing/2016/5/10/chartex" xmlns:cx5="http://schemas.microsoft.com/office/drawing/2016/5/11/chartex" xmlns:cx6="http://schemas.microsoft.com/office/drawing/2016/5/12/chartex" xmlns:cx7="http://schemas.microsoft.com/office/drawing/2016/5/13/chartex" xmlns:cx8="http://schemas.microsoft.com/office/drawing/2016/5/14/chartex" xmlns:mc="http://schemas.openxmlformats.org/markup-compatibility/2006" xmlns:aink="http://schemas.microsoft.com/office/drawing/2016/ink" xmlns:am3d="http://schemas.microsoft.com/office/drawing/2017/model3d" xmlns:o="urn:schemas-microsoft-com:office:office" xmlns:r="http://schemas.openxmlformats.org/officeDocument/2006/relationships" xmlns:m="http://schemas.openxmlformats.org/officeDocument/2006/math" xmlns:v="urn:schemas-microsoft-com:vml" xmlns:wp14="http://schemas.microsoft.com/office/word/2010/wordprocessingDrawing" xmlns:wp="http://schemas.openxmlformats.org/drawingml/2006/wordprocessingDrawing" xmlns:w10="urn:schemas-microsoft-com:office:word" xmlns:w="http://schemas.openxmlformats.org/wordprocessingml/2006/main" xmlns:w14="http://schemas.microsoft.com/office/word/2010/wordml" xmlns:w15="http://schemas.microsoft.com/office/word/2012/wordml" xmlns:w16cex="http://schemas.microsoft.com/office/word/2018/wordml/cex" xmlns:w16cid="http://schemas.microsoft.com/office/word/2016/wordml/cid" xmlns:w16="http://schemas.microsoft.com/office/word/2018/wordml" xmlns:w16sdtdh="http://schemas.microsoft.com/office/word/2020/wordml/sdtdatahash" xmlns:w16se="http://schemas.microsoft.com/office/word/2015/wordml/symex" xmlns:wpg="http://schemas.microsoft.com/office/word/2010/wordprocessingGroup" xmlns:wpi="http://schemas.microsoft.com/office/word/2010/wordprocessingInk" xmlns:wne="http://schemas.microsoft.com/office/word/2006/wordml" xmlns:wps="http://schemas.microsoft.com/office/word/2010/wordprocessingShape" mc:Ignorable="w14 w15 w16se w16cid w16 w16cex w16sdtdh wp14">
+<w:ftr xmlns:wpc="http://schemas.microsoft.com/office/word/2010/wordprocessingCanvas" xmlns:cx="http://schemas.microsoft.com/office/drawing/2014/chartex" xmlns:mc="http://schemas.openxmlformats.org/markup-compatibility/2006" xmlns:o="urn:schemas-microsoft-com:office:office" xmlns:r="http://schemas.openxmlformats.org/officeDocument/2006/relationships" xmlns:m="http://schemas.openxmlformats.org/officeDocument/2006/math" xmlns:v="urn:schemas-microsoft-com:vml" xmlns:wp14="http://schemas.microsoft.com/office/word/2010/wordprocessingDrawing" xmlns:wp="http://schemas.openxmlformats.org/drawingml/2006/wordprocessingDrawing" xmlns:w10="urn:schemas-microsoft-com:office:word" xmlns:w="http://schemas.openxmlformats.org/wordprocessingml/2006/main" xmlns:w14="http://schemas.microsoft.com/office/word/2010/wordml" xmlns:w15="http://schemas.microsoft.com/office/word/2012/wordml" xmlns:w16se="http://schemas.microsoft.com/office/word/2015/wordml/symex" xmlns:wpg="http://schemas.microsoft.com/office/word/2010/wordprocessingGroup" xmlns:wpi="http://schemas.microsoft.com/office/word/2010/wordprocessingInk" xmlns:wne="http://schemas.microsoft.com/office/word/2006/wordml" xmlns:wps="http://schemas.microsoft.com/office/word/2010/wordprocessingShape" mc:Ignorable="w14 w15 w16se wp14">
   <w:sdt>
     <w:sdtPr>
       <w:rPr>
@@ -3873,7 +2532,7 @@
                 </wp:anchor>
               </w:drawing>
             </mc:Choice>
-            <mc:Fallback>
+            <mc:Fallback xmlns:w16sdtdh="http://schemas.microsoft.com/office/word/2020/wordml/sdtdatahash" xmlns:w16="http://schemas.microsoft.com/office/word/2018/wordml" xmlns:w16cid="http://schemas.microsoft.com/office/word/2016/wordml/cid" xmlns:w16cex="http://schemas.microsoft.com/office/word/2018/wordml/cex" xmlns:am3d="http://schemas.microsoft.com/office/drawing/2017/model3d" xmlns:aink="http://schemas.microsoft.com/office/drawing/2016/ink" xmlns:cx8="http://schemas.microsoft.com/office/drawing/2016/5/14/chartex" xmlns:cx7="http://schemas.microsoft.com/office/drawing/2016/5/13/chartex" xmlns:cx6="http://schemas.microsoft.com/office/drawing/2016/5/12/chartex" xmlns:cx5="http://schemas.microsoft.com/office/drawing/2016/5/11/chartex" xmlns:cx4="http://schemas.microsoft.com/office/drawing/2016/5/10/chartex" xmlns:cx3="http://schemas.microsoft.com/office/drawing/2016/5/9/chartex" xmlns:cx2="http://schemas.microsoft.com/office/drawing/2015/10/21/chartex" xmlns:cx1="http://schemas.microsoft.com/office/drawing/2015/9/8/chartex">
               <w:pict>
                 <v:line w14:anchorId="746C35C0" id="Gerader Verbinder 13" o:spid="_x0000_s1026" alt="Titel: Lochmarke - Beschreibung: vertikale Line schwarz, 5 mm breit" style="position:absolute;z-index:251663360;visibility:visible;mso-wrap-style:square;mso-width-percent:0;mso-wrap-distance-left:9pt;mso-wrap-distance-top:0;mso-wrap-distance-right:9pt;mso-wrap-distance-bottom:0;mso-position-horizontal:absolute;mso-position-horizontal-relative:text;mso-position-vertical:absolute;mso-position-vertical-relative:page;mso-width-percent:0;mso-width-relative:margin" from="-70.9pt,421pt" to="-56.75pt,421pt" o:gfxdata="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" strokecolor="#009fe3 [3206]" strokeweight=".5pt">
                   <v:stroke joinstyle="miter"/>
@@ -3928,7 +2587,7 @@
 </file>
 
 <file path=word/footnotes.xml><?xml version="1.0" encoding="utf-8"?>
-<w:footnotes xmlns:wpc="http://schemas.microsoft.com/office/word/2010/wordprocessingCanvas" xmlns:cx="http://schemas.microsoft.com/office/drawing/2014/chartex" xmlns:cx1="http://schemas.microsoft.com/office/drawing/2015/9/8/chartex" xmlns:cx2="http://schemas.microsoft.com/office/drawing/2015/10/21/chartex" xmlns:cx3="http://schemas.microsoft.com/office/drawing/2016/5/9/chartex" xmlns:cx4="http://schemas.microsoft.com/office/drawing/2016/5/10/chartex" xmlns:cx5="http://schemas.microsoft.com/office/drawing/2016/5/11/chartex" xmlns:cx6="http://schemas.microsoft.com/office/drawing/2016/5/12/chartex" xmlns:cx7="http://schemas.microsoft.com/office/drawing/2016/5/13/chartex" xmlns:cx8="http://schemas.microsoft.com/office/drawing/2016/5/14/chartex" xmlns:mc="http://schemas.openxmlformats.org/markup-compatibility/2006" xmlns:aink="http://schemas.microsoft.com/office/drawing/2016/ink" xmlns:am3d="http://schemas.microsoft.com/office/drawing/2017/model3d" xmlns:o="urn:schemas-microsoft-com:office:office" xmlns:r="http://schemas.openxmlformats.org/officeDocument/2006/relationships" xmlns:m="http://schemas.openxmlformats.org/officeDocument/2006/math" xmlns:v="urn:schemas-microsoft-com:vml" xmlns:wp14="http://schemas.microsoft.com/office/word/2010/wordprocessingDrawing" xmlns:wp="http://schemas.openxmlformats.org/drawingml/2006/wordprocessingDrawing" xmlns:w10="urn:schemas-microsoft-com:office:word" xmlns:w="http://schemas.openxmlformats.org/wordprocessingml/2006/main" xmlns:w14="http://schemas.microsoft.com/office/word/2010/wordml" xmlns:w15="http://schemas.microsoft.com/office/word/2012/wordml" xmlns:w16cex="http://schemas.microsoft.com/office/word/2018/wordml/cex" xmlns:w16cid="http://schemas.microsoft.com/office/word/2016/wordml/cid" xmlns:w16="http://schemas.microsoft.com/office/word/2018/wordml" xmlns:w16sdtdh="http://schemas.microsoft.com/office/word/2020/wordml/sdtdatahash" xmlns:w16se="http://schemas.microsoft.com/office/word/2015/wordml/symex" xmlns:wpg="http://schemas.microsoft.com/office/word/2010/wordprocessingGroup" xmlns:wpi="http://schemas.microsoft.com/office/word/2010/wordprocessingInk" xmlns:wne="http://schemas.microsoft.com/office/word/2006/wordml" xmlns:wps="http://schemas.microsoft.com/office/word/2010/wordprocessingShape" mc:Ignorable="w14 w15 w16se w16cid w16 w16cex w16sdtdh wp14">
+<w:footnotes xmlns:wpc="http://schemas.microsoft.com/office/word/2010/wordprocessingCanvas" xmlns:cx="http://schemas.microsoft.com/office/drawing/2014/chartex" xmlns:mc="http://schemas.openxmlformats.org/markup-compatibility/2006" xmlns:o="urn:schemas-microsoft-com:office:office" xmlns:r="http://schemas.openxmlformats.org/officeDocument/2006/relationships" xmlns:m="http://schemas.openxmlformats.org/officeDocument/2006/math" xmlns:v="urn:schemas-microsoft-com:vml" xmlns:wp14="http://schemas.microsoft.com/office/word/2010/wordprocessingDrawing" xmlns:wp="http://schemas.openxmlformats.org/drawingml/2006/wordprocessingDrawing" xmlns:w10="urn:schemas-microsoft-com:office:word" xmlns:w="http://schemas.openxmlformats.org/wordprocessingml/2006/main" xmlns:w14="http://schemas.microsoft.com/office/word/2010/wordml" xmlns:w15="http://schemas.microsoft.com/office/word/2012/wordml" xmlns:w16se="http://schemas.microsoft.com/office/word/2015/wordml/symex" xmlns:wpg="http://schemas.microsoft.com/office/word/2010/wordprocessingGroup" xmlns:wpi="http://schemas.microsoft.com/office/word/2010/wordprocessingInk" xmlns:wne="http://schemas.microsoft.com/office/word/2006/wordml" xmlns:wps="http://schemas.microsoft.com/office/word/2010/wordprocessingShape" mc:Ignorable="w14 w15 w16se wp14">
   <w:footnote w:type="separator" w:id="-1">
     <w:p>
       <w:r>
@@ -3947,7 +2606,7 @@
 </file>
 
 <file path=word/header1.xml><?xml version="1.0" encoding="utf-8"?>
-<w:hdr xmlns:wpc="http://schemas.microsoft.com/office/word/2010/wordprocessingCanvas" xmlns:cx="http://schemas.microsoft.com/office/drawing/2014/chartex" xmlns:cx1="http://schemas.microsoft.com/office/drawing/2015/9/8/chartex" xmlns:cx2="http://schemas.microsoft.com/office/drawing/2015/10/21/chartex" xmlns:cx3="http://schemas.microsoft.com/office/drawing/2016/5/9/chartex" xmlns:cx4="http://schemas.microsoft.com/office/drawing/2016/5/10/chartex" xmlns:cx5="http://schemas.microsoft.com/office/drawing/2016/5/11/chartex" xmlns:cx6="http://schemas.microsoft.com/office/drawing/2016/5/12/chartex" xmlns:cx7="http://schemas.microsoft.com/office/drawing/2016/5/13/chartex" xmlns:cx8="http://schemas.microsoft.com/office/drawing/2016/5/14/chartex" xmlns:mc="http://schemas.openxmlformats.org/markup-compatibility/2006" xmlns:aink="http://schemas.microsoft.com/office/drawing/2016/ink" xmlns:am3d="http://schemas.microsoft.com/office/drawing/2017/model3d" xmlns:o="urn:schemas-microsoft-com:office:office" xmlns:r="http://schemas.openxmlformats.org/officeDocument/2006/relationships" xmlns:m="http://schemas.openxmlformats.org/officeDocument/2006/math" xmlns:v="urn:schemas-microsoft-com:vml" xmlns:wp14="http://schemas.microsoft.com/office/word/2010/wordprocessingDrawing" xmlns:wp="http://schemas.openxmlformats.org/drawingml/2006/wordprocessingDrawing" xmlns:w10="urn:schemas-microsoft-com:office:word" xmlns:w="http://schemas.openxmlformats.org/wordprocessingml/2006/main" xmlns:w14="http://schemas.microsoft.com/office/word/2010/wordml" xmlns:w15="http://schemas.microsoft.com/office/word/2012/wordml" xmlns:w16cex="http://schemas.microsoft.com/office/word/2018/wordml/cex" xmlns:w16cid="http://schemas.microsoft.com/office/word/2016/wordml/cid" xmlns:w16="http://schemas.microsoft.com/office/word/2018/wordml" xmlns:w16sdtdh="http://schemas.microsoft.com/office/word/2020/wordml/sdtdatahash" xmlns:w16se="http://schemas.microsoft.com/office/word/2015/wordml/symex" xmlns:wpg="http://schemas.microsoft.com/office/word/2010/wordprocessingGroup" xmlns:wpi="http://schemas.microsoft.com/office/word/2010/wordprocessingInk" xmlns:wne="http://schemas.microsoft.com/office/word/2006/wordml" xmlns:wps="http://schemas.microsoft.com/office/word/2010/wordprocessingShape" mc:Ignorable="w14 w15 w16se w16cid w16 w16cex w16sdtdh wp14">
+<w:hdr xmlns:wpc="http://schemas.microsoft.com/office/word/2010/wordprocessingCanvas" xmlns:cx="http://schemas.microsoft.com/office/drawing/2014/chartex" xmlns:mc="http://schemas.openxmlformats.org/markup-compatibility/2006" xmlns:o="urn:schemas-microsoft-com:office:office" xmlns:r="http://schemas.openxmlformats.org/officeDocument/2006/relationships" xmlns:m="http://schemas.openxmlformats.org/officeDocument/2006/math" xmlns:v="urn:schemas-microsoft-com:vml" xmlns:wp14="http://schemas.microsoft.com/office/word/2010/wordprocessingDrawing" xmlns:wp="http://schemas.openxmlformats.org/drawingml/2006/wordprocessingDrawing" xmlns:w10="urn:schemas-microsoft-com:office:word" xmlns:w="http://schemas.openxmlformats.org/wordprocessingml/2006/main" xmlns:w14="http://schemas.microsoft.com/office/word/2010/wordml" xmlns:w15="http://schemas.microsoft.com/office/word/2012/wordml" xmlns:w16se="http://schemas.microsoft.com/office/word/2015/wordml/symex" xmlns:wpg="http://schemas.microsoft.com/office/word/2010/wordprocessingGroup" xmlns:wpi="http://schemas.microsoft.com/office/word/2010/wordprocessingInk" xmlns:wne="http://schemas.microsoft.com/office/word/2006/wordml" xmlns:wps="http://schemas.microsoft.com/office/word/2010/wordprocessingShape" mc:Ignorable="w14 w15 w16se wp14">
   <w:p>
     <w:pPr>
       <w:pStyle w:val="Kopfzeile"/>
@@ -3957,7 +2616,7 @@
 </file>
 
 <file path=word/header2.xml><?xml version="1.0" encoding="utf-8"?>
-<w:hdr xmlns:wpc="http://schemas.microsoft.com/office/word/2010/wordprocessingCanvas" xmlns:cx="http://schemas.microsoft.com/office/drawing/2014/chartex" xmlns:cx1="http://schemas.microsoft.com/office/drawing/2015/9/8/chartex" xmlns:cx2="http://schemas.microsoft.com/office/drawing/2015/10/21/chartex" xmlns:cx3="http://schemas.microsoft.com/office/drawing/2016/5/9/chartex" xmlns:cx4="http://schemas.microsoft.com/office/drawing/2016/5/10/chartex" xmlns:cx5="http://schemas.microsoft.com/office/drawing/2016/5/11/chartex" xmlns:cx6="http://schemas.microsoft.com/office/drawing/2016/5/12/chartex" xmlns:cx7="http://schemas.microsoft.com/office/drawing/2016/5/13/chartex" xmlns:cx8="http://schemas.microsoft.com/office/drawing/2016/5/14/chartex" xmlns:mc="http://schemas.openxmlformats.org/markup-compatibility/2006" xmlns:aink="http://schemas.microsoft.com/office/drawing/2016/ink" xmlns:am3d="http://schemas.microsoft.com/office/drawing/2017/model3d" xmlns:o="urn:schemas-microsoft-com:office:office" xmlns:r="http://schemas.openxmlformats.org/officeDocument/2006/relationships" xmlns:m="http://schemas.openxmlformats.org/officeDocument/2006/math" xmlns:v="urn:schemas-microsoft-com:vml" xmlns:wp14="http://schemas.microsoft.com/office/word/2010/wordprocessingDrawing" xmlns:wp="http://schemas.openxmlformats.org/drawingml/2006/wordprocessingDrawing" xmlns:w10="urn:schemas-microsoft-com:office:word" xmlns:w="http://schemas.openxmlformats.org/wordprocessingml/2006/main" xmlns:w14="http://schemas.microsoft.com/office/word/2010/wordml" xmlns:w15="http://schemas.microsoft.com/office/word/2012/wordml" xmlns:w16cex="http://schemas.microsoft.com/office/word/2018/wordml/cex" xmlns:w16cid="http://schemas.microsoft.com/office/word/2016/wordml/cid" xmlns:w16="http://schemas.microsoft.com/office/word/2018/wordml" xmlns:w16sdtdh="http://schemas.microsoft.com/office/word/2020/wordml/sdtdatahash" xmlns:w16se="http://schemas.microsoft.com/office/word/2015/wordml/symex" xmlns:wpg="http://schemas.microsoft.com/office/word/2010/wordprocessingGroup" xmlns:wpi="http://schemas.microsoft.com/office/word/2010/wordprocessingInk" xmlns:wne="http://schemas.microsoft.com/office/word/2006/wordml" xmlns:wps="http://schemas.microsoft.com/office/word/2010/wordprocessingShape" mc:Ignorable="w14 w15 w16se w16cid w16 w16cex w16sdtdh wp14">
+<w:hdr xmlns:wpc="http://schemas.microsoft.com/office/word/2010/wordprocessingCanvas" xmlns:cx="http://schemas.microsoft.com/office/drawing/2014/chartex" xmlns:mc="http://schemas.openxmlformats.org/markup-compatibility/2006" xmlns:o="urn:schemas-microsoft-com:office:office" xmlns:r="http://schemas.openxmlformats.org/officeDocument/2006/relationships" xmlns:m="http://schemas.openxmlformats.org/officeDocument/2006/math" xmlns:v="urn:schemas-microsoft-com:vml" xmlns:wp14="http://schemas.microsoft.com/office/word/2010/wordprocessingDrawing" xmlns:wp="http://schemas.openxmlformats.org/drawingml/2006/wordprocessingDrawing" xmlns:w10="urn:schemas-microsoft-com:office:word" xmlns:w="http://schemas.openxmlformats.org/wordprocessingml/2006/main" xmlns:w14="http://schemas.microsoft.com/office/word/2010/wordml" xmlns:w15="http://schemas.microsoft.com/office/word/2012/wordml" xmlns:w16se="http://schemas.microsoft.com/office/word/2015/wordml/symex" xmlns:wpg="http://schemas.microsoft.com/office/word/2010/wordprocessingGroup" xmlns:wpi="http://schemas.microsoft.com/office/word/2010/wordprocessingInk" xmlns:wne="http://schemas.microsoft.com/office/word/2006/wordml" xmlns:wps="http://schemas.microsoft.com/office/word/2010/wordprocessingShape" mc:Ignorable="w14 w15 w16se wp14">
   <w:p>
     <w:pPr>
       <w:pStyle w:val="Kopfzeile"/>
@@ -3967,7 +2626,7 @@
 </file>
 
 <file path=word/header3.xml><?xml version="1.0" encoding="utf-8"?>
-<w:hdr xmlns:wpc="http://schemas.microsoft.com/office/word/2010/wordprocessingCanvas" xmlns:cx="http://schemas.microsoft.com/office/drawing/2014/chartex" xmlns:cx1="http://schemas.microsoft.com/office/drawing/2015/9/8/chartex" xmlns:cx2="http://schemas.microsoft.com/office/drawing/2015/10/21/chartex" xmlns:cx3="http://schemas.microsoft.com/office/drawing/2016/5/9/chartex" xmlns:cx4="http://schemas.microsoft.com/office/drawing/2016/5/10/chartex" xmlns:cx5="http://schemas.microsoft.com/office/drawing/2016/5/11/chartex" xmlns:cx6="http://schemas.microsoft.com/office/drawing/2016/5/12/chartex" xmlns:cx7="http://schemas.microsoft.com/office/drawing/2016/5/13/chartex" xmlns:cx8="http://schemas.microsoft.com/office/drawing/2016/5/14/chartex" xmlns:mc="http://schemas.openxmlformats.org/markup-compatibility/2006" xmlns:aink="http://schemas.microsoft.com/office/drawing/2016/ink" xmlns:am3d="http://schemas.microsoft.com/office/drawing/2017/model3d" xmlns:o="urn:schemas-microsoft-com:office:office" xmlns:r="http://schemas.openxmlformats.org/officeDocument/2006/relationships" xmlns:m="http://schemas.openxmlformats.org/officeDocument/2006/math" xmlns:v="urn:schemas-microsoft-com:vml" xmlns:wp14="http://schemas.microsoft.com/office/word/2010/wordprocessingDrawing" xmlns:wp="http://schemas.openxmlformats.org/drawingml/2006/wordprocessingDrawing" xmlns:w10="urn:schemas-microsoft-com:office:word" xmlns:w="http://schemas.openxmlformats.org/wordprocessingml/2006/main" xmlns:w14="http://schemas.microsoft.com/office/word/2010/wordml" xmlns:w15="http://schemas.microsoft.com/office/word/2012/wordml" xmlns:w16cex="http://schemas.microsoft.com/office/word/2018/wordml/cex" xmlns:w16cid="http://schemas.microsoft.com/office/word/2016/wordml/cid" xmlns:w16="http://schemas.microsoft.com/office/word/2018/wordml" xmlns:w16sdtdh="http://schemas.microsoft.com/office/word/2020/wordml/sdtdatahash" xmlns:w16se="http://schemas.microsoft.com/office/word/2015/wordml/symex" xmlns:wpg="http://schemas.microsoft.com/office/word/2010/wordprocessingGroup" xmlns:wpi="http://schemas.microsoft.com/office/word/2010/wordprocessingInk" xmlns:wne="http://schemas.microsoft.com/office/word/2006/wordml" xmlns:wps="http://schemas.microsoft.com/office/word/2010/wordprocessingShape" mc:Ignorable="w14 w15 w16se w16cid w16 w16cex w16sdtdh wp14">
+<w:hdr xmlns:wpc="http://schemas.microsoft.com/office/word/2010/wordprocessingCanvas" xmlns:cx="http://schemas.microsoft.com/office/drawing/2014/chartex" xmlns:mc="http://schemas.openxmlformats.org/markup-compatibility/2006" xmlns:o="urn:schemas-microsoft-com:office:office" xmlns:r="http://schemas.openxmlformats.org/officeDocument/2006/relationships" xmlns:m="http://schemas.openxmlformats.org/officeDocument/2006/math" xmlns:v="urn:schemas-microsoft-com:vml" xmlns:wp14="http://schemas.microsoft.com/office/word/2010/wordprocessingDrawing" xmlns:wp="http://schemas.openxmlformats.org/drawingml/2006/wordprocessingDrawing" xmlns:w10="urn:schemas-microsoft-com:office:word" xmlns:w="http://schemas.openxmlformats.org/wordprocessingml/2006/main" xmlns:w14="http://schemas.microsoft.com/office/word/2010/wordml" xmlns:w15="http://schemas.microsoft.com/office/word/2012/wordml" xmlns:w16se="http://schemas.microsoft.com/office/word/2015/wordml/symex" xmlns:wpg="http://schemas.microsoft.com/office/word/2010/wordprocessingGroup" xmlns:wpi="http://schemas.microsoft.com/office/word/2010/wordprocessingInk" xmlns:wne="http://schemas.microsoft.com/office/word/2006/wordml" xmlns:wps="http://schemas.microsoft.com/office/word/2010/wordprocessingShape" mc:Ignorable="w14 w15 w16se wp14">
   <w:p>
     <w:pPr>
       <w:pStyle w:val="Kopfzeile"/>
@@ -4036,7 +2695,7 @@
             </wp:anchor>
           </w:drawing>
         </mc:Choice>
-        <mc:Fallback>
+        <mc:Fallback xmlns:w16sdtdh="http://schemas.microsoft.com/office/word/2020/wordml/sdtdatahash" xmlns:w16="http://schemas.microsoft.com/office/word/2018/wordml" xmlns:w16cid="http://schemas.microsoft.com/office/word/2016/wordml/cid" xmlns:w16cex="http://schemas.microsoft.com/office/word/2018/wordml/cex" xmlns:am3d="http://schemas.microsoft.com/office/drawing/2017/model3d" xmlns:aink="http://schemas.microsoft.com/office/drawing/2016/ink" xmlns:cx8="http://schemas.microsoft.com/office/drawing/2016/5/14/chartex" xmlns:cx7="http://schemas.microsoft.com/office/drawing/2016/5/13/chartex" xmlns:cx6="http://schemas.microsoft.com/office/drawing/2016/5/12/chartex" xmlns:cx5="http://schemas.microsoft.com/office/drawing/2016/5/11/chartex" xmlns:cx4="http://schemas.microsoft.com/office/drawing/2016/5/10/chartex" xmlns:cx3="http://schemas.microsoft.com/office/drawing/2016/5/9/chartex" xmlns:cx2="http://schemas.microsoft.com/office/drawing/2015/10/21/chartex" xmlns:cx1="http://schemas.microsoft.com/office/drawing/2015/9/8/chartex">
           <w:pict>
             <v:line w14:anchorId="0424DBCC" id="Gerader Verbinder 3" o:spid="_x0000_s1026" alt="Titel: Falzmarke - Beschreibung:   vertikale Line schwarz, 5 mm breit" style="position:absolute;z-index:251665408;visibility:visible;mso-wrap-style:square;mso-width-percent:0;mso-wrap-distance-left:9pt;mso-wrap-distance-top:0;mso-wrap-distance-right:9pt;mso-wrap-distance-bottom:0;mso-position-horizontal:absolute;mso-position-horizontal-relative:text;mso-position-vertical:absolute;mso-position-vertical-relative:top-margin-area;mso-width-percent:0;mso-width-relative:margin" from="-70.9pt,421pt" to="-56.75pt,421pt" o:gfxdata="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" strokecolor="#727777" strokeweight=".5pt">
               <v:stroke joinstyle="miter"/>
@@ -4111,7 +2770,7 @@
             </wp:anchor>
           </w:drawing>
         </mc:Choice>
-        <mc:Fallback>
+        <mc:Fallback xmlns:w16sdtdh="http://schemas.microsoft.com/office/word/2020/wordml/sdtdatahash" xmlns:w16="http://schemas.microsoft.com/office/word/2018/wordml" xmlns:w16cid="http://schemas.microsoft.com/office/word/2016/wordml/cid" xmlns:w16cex="http://schemas.microsoft.com/office/word/2018/wordml/cex" xmlns:am3d="http://schemas.microsoft.com/office/drawing/2017/model3d" xmlns:aink="http://schemas.microsoft.com/office/drawing/2016/ink" xmlns:cx8="http://schemas.microsoft.com/office/drawing/2016/5/14/chartex" xmlns:cx7="http://schemas.microsoft.com/office/drawing/2016/5/13/chartex" xmlns:cx6="http://schemas.microsoft.com/office/drawing/2016/5/12/chartex" xmlns:cx5="http://schemas.microsoft.com/office/drawing/2016/5/11/chartex" xmlns:cx4="http://schemas.microsoft.com/office/drawing/2016/5/10/chartex" xmlns:cx3="http://schemas.microsoft.com/office/drawing/2016/5/9/chartex" xmlns:cx2="http://schemas.microsoft.com/office/drawing/2015/10/21/chartex" xmlns:cx1="http://schemas.microsoft.com/office/drawing/2015/9/8/chartex">
           <w:pict>
             <v:line w14:anchorId="6C093904" id="Gerader Verbinder 6" o:spid="_x0000_s1026" alt="Titel: Falzmarke - Beschreibung:   vertikale Line schwarz, 5 mm breit" style="position:absolute;z-index:251657216;visibility:visible;mso-wrap-style:square;mso-width-percent:0;mso-wrap-distance-left:9pt;mso-wrap-distance-top:0;mso-wrap-distance-right:9pt;mso-wrap-distance-bottom:0;mso-position-horizontal:absolute;mso-position-horizontal-relative:text;mso-position-vertical:absolute;mso-position-vertical-relative:page;mso-width-percent:0;mso-width-relative:margin" from="-70.9pt,297.7pt" to="-56.75pt,297.7pt" o:gfxdata="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" strokecolor="#727777" strokeweight=".5pt">
               <v:stroke joinstyle="miter"/>
@@ -4185,7 +2844,7 @@
             </wp:anchor>
           </w:drawing>
         </mc:Choice>
-        <mc:Fallback>
+        <mc:Fallback xmlns:w16sdtdh="http://schemas.microsoft.com/office/word/2020/wordml/sdtdatahash" xmlns:w16="http://schemas.microsoft.com/office/word/2018/wordml" xmlns:w16cid="http://schemas.microsoft.com/office/word/2016/wordml/cid" xmlns:w16cex="http://schemas.microsoft.com/office/word/2018/wordml/cex" xmlns:am3d="http://schemas.microsoft.com/office/drawing/2017/model3d" xmlns:aink="http://schemas.microsoft.com/office/drawing/2016/ink" xmlns:cx8="http://schemas.microsoft.com/office/drawing/2016/5/14/chartex" xmlns:cx7="http://schemas.microsoft.com/office/drawing/2016/5/13/chartex" xmlns:cx6="http://schemas.microsoft.com/office/drawing/2016/5/12/chartex" xmlns:cx5="http://schemas.microsoft.com/office/drawing/2016/5/11/chartex" xmlns:cx4="http://schemas.microsoft.com/office/drawing/2016/5/10/chartex" xmlns:cx3="http://schemas.microsoft.com/office/drawing/2016/5/9/chartex" xmlns:cx2="http://schemas.microsoft.com/office/drawing/2015/10/21/chartex" xmlns:cx1="http://schemas.microsoft.com/office/drawing/2015/9/8/chartex">
           <w:pict>
             <v:line w14:anchorId="210FB389" id="Gerader Verbinder 4" o:spid="_x0000_s1026" alt="Titel: vertikale Linie - Beschreibung: vertikale Linie" style="position:absolute;z-index:251655168;visibility:visible;mso-wrap-style:square;mso-width-percent:0;mso-wrap-distance-left:9pt;mso-wrap-distance-top:0;mso-wrap-distance-right:9pt;mso-wrap-distance-bottom:0;mso-position-horizontal:absolute;mso-position-horizontal-relative:page;mso-position-vertical:absolute;mso-position-vertical-relative:page;mso-width-percent:0;mso-width-relative:margin" from="14.2pt,421pt" to="28.35pt,421pt" o:gfxdata="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" o:allowoverlap="f" strokecolor="white [3214]" strokeweight=".5pt">
               <v:stroke joinstyle="miter"/>
@@ -4201,7 +2860,7 @@
 </file>
 
 <file path=word/header4.xml><?xml version="1.0" encoding="utf-8"?>
-<w:hdr xmlns:wpc="http://schemas.microsoft.com/office/word/2010/wordprocessingCanvas" xmlns:cx="http://schemas.microsoft.com/office/drawing/2014/chartex" xmlns:cx1="http://schemas.microsoft.com/office/drawing/2015/9/8/chartex" xmlns:cx2="http://schemas.microsoft.com/office/drawing/2015/10/21/chartex" xmlns:cx3="http://schemas.microsoft.com/office/drawing/2016/5/9/chartex" xmlns:cx4="http://schemas.microsoft.com/office/drawing/2016/5/10/chartex" xmlns:cx5="http://schemas.microsoft.com/office/drawing/2016/5/11/chartex" xmlns:cx6="http://schemas.microsoft.com/office/drawing/2016/5/12/chartex" xmlns:cx7="http://schemas.microsoft.com/office/drawing/2016/5/13/chartex" xmlns:cx8="http://schemas.microsoft.com/office/drawing/2016/5/14/chartex" xmlns:mc="http://schemas.openxmlformats.org/markup-compatibility/2006" xmlns:aink="http://schemas.microsoft.com/office/drawing/2016/ink" xmlns:am3d="http://schemas.microsoft.com/office/drawing/2017/model3d" xmlns:o="urn:schemas-microsoft-com:office:office" xmlns:r="http://schemas.openxmlformats.org/officeDocument/2006/relationships" xmlns:m="http://schemas.openxmlformats.org/officeDocument/2006/math" xmlns:v="urn:schemas-microsoft-com:vml" xmlns:wp14="http://schemas.microsoft.com/office/word/2010/wordprocessingDrawing" xmlns:wp="http://schemas.openxmlformats.org/drawingml/2006/wordprocessingDrawing" xmlns:w10="urn:schemas-microsoft-com:office:word" xmlns:w="http://schemas.openxmlformats.org/wordprocessingml/2006/main" xmlns:w14="http://schemas.microsoft.com/office/word/2010/wordml" xmlns:w15="http://schemas.microsoft.com/office/word/2012/wordml" xmlns:w16cex="http://schemas.microsoft.com/office/word/2018/wordml/cex" xmlns:w16cid="http://schemas.microsoft.com/office/word/2016/wordml/cid" xmlns:w16="http://schemas.microsoft.com/office/word/2018/wordml" xmlns:w16sdtdh="http://schemas.microsoft.com/office/word/2020/wordml/sdtdatahash" xmlns:w16se="http://schemas.microsoft.com/office/word/2015/wordml/symex" xmlns:wpg="http://schemas.microsoft.com/office/word/2010/wordprocessingGroup" xmlns:wpi="http://schemas.microsoft.com/office/word/2010/wordprocessingInk" xmlns:wne="http://schemas.microsoft.com/office/word/2006/wordml" xmlns:wps="http://schemas.microsoft.com/office/word/2010/wordprocessingShape" mc:Ignorable="w14 w15 w16se w16cid w16 w16cex w16sdtdh wp14">
+<w:hdr xmlns:wpc="http://schemas.microsoft.com/office/word/2010/wordprocessingCanvas" xmlns:cx="http://schemas.microsoft.com/office/drawing/2014/chartex" xmlns:mc="http://schemas.openxmlformats.org/markup-compatibility/2006" xmlns:o="urn:schemas-microsoft-com:office:office" xmlns:r="http://schemas.openxmlformats.org/officeDocument/2006/relationships" xmlns:m="http://schemas.openxmlformats.org/officeDocument/2006/math" xmlns:v="urn:schemas-microsoft-com:vml" xmlns:wp14="http://schemas.microsoft.com/office/word/2010/wordprocessingDrawing" xmlns:wp="http://schemas.openxmlformats.org/drawingml/2006/wordprocessingDrawing" xmlns:w10="urn:schemas-microsoft-com:office:word" xmlns:w="http://schemas.openxmlformats.org/wordprocessingml/2006/main" xmlns:w14="http://schemas.microsoft.com/office/word/2010/wordml" xmlns:w15="http://schemas.microsoft.com/office/word/2012/wordml" xmlns:w16se="http://schemas.microsoft.com/office/word/2015/wordml/symex" xmlns:wpg="http://schemas.microsoft.com/office/word/2010/wordprocessingGroup" xmlns:wpi="http://schemas.microsoft.com/office/word/2010/wordprocessingInk" xmlns:wne="http://schemas.microsoft.com/office/word/2006/wordml" xmlns:wps="http://schemas.microsoft.com/office/word/2010/wordprocessingShape" mc:Ignorable="w14 w15 w16se wp14">
   <w:p>
     <w:pPr>
       <w:pStyle w:val="Kopfzeile"/>
@@ -4269,7 +2928,7 @@
             </wp:anchor>
           </w:drawing>
         </mc:Choice>
-        <mc:Fallback>
+        <mc:Fallback xmlns:w16sdtdh="http://schemas.microsoft.com/office/word/2020/wordml/sdtdatahash" xmlns:w16="http://schemas.microsoft.com/office/word/2018/wordml" xmlns:w16cid="http://schemas.microsoft.com/office/word/2016/wordml/cid" xmlns:w16cex="http://schemas.microsoft.com/office/word/2018/wordml/cex" xmlns:am3d="http://schemas.microsoft.com/office/drawing/2017/model3d" xmlns:aink="http://schemas.microsoft.com/office/drawing/2016/ink" xmlns:cx8="http://schemas.microsoft.com/office/drawing/2016/5/14/chartex" xmlns:cx7="http://schemas.microsoft.com/office/drawing/2016/5/13/chartex" xmlns:cx6="http://schemas.microsoft.com/office/drawing/2016/5/12/chartex" xmlns:cx5="http://schemas.microsoft.com/office/drawing/2016/5/11/chartex" xmlns:cx4="http://schemas.microsoft.com/office/drawing/2016/5/10/chartex" xmlns:cx3="http://schemas.microsoft.com/office/drawing/2016/5/9/chartex" xmlns:cx2="http://schemas.microsoft.com/office/drawing/2015/10/21/chartex" xmlns:cx1="http://schemas.microsoft.com/office/drawing/2015/9/8/chartex">
           <w:pict>
             <v:line w14:anchorId="5A488833" id="Gerader Verbinder 2" o:spid="_x0000_s1026" alt="Titel: Falzmarke - Beschreibung: vertikale Line schwarz, 5 mm breit" style="position:absolute;z-index:251661312;visibility:visible;mso-wrap-style:square;mso-width-percent:0;mso-wrap-distance-left:9pt;mso-wrap-distance-top:0;mso-wrap-distance-right:9pt;mso-wrap-distance-bottom:0;mso-position-horizontal:absolute;mso-position-horizontal-relative:text;mso-position-vertical:absolute;mso-position-vertical-relative:page;mso-width-percent:0;mso-width-relative:margin" from="-70.9pt,297.7pt" to="-56.75pt,297.7pt" o:gfxdata="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" strokecolor="#009fe3 [3206]" strokeweight=".5pt">
               <v:stroke joinstyle="miter"/>
@@ -4343,7 +3002,7 @@
             </wp:anchor>
           </w:drawing>
         </mc:Choice>
-        <mc:Fallback>
+        <mc:Fallback xmlns:w16sdtdh="http://schemas.microsoft.com/office/word/2020/wordml/sdtdatahash" xmlns:w16="http://schemas.microsoft.com/office/word/2018/wordml" xmlns:w16cid="http://schemas.microsoft.com/office/word/2016/wordml/cid" xmlns:w16cex="http://schemas.microsoft.com/office/word/2018/wordml/cex" xmlns:am3d="http://schemas.microsoft.com/office/drawing/2017/model3d" xmlns:aink="http://schemas.microsoft.com/office/drawing/2016/ink" xmlns:cx8="http://schemas.microsoft.com/office/drawing/2016/5/14/chartex" xmlns:cx7="http://schemas.microsoft.com/office/drawing/2016/5/13/chartex" xmlns:cx6="http://schemas.microsoft.com/office/drawing/2016/5/12/chartex" xmlns:cx5="http://schemas.microsoft.com/office/drawing/2016/5/11/chartex" xmlns:cx4="http://schemas.microsoft.com/office/drawing/2016/5/10/chartex" xmlns:cx3="http://schemas.microsoft.com/office/drawing/2016/5/9/chartex" xmlns:cx2="http://schemas.microsoft.com/office/drawing/2015/10/21/chartex" xmlns:cx1="http://schemas.microsoft.com/office/drawing/2015/9/8/chartex">
           <w:pict>
             <v:line w14:anchorId="11B62FFB" id="Gerader Verbinder 8" o:spid="_x0000_s1026" alt="Titel: vertikale Linie - Beschreibung: vertikale Linie" style="position:absolute;z-index:251659264;visibility:visible;mso-wrap-style:square;mso-width-percent:0;mso-wrap-distance-left:9pt;mso-wrap-distance-top:0;mso-wrap-distance-right:9pt;mso-wrap-distance-bottom:0;mso-position-horizontal:absolute;mso-position-horizontal-relative:page;mso-position-vertical:absolute;mso-position-vertical-relative:page;mso-width-percent:0;mso-width-relative:margin" from="14.2pt,421pt" to="28.35pt,421pt" o:gfxdata="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" o:allowoverlap="f" strokecolor="white [3214]" strokeweight=".5pt">
               <v:stroke joinstyle="miter"/>
@@ -4359,7 +3018,7 @@
 </file>
 
 <file path=word/numbering.xml><?xml version="1.0" encoding="utf-8"?>
-<w:numbering xmlns:wpc="http://schemas.microsoft.com/office/word/2010/wordprocessingCanvas" xmlns:cx="http://schemas.microsoft.com/office/drawing/2014/chartex" xmlns:cx1="http://schemas.microsoft.com/office/drawing/2015/9/8/chartex" xmlns:cx2="http://schemas.microsoft.com/office/drawing/2015/10/21/chartex" xmlns:cx3="http://schemas.microsoft.com/office/drawing/2016/5/9/chartex" xmlns:cx4="http://schemas.microsoft.com/office/drawing/2016/5/10/chartex" xmlns:cx5="http://schemas.microsoft.com/office/drawing/2016/5/11/chartex" xmlns:cx6="http://schemas.microsoft.com/office/drawing/2016/5/12/chartex" xmlns:cx7="http://schemas.microsoft.com/office/drawing/2016/5/13/chartex" xmlns:cx8="http://schemas.microsoft.com/office/drawing/2016/5/14/chartex" xmlns:mc="http://schemas.openxmlformats.org/markup-compatibility/2006" xmlns:aink="http://schemas.microsoft.com/office/drawing/2016/ink" xmlns:am3d="http://schemas.microsoft.com/office/drawing/2017/model3d" xmlns:o="urn:schemas-microsoft-com:office:office" xmlns:r="http://schemas.openxmlformats.org/officeDocument/2006/relationships" xmlns:m="http://schemas.openxmlformats.org/officeDocument/2006/math" xmlns:v="urn:schemas-microsoft-com:vml" xmlns:wp14="http://schemas.microsoft.com/office/word/2010/wordprocessingDrawing" xmlns:wp="http://schemas.openxmlformats.org/drawingml/2006/wordprocessingDrawing" xmlns:w10="urn:schemas-microsoft-com:office:word" xmlns:w="http://schemas.openxmlformats.org/wordprocessingml/2006/main" xmlns:w14="http://schemas.microsoft.com/office/word/2010/wordml" xmlns:w15="http://schemas.microsoft.com/office/word/2012/wordml" xmlns:w16cex="http://schemas.microsoft.com/office/word/2018/wordml/cex" xmlns:w16cid="http://schemas.microsoft.com/office/word/2016/wordml/cid" xmlns:w16="http://schemas.microsoft.com/office/word/2018/wordml" xmlns:w16sdtdh="http://schemas.microsoft.com/office/word/2020/wordml/sdtdatahash" xmlns:w16se="http://schemas.microsoft.com/office/word/2015/wordml/symex" xmlns:wpg="http://schemas.microsoft.com/office/word/2010/wordprocessingGroup" xmlns:wpi="http://schemas.microsoft.com/office/word/2010/wordprocessingInk" xmlns:wne="http://schemas.microsoft.com/office/word/2006/wordml" xmlns:wps="http://schemas.microsoft.com/office/word/2010/wordprocessingShape" mc:Ignorable="w14 w15 w16se w16cid w16 w16cex w16sdtdh wp14">
+<w:numbering xmlns:wpc="http://schemas.microsoft.com/office/word/2010/wordprocessingCanvas" xmlns:cx="http://schemas.microsoft.com/office/drawing/2014/chartex" xmlns:mc="http://schemas.openxmlformats.org/markup-compatibility/2006" xmlns:o="urn:schemas-microsoft-com:office:office" xmlns:r="http://schemas.openxmlformats.org/officeDocument/2006/relationships" xmlns:m="http://schemas.openxmlformats.org/officeDocument/2006/math" xmlns:v="urn:schemas-microsoft-com:vml" xmlns:wp14="http://schemas.microsoft.com/office/word/2010/wordprocessingDrawing" xmlns:wp="http://schemas.openxmlformats.org/drawingml/2006/wordprocessingDrawing" xmlns:w10="urn:schemas-microsoft-com:office:word" xmlns:w="http://schemas.openxmlformats.org/wordprocessingml/2006/main" xmlns:w14="http://schemas.microsoft.com/office/word/2010/wordml" xmlns:w15="http://schemas.microsoft.com/office/word/2012/wordml" xmlns:w16se="http://schemas.microsoft.com/office/word/2015/wordml/symex" xmlns:wpg="http://schemas.microsoft.com/office/word/2010/wordprocessingGroup" xmlns:wpi="http://schemas.microsoft.com/office/word/2010/wordprocessingInk" xmlns:wne="http://schemas.microsoft.com/office/word/2006/wordml" xmlns:wps="http://schemas.microsoft.com/office/word/2010/wordprocessingShape" mc:Ignorable="w14 w15 w16se wp14">
   <w:abstractNum w:abstractNumId="0" w15:restartNumberingAfterBreak="0">
     <w:nsid w:val="FFFFFF7C"/>
     <w:multiLevelType w:val="singleLevel"/>
@@ -4997,7 +3656,7 @@
 </file>
 
 <file path=word/styles.xml><?xml version="1.0" encoding="utf-8"?>
-<w:styles xmlns:mc="http://schemas.openxmlformats.org/markup-compatibility/2006" xmlns:r="http://schemas.openxmlformats.org/officeDocument/2006/relationships" xmlns:w="http://schemas.openxmlformats.org/wordprocessingml/2006/main" xmlns:w14="http://schemas.microsoft.com/office/word/2010/wordml" xmlns:w15="http://schemas.microsoft.com/office/word/2012/wordml" xmlns:w16cex="http://schemas.microsoft.com/office/word/2018/wordml/cex" xmlns:w16cid="http://schemas.microsoft.com/office/word/2016/wordml/cid" xmlns:w16="http://schemas.microsoft.com/office/word/2018/wordml" xmlns:w16sdtdh="http://schemas.microsoft.com/office/word/2020/wordml/sdtdatahash" xmlns:w16se="http://schemas.microsoft.com/office/word/2015/wordml/symex" mc:Ignorable="w14 w15 w16se w16cid w16 w16cex w16sdtdh">
+<w:styles xmlns:mc="http://schemas.openxmlformats.org/markup-compatibility/2006" xmlns:r="http://schemas.openxmlformats.org/officeDocument/2006/relationships" xmlns:w="http://schemas.openxmlformats.org/wordprocessingml/2006/main" xmlns:w14="http://schemas.microsoft.com/office/word/2010/wordml" xmlns:w15="http://schemas.microsoft.com/office/word/2012/wordml" xmlns:w16se="http://schemas.microsoft.com/office/word/2015/wordml/symex" mc:Ignorable="w14 w15 w16se">
   <w:docDefaults>
     <w:rPrDefault>
       <w:rPr>
@@ -5011,7 +3670,7 @@
       </w:pPr>
     </w:pPrDefault>
   </w:docDefaults>
-  <w:latentStyles w:defLockedState="0" w:defUIPriority="99" w:defSemiHidden="0" w:defUnhideWhenUsed="0" w:defQFormat="0" w:count="376">
+  <w:latentStyles w:defLockedState="0" w:defUIPriority="99" w:defSemiHidden="0" w:defUnhideWhenUsed="0" w:defQFormat="0" w:count="371">
     <w:lsdException w:name="Normal" w:uiPriority="0" w:qFormat="1"/>
     <w:lsdException w:name="heading 1" w:uiPriority="3"/>
     <w:lsdException w:name="heading 2" w:uiPriority="3"/>
@@ -5383,11 +4042,6 @@
     <w:lsdException w:name="List Table 5 Dark Accent 6" w:uiPriority="50"/>
     <w:lsdException w:name="List Table 6 Colorful Accent 6" w:uiPriority="51"/>
     <w:lsdException w:name="List Table 7 Colorful Accent 6" w:uiPriority="52"/>
-    <w:lsdException w:name="Mention" w:semiHidden="1" w:unhideWhenUsed="1"/>
-    <w:lsdException w:name="Smart Hyperlink" w:semiHidden="1" w:unhideWhenUsed="1"/>
-    <w:lsdException w:name="Hashtag" w:semiHidden="1" w:unhideWhenUsed="1"/>
-    <w:lsdException w:name="Unresolved Mention" w:semiHidden="1" w:unhideWhenUsed="1"/>
-    <w:lsdException w:name="Smart Link" w:semiHidden="1" w:unhideWhenUsed="1"/>
   </w:latentStyles>
   <w:style w:type="paragraph" w:default="1" w:styleId="Standard">
     <w:name w:val="Normal"/>
@@ -6506,7 +5160,7 @@
 </file>
 
 <file path=customXml/itemProps2.xml><?xml version="1.0" encoding="utf-8"?>
-<ds:datastoreItem xmlns:ds="http://schemas.openxmlformats.org/officeDocument/2006/customXml" ds:itemID="{1E3445D4-3B44-474B-8B47-705D4593C7F9}">
+<ds:datastoreItem xmlns:ds="http://schemas.openxmlformats.org/officeDocument/2006/customXml" ds:itemID="{F95C0844-C9B9-442B-B571-175AE80D7E41}">
   <ds:schemaRefs>
     <ds:schemaRef ds:uri="http://schemas.openxmlformats.org/officeDocument/2006/bibliography"/>
   </ds:schemaRefs>

</xml_diff>

<commit_message>
updated date to 24th of March
</commit_message>
<xml_diff>
--- a/99_Thinktank/Other/T1_CoverLetter_AS_1page.docx
+++ b/99_Thinktank/Other/T1_CoverLetter_AS_1page.docx
@@ -9,6 +9,8 @@
           <w:lang w:val="en-GB"/>
         </w:rPr>
       </w:pPr>
+      <w:bookmarkStart w:id="0" w:name="_GoBack"/>
+      <w:bookmarkEnd w:id="0"/>
       <w:r>
         <w:rPr>
           <w:color w:val="727777"/>
@@ -133,7 +135,21 @@
           <w:lang w:val="en-GB"/>
         </w:rPr>
         <w:lastRenderedPageBreak/>
-        <w:t>Technische Universität Dresden, 01062 Dresden</w:t>
+        <w:t xml:space="preserve">Technische </w:t>
+      </w:r>
+      <w:proofErr w:type="spellStart"/>
+      <w:r>
+        <w:rPr>
+          <w:lang w:val="en-GB"/>
+        </w:rPr>
+        <w:t>Universität</w:t>
+      </w:r>
+      <w:proofErr w:type="spellEnd"/>
+      <w:r>
+        <w:rPr>
+          <w:lang w:val="en-GB"/>
+        </w:rPr>
+        <w:t xml:space="preserve"> Dresden, 01062 Dresden</w:t>
       </w:r>
     </w:p>
     <w:p>
@@ -143,12 +159,42 @@
           <w:lang w:val="en-GB"/>
         </w:rPr>
       </w:pPr>
-      <w:r>
-        <w:rPr>
-          <w:lang w:val="en-GB"/>
-        </w:rPr>
-        <w:t>Dr. Stavroula Kousta</w:t>
-      </w:r>
+      <w:proofErr w:type="spellStart"/>
+      <w:r>
+        <w:rPr>
+          <w:lang w:val="en-GB"/>
+        </w:rPr>
+        <w:t>Dr.</w:t>
+      </w:r>
+      <w:proofErr w:type="spellEnd"/>
+      <w:r>
+        <w:rPr>
+          <w:lang w:val="en-GB"/>
+        </w:rPr>
+        <w:t xml:space="preserve"> </w:t>
+      </w:r>
+      <w:proofErr w:type="spellStart"/>
+      <w:r>
+        <w:rPr>
+          <w:lang w:val="en-GB"/>
+        </w:rPr>
+        <w:t>Stavroula</w:t>
+      </w:r>
+      <w:proofErr w:type="spellEnd"/>
+      <w:r>
+        <w:rPr>
+          <w:lang w:val="en-GB"/>
+        </w:rPr>
+        <w:t xml:space="preserve"> </w:t>
+      </w:r>
+      <w:proofErr w:type="spellStart"/>
+      <w:r>
+        <w:rPr>
+          <w:lang w:val="en-GB"/>
+        </w:rPr>
+        <w:t>Kousta</w:t>
+      </w:r>
+      <w:proofErr w:type="spellEnd"/>
       <w:r>
         <w:rPr>
           <w:lang w:val="en-GB"/>
@@ -362,7 +408,7 @@
           <w:noProof/>
           <w:lang w:val="en-GB"/>
         </w:rPr>
-        <w:t>24.02.2022</w:t>
+        <w:t>24.03.2022</w:t>
       </w:r>
       <w:r>
         <w:rPr>
@@ -421,8 +467,39 @@
           <w:szCs w:val="19"/>
           <w:lang w:val="en-GB"/>
         </w:rPr>
-        <w:t>Dear Dr. Kousta</w:t>
-      </w:r>
+        <w:t xml:space="preserve">Dear </w:t>
+      </w:r>
+      <w:proofErr w:type="spellStart"/>
+      <w:r>
+        <w:rPr>
+          <w:rFonts w:ascii="Open Sans Light" w:hAnsi="Open Sans Light" w:cs="Open Sans Light"/>
+          <w:sz w:val="19"/>
+          <w:szCs w:val="19"/>
+          <w:lang w:val="en-GB"/>
+        </w:rPr>
+        <w:t>Dr.</w:t>
+      </w:r>
+      <w:proofErr w:type="spellEnd"/>
+      <w:r>
+        <w:rPr>
+          <w:rFonts w:ascii="Open Sans Light" w:hAnsi="Open Sans Light" w:cs="Open Sans Light"/>
+          <w:sz w:val="19"/>
+          <w:szCs w:val="19"/>
+          <w:lang w:val="en-GB"/>
+        </w:rPr>
+        <w:t xml:space="preserve"> </w:t>
+      </w:r>
+      <w:proofErr w:type="spellStart"/>
+      <w:r>
+        <w:rPr>
+          <w:rFonts w:ascii="Open Sans Light" w:hAnsi="Open Sans Light" w:cs="Open Sans Light"/>
+          <w:sz w:val="19"/>
+          <w:szCs w:val="19"/>
+          <w:lang w:val="en-GB"/>
+        </w:rPr>
+        <w:t>Kousta</w:t>
+      </w:r>
+      <w:proofErr w:type="spellEnd"/>
       <w:r>
         <w:rPr>
           <w:rFonts w:ascii="Open Sans Light" w:hAnsi="Open Sans Light" w:cs="Open Sans Light"/>
@@ -730,14 +807,25 @@
         </w:rPr>
         <w:t xml:space="preserve">who </w:t>
       </w:r>
-      <w:r>
-        <w:rPr>
-          <w:rFonts w:ascii="Open Sans Light" w:hAnsi="Open Sans Light" w:cs="Open Sans Light"/>
-          <w:sz w:val="19"/>
-          <w:szCs w:val="19"/>
-          <w:lang w:val="en-GB"/>
-        </w:rPr>
-        <w:t xml:space="preserve">dispositionally </w:t>
+      <w:proofErr w:type="spellStart"/>
+      <w:r>
+        <w:rPr>
+          <w:rFonts w:ascii="Open Sans Light" w:hAnsi="Open Sans Light" w:cs="Open Sans Light"/>
+          <w:sz w:val="19"/>
+          <w:szCs w:val="19"/>
+          <w:lang w:val="en-GB"/>
+        </w:rPr>
+        <w:t>dispositionally</w:t>
+      </w:r>
+      <w:proofErr w:type="spellEnd"/>
+      <w:r>
+        <w:rPr>
+          <w:rFonts w:ascii="Open Sans Light" w:hAnsi="Open Sans Light" w:cs="Open Sans Light"/>
+          <w:sz w:val="19"/>
+          <w:szCs w:val="19"/>
+          <w:lang w:val="en-GB"/>
+        </w:rPr>
+        <w:t xml:space="preserve"> </w:t>
       </w:r>
       <w:r>
         <w:rPr>
@@ -1046,7 +1134,27 @@
           <w:szCs w:val="19"/>
           <w:lang w:val="en-GB"/>
         </w:rPr>
-        <w:t xml:space="preserve"> (see submission by Christoph Scheffel)</w:t>
+        <w:t xml:space="preserve"> (see submission by Christoph </w:t>
+      </w:r>
+      <w:proofErr w:type="spellStart"/>
+      <w:r>
+        <w:rPr>
+          <w:rFonts w:ascii="Open Sans Light" w:hAnsi="Open Sans Light" w:cs="Open Sans Light"/>
+          <w:sz w:val="19"/>
+          <w:szCs w:val="19"/>
+          <w:lang w:val="en-GB"/>
+        </w:rPr>
+        <w:t>Scheffel</w:t>
+      </w:r>
+      <w:proofErr w:type="spellEnd"/>
+      <w:r>
+        <w:rPr>
+          <w:rFonts w:ascii="Open Sans Light" w:hAnsi="Open Sans Light" w:cs="Open Sans Light"/>
+          <w:sz w:val="19"/>
+          <w:szCs w:val="19"/>
+          <w:lang w:val="en-GB"/>
+        </w:rPr>
+        <w:t>)</w:t>
       </w:r>
       <w:r>
         <w:rPr>
@@ -1140,8 +1248,6 @@
         </w:rPr>
         <w:t>.</w:t>
       </w:r>
-      <w:bookmarkStart w:id="0" w:name="_GoBack"/>
-      <w:bookmarkEnd w:id="0"/>
     </w:p>
     <w:p>
       <w:pPr>
@@ -1509,9 +1615,11 @@
             <w:r>
               <w:t xml:space="preserve"> </w:t>
             </w:r>
+            <w:proofErr w:type="spellStart"/>
             <w:r>
               <w:t>of</w:t>
             </w:r>
+            <w:proofErr w:type="spellEnd"/>
             <w:r>
               <w:t xml:space="preserve"> </w:t>
             </w:r>
@@ -1787,12 +1895,21 @@
                       <w:lang w:val="en-US"/>
                     </w:rPr>
                   </w:pPr>
+                  <w:proofErr w:type="spellStart"/>
                   <w:r>
                     <w:rPr>
                       <w:rFonts w:ascii="Open Sans Light" w:hAnsi="Open Sans Light" w:cs="Open Sans Light"/>
                       <w:lang w:val="en-US"/>
                     </w:rPr>
-                    <w:t>Mommsenstraße 11</w:t>
+                    <w:t>Mommsenstraße</w:t>
+                  </w:r>
+                  <w:proofErr w:type="spellEnd"/>
+                  <w:r>
+                    <w:rPr>
+                      <w:rFonts w:ascii="Open Sans Light" w:hAnsi="Open Sans Light" w:cs="Open Sans Light"/>
+                      <w:lang w:val="en-US"/>
+                    </w:rPr>
+                    <w:t xml:space="preserve"> 11</w:t>
                   </w:r>
                 </w:p>
                 <w:p>
@@ -1806,6 +1923,7 @@
                       <w:lang w:val="en-US"/>
                     </w:rPr>
                   </w:pPr>
+                  <w:proofErr w:type="spellStart"/>
                   <w:r>
                     <w:rPr>
                       <w:rFonts w:ascii="Open Sans Light" w:hAnsi="Open Sans Light" w:cs="Open Sans Light"/>
@@ -1813,6 +1931,7 @@
                     </w:rPr>
                     <w:t>Rektorat</w:t>
                   </w:r>
+                  <w:proofErr w:type="spellEnd"/>
                 </w:p>
               </w:tc>
               <w:tc>
@@ -2532,7 +2651,7 @@
                 </wp:anchor>
               </w:drawing>
             </mc:Choice>
-            <mc:Fallback xmlns:w16sdtdh="http://schemas.microsoft.com/office/word/2020/wordml/sdtdatahash" xmlns:w16="http://schemas.microsoft.com/office/word/2018/wordml" xmlns:w16cid="http://schemas.microsoft.com/office/word/2016/wordml/cid" xmlns:w16cex="http://schemas.microsoft.com/office/word/2018/wordml/cex" xmlns:am3d="http://schemas.microsoft.com/office/drawing/2017/model3d" xmlns:aink="http://schemas.microsoft.com/office/drawing/2016/ink" xmlns:cx8="http://schemas.microsoft.com/office/drawing/2016/5/14/chartex" xmlns:cx7="http://schemas.microsoft.com/office/drawing/2016/5/13/chartex" xmlns:cx6="http://schemas.microsoft.com/office/drawing/2016/5/12/chartex" xmlns:cx5="http://schemas.microsoft.com/office/drawing/2016/5/11/chartex" xmlns:cx4="http://schemas.microsoft.com/office/drawing/2016/5/10/chartex" xmlns:cx3="http://schemas.microsoft.com/office/drawing/2016/5/9/chartex" xmlns:cx2="http://schemas.microsoft.com/office/drawing/2015/10/21/chartex" xmlns:cx1="http://schemas.microsoft.com/office/drawing/2015/9/8/chartex">
+            <mc:Fallback xmlns:cx1="http://schemas.microsoft.com/office/drawing/2015/9/8/chartex" xmlns:cx2="http://schemas.microsoft.com/office/drawing/2015/10/21/chartex" xmlns:cx3="http://schemas.microsoft.com/office/drawing/2016/5/9/chartex" xmlns:cx4="http://schemas.microsoft.com/office/drawing/2016/5/10/chartex" xmlns:cx5="http://schemas.microsoft.com/office/drawing/2016/5/11/chartex" xmlns:cx6="http://schemas.microsoft.com/office/drawing/2016/5/12/chartex" xmlns:cx7="http://schemas.microsoft.com/office/drawing/2016/5/13/chartex" xmlns:cx8="http://schemas.microsoft.com/office/drawing/2016/5/14/chartex" xmlns:aink="http://schemas.microsoft.com/office/drawing/2016/ink" xmlns:am3d="http://schemas.microsoft.com/office/drawing/2017/model3d" xmlns:w16cex="http://schemas.microsoft.com/office/word/2018/wordml/cex" xmlns:w16cid="http://schemas.microsoft.com/office/word/2016/wordml/cid" xmlns:w16="http://schemas.microsoft.com/office/word/2018/wordml" xmlns:w16sdtdh="http://schemas.microsoft.com/office/word/2020/wordml/sdtdatahash">
               <w:pict>
                 <v:line w14:anchorId="746C35C0" id="Gerader Verbinder 13" o:spid="_x0000_s1026" alt="Titel: Lochmarke - Beschreibung: vertikale Line schwarz, 5 mm breit" style="position:absolute;z-index:251663360;visibility:visible;mso-wrap-style:square;mso-width-percent:0;mso-wrap-distance-left:9pt;mso-wrap-distance-top:0;mso-wrap-distance-right:9pt;mso-wrap-distance-bottom:0;mso-position-horizontal:absolute;mso-position-horizontal-relative:text;mso-position-vertical:absolute;mso-position-vertical-relative:page;mso-width-percent:0;mso-width-relative:margin" from="-70.9pt,421pt" to="-56.75pt,421pt" o:gfxdata="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" strokecolor="#009fe3 [3206]" strokeweight=".5pt">
                   <v:stroke joinstyle="miter"/>
@@ -2695,7 +2814,7 @@
             </wp:anchor>
           </w:drawing>
         </mc:Choice>
-        <mc:Fallback xmlns:w16sdtdh="http://schemas.microsoft.com/office/word/2020/wordml/sdtdatahash" xmlns:w16="http://schemas.microsoft.com/office/word/2018/wordml" xmlns:w16cid="http://schemas.microsoft.com/office/word/2016/wordml/cid" xmlns:w16cex="http://schemas.microsoft.com/office/word/2018/wordml/cex" xmlns:am3d="http://schemas.microsoft.com/office/drawing/2017/model3d" xmlns:aink="http://schemas.microsoft.com/office/drawing/2016/ink" xmlns:cx8="http://schemas.microsoft.com/office/drawing/2016/5/14/chartex" xmlns:cx7="http://schemas.microsoft.com/office/drawing/2016/5/13/chartex" xmlns:cx6="http://schemas.microsoft.com/office/drawing/2016/5/12/chartex" xmlns:cx5="http://schemas.microsoft.com/office/drawing/2016/5/11/chartex" xmlns:cx4="http://schemas.microsoft.com/office/drawing/2016/5/10/chartex" xmlns:cx3="http://schemas.microsoft.com/office/drawing/2016/5/9/chartex" xmlns:cx2="http://schemas.microsoft.com/office/drawing/2015/10/21/chartex" xmlns:cx1="http://schemas.microsoft.com/office/drawing/2015/9/8/chartex">
+        <mc:Fallback xmlns:cx1="http://schemas.microsoft.com/office/drawing/2015/9/8/chartex" xmlns:cx2="http://schemas.microsoft.com/office/drawing/2015/10/21/chartex" xmlns:cx3="http://schemas.microsoft.com/office/drawing/2016/5/9/chartex" xmlns:cx4="http://schemas.microsoft.com/office/drawing/2016/5/10/chartex" xmlns:cx5="http://schemas.microsoft.com/office/drawing/2016/5/11/chartex" xmlns:cx6="http://schemas.microsoft.com/office/drawing/2016/5/12/chartex" xmlns:cx7="http://schemas.microsoft.com/office/drawing/2016/5/13/chartex" xmlns:cx8="http://schemas.microsoft.com/office/drawing/2016/5/14/chartex" xmlns:aink="http://schemas.microsoft.com/office/drawing/2016/ink" xmlns:am3d="http://schemas.microsoft.com/office/drawing/2017/model3d" xmlns:w16cex="http://schemas.microsoft.com/office/word/2018/wordml/cex" xmlns:w16cid="http://schemas.microsoft.com/office/word/2016/wordml/cid" xmlns:w16="http://schemas.microsoft.com/office/word/2018/wordml" xmlns:w16sdtdh="http://schemas.microsoft.com/office/word/2020/wordml/sdtdatahash">
           <w:pict>
             <v:line w14:anchorId="0424DBCC" id="Gerader Verbinder 3" o:spid="_x0000_s1026" alt="Titel: Falzmarke - Beschreibung:   vertikale Line schwarz, 5 mm breit" style="position:absolute;z-index:251665408;visibility:visible;mso-wrap-style:square;mso-width-percent:0;mso-wrap-distance-left:9pt;mso-wrap-distance-top:0;mso-wrap-distance-right:9pt;mso-wrap-distance-bottom:0;mso-position-horizontal:absolute;mso-position-horizontal-relative:text;mso-position-vertical:absolute;mso-position-vertical-relative:top-margin-area;mso-width-percent:0;mso-width-relative:margin" from="-70.9pt,421pt" to="-56.75pt,421pt" o:gfxdata="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" strokecolor="#727777" strokeweight=".5pt">
               <v:stroke joinstyle="miter"/>
@@ -2770,7 +2889,7 @@
             </wp:anchor>
           </w:drawing>
         </mc:Choice>
-        <mc:Fallback xmlns:w16sdtdh="http://schemas.microsoft.com/office/word/2020/wordml/sdtdatahash" xmlns:w16="http://schemas.microsoft.com/office/word/2018/wordml" xmlns:w16cid="http://schemas.microsoft.com/office/word/2016/wordml/cid" xmlns:w16cex="http://schemas.microsoft.com/office/word/2018/wordml/cex" xmlns:am3d="http://schemas.microsoft.com/office/drawing/2017/model3d" xmlns:aink="http://schemas.microsoft.com/office/drawing/2016/ink" xmlns:cx8="http://schemas.microsoft.com/office/drawing/2016/5/14/chartex" xmlns:cx7="http://schemas.microsoft.com/office/drawing/2016/5/13/chartex" xmlns:cx6="http://schemas.microsoft.com/office/drawing/2016/5/12/chartex" xmlns:cx5="http://schemas.microsoft.com/office/drawing/2016/5/11/chartex" xmlns:cx4="http://schemas.microsoft.com/office/drawing/2016/5/10/chartex" xmlns:cx3="http://schemas.microsoft.com/office/drawing/2016/5/9/chartex" xmlns:cx2="http://schemas.microsoft.com/office/drawing/2015/10/21/chartex" xmlns:cx1="http://schemas.microsoft.com/office/drawing/2015/9/8/chartex">
+        <mc:Fallback xmlns:cx1="http://schemas.microsoft.com/office/drawing/2015/9/8/chartex" xmlns:cx2="http://schemas.microsoft.com/office/drawing/2015/10/21/chartex" xmlns:cx3="http://schemas.microsoft.com/office/drawing/2016/5/9/chartex" xmlns:cx4="http://schemas.microsoft.com/office/drawing/2016/5/10/chartex" xmlns:cx5="http://schemas.microsoft.com/office/drawing/2016/5/11/chartex" xmlns:cx6="http://schemas.microsoft.com/office/drawing/2016/5/12/chartex" xmlns:cx7="http://schemas.microsoft.com/office/drawing/2016/5/13/chartex" xmlns:cx8="http://schemas.microsoft.com/office/drawing/2016/5/14/chartex" xmlns:aink="http://schemas.microsoft.com/office/drawing/2016/ink" xmlns:am3d="http://schemas.microsoft.com/office/drawing/2017/model3d" xmlns:w16cex="http://schemas.microsoft.com/office/word/2018/wordml/cex" xmlns:w16cid="http://schemas.microsoft.com/office/word/2016/wordml/cid" xmlns:w16="http://schemas.microsoft.com/office/word/2018/wordml" xmlns:w16sdtdh="http://schemas.microsoft.com/office/word/2020/wordml/sdtdatahash">
           <w:pict>
             <v:line w14:anchorId="6C093904" id="Gerader Verbinder 6" o:spid="_x0000_s1026" alt="Titel: Falzmarke - Beschreibung:   vertikale Line schwarz, 5 mm breit" style="position:absolute;z-index:251657216;visibility:visible;mso-wrap-style:square;mso-width-percent:0;mso-wrap-distance-left:9pt;mso-wrap-distance-top:0;mso-wrap-distance-right:9pt;mso-wrap-distance-bottom:0;mso-position-horizontal:absolute;mso-position-horizontal-relative:text;mso-position-vertical:absolute;mso-position-vertical-relative:page;mso-width-percent:0;mso-width-relative:margin" from="-70.9pt,297.7pt" to="-56.75pt,297.7pt" o:gfxdata="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" strokecolor="#727777" strokeweight=".5pt">
               <v:stroke joinstyle="miter"/>
@@ -2844,7 +2963,7 @@
             </wp:anchor>
           </w:drawing>
         </mc:Choice>
-        <mc:Fallback xmlns:w16sdtdh="http://schemas.microsoft.com/office/word/2020/wordml/sdtdatahash" xmlns:w16="http://schemas.microsoft.com/office/word/2018/wordml" xmlns:w16cid="http://schemas.microsoft.com/office/word/2016/wordml/cid" xmlns:w16cex="http://schemas.microsoft.com/office/word/2018/wordml/cex" xmlns:am3d="http://schemas.microsoft.com/office/drawing/2017/model3d" xmlns:aink="http://schemas.microsoft.com/office/drawing/2016/ink" xmlns:cx8="http://schemas.microsoft.com/office/drawing/2016/5/14/chartex" xmlns:cx7="http://schemas.microsoft.com/office/drawing/2016/5/13/chartex" xmlns:cx6="http://schemas.microsoft.com/office/drawing/2016/5/12/chartex" xmlns:cx5="http://schemas.microsoft.com/office/drawing/2016/5/11/chartex" xmlns:cx4="http://schemas.microsoft.com/office/drawing/2016/5/10/chartex" xmlns:cx3="http://schemas.microsoft.com/office/drawing/2016/5/9/chartex" xmlns:cx2="http://schemas.microsoft.com/office/drawing/2015/10/21/chartex" xmlns:cx1="http://schemas.microsoft.com/office/drawing/2015/9/8/chartex">
+        <mc:Fallback xmlns:cx1="http://schemas.microsoft.com/office/drawing/2015/9/8/chartex" xmlns:cx2="http://schemas.microsoft.com/office/drawing/2015/10/21/chartex" xmlns:cx3="http://schemas.microsoft.com/office/drawing/2016/5/9/chartex" xmlns:cx4="http://schemas.microsoft.com/office/drawing/2016/5/10/chartex" xmlns:cx5="http://schemas.microsoft.com/office/drawing/2016/5/11/chartex" xmlns:cx6="http://schemas.microsoft.com/office/drawing/2016/5/12/chartex" xmlns:cx7="http://schemas.microsoft.com/office/drawing/2016/5/13/chartex" xmlns:cx8="http://schemas.microsoft.com/office/drawing/2016/5/14/chartex" xmlns:aink="http://schemas.microsoft.com/office/drawing/2016/ink" xmlns:am3d="http://schemas.microsoft.com/office/drawing/2017/model3d" xmlns:w16cex="http://schemas.microsoft.com/office/word/2018/wordml/cex" xmlns:w16cid="http://schemas.microsoft.com/office/word/2016/wordml/cid" xmlns:w16="http://schemas.microsoft.com/office/word/2018/wordml" xmlns:w16sdtdh="http://schemas.microsoft.com/office/word/2020/wordml/sdtdatahash">
           <w:pict>
             <v:line w14:anchorId="210FB389" id="Gerader Verbinder 4" o:spid="_x0000_s1026" alt="Titel: vertikale Linie - Beschreibung: vertikale Linie" style="position:absolute;z-index:251655168;visibility:visible;mso-wrap-style:square;mso-width-percent:0;mso-wrap-distance-left:9pt;mso-wrap-distance-top:0;mso-wrap-distance-right:9pt;mso-wrap-distance-bottom:0;mso-position-horizontal:absolute;mso-position-horizontal-relative:page;mso-position-vertical:absolute;mso-position-vertical-relative:page;mso-width-percent:0;mso-width-relative:margin" from="14.2pt,421pt" to="28.35pt,421pt" o:gfxdata="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" o:allowoverlap="f" strokecolor="white [3214]" strokeweight=".5pt">
               <v:stroke joinstyle="miter"/>
@@ -2928,7 +3047,7 @@
             </wp:anchor>
           </w:drawing>
         </mc:Choice>
-        <mc:Fallback xmlns:w16sdtdh="http://schemas.microsoft.com/office/word/2020/wordml/sdtdatahash" xmlns:w16="http://schemas.microsoft.com/office/word/2018/wordml" xmlns:w16cid="http://schemas.microsoft.com/office/word/2016/wordml/cid" xmlns:w16cex="http://schemas.microsoft.com/office/word/2018/wordml/cex" xmlns:am3d="http://schemas.microsoft.com/office/drawing/2017/model3d" xmlns:aink="http://schemas.microsoft.com/office/drawing/2016/ink" xmlns:cx8="http://schemas.microsoft.com/office/drawing/2016/5/14/chartex" xmlns:cx7="http://schemas.microsoft.com/office/drawing/2016/5/13/chartex" xmlns:cx6="http://schemas.microsoft.com/office/drawing/2016/5/12/chartex" xmlns:cx5="http://schemas.microsoft.com/office/drawing/2016/5/11/chartex" xmlns:cx4="http://schemas.microsoft.com/office/drawing/2016/5/10/chartex" xmlns:cx3="http://schemas.microsoft.com/office/drawing/2016/5/9/chartex" xmlns:cx2="http://schemas.microsoft.com/office/drawing/2015/10/21/chartex" xmlns:cx1="http://schemas.microsoft.com/office/drawing/2015/9/8/chartex">
+        <mc:Fallback xmlns:cx1="http://schemas.microsoft.com/office/drawing/2015/9/8/chartex" xmlns:cx2="http://schemas.microsoft.com/office/drawing/2015/10/21/chartex" xmlns:cx3="http://schemas.microsoft.com/office/drawing/2016/5/9/chartex" xmlns:cx4="http://schemas.microsoft.com/office/drawing/2016/5/10/chartex" xmlns:cx5="http://schemas.microsoft.com/office/drawing/2016/5/11/chartex" xmlns:cx6="http://schemas.microsoft.com/office/drawing/2016/5/12/chartex" xmlns:cx7="http://schemas.microsoft.com/office/drawing/2016/5/13/chartex" xmlns:cx8="http://schemas.microsoft.com/office/drawing/2016/5/14/chartex" xmlns:aink="http://schemas.microsoft.com/office/drawing/2016/ink" xmlns:am3d="http://schemas.microsoft.com/office/drawing/2017/model3d" xmlns:w16cex="http://schemas.microsoft.com/office/word/2018/wordml/cex" xmlns:w16cid="http://schemas.microsoft.com/office/word/2016/wordml/cid" xmlns:w16="http://schemas.microsoft.com/office/word/2018/wordml" xmlns:w16sdtdh="http://schemas.microsoft.com/office/word/2020/wordml/sdtdatahash">
           <w:pict>
             <v:line w14:anchorId="5A488833" id="Gerader Verbinder 2" o:spid="_x0000_s1026" alt="Titel: Falzmarke - Beschreibung: vertikale Line schwarz, 5 mm breit" style="position:absolute;z-index:251661312;visibility:visible;mso-wrap-style:square;mso-width-percent:0;mso-wrap-distance-left:9pt;mso-wrap-distance-top:0;mso-wrap-distance-right:9pt;mso-wrap-distance-bottom:0;mso-position-horizontal:absolute;mso-position-horizontal-relative:text;mso-position-vertical:absolute;mso-position-vertical-relative:page;mso-width-percent:0;mso-width-relative:margin" from="-70.9pt,297.7pt" to="-56.75pt,297.7pt" o:gfxdata="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" strokecolor="#009fe3 [3206]" strokeweight=".5pt">
               <v:stroke joinstyle="miter"/>
@@ -3002,7 +3121,7 @@
             </wp:anchor>
           </w:drawing>
         </mc:Choice>
-        <mc:Fallback xmlns:w16sdtdh="http://schemas.microsoft.com/office/word/2020/wordml/sdtdatahash" xmlns:w16="http://schemas.microsoft.com/office/word/2018/wordml" xmlns:w16cid="http://schemas.microsoft.com/office/word/2016/wordml/cid" xmlns:w16cex="http://schemas.microsoft.com/office/word/2018/wordml/cex" xmlns:am3d="http://schemas.microsoft.com/office/drawing/2017/model3d" xmlns:aink="http://schemas.microsoft.com/office/drawing/2016/ink" xmlns:cx8="http://schemas.microsoft.com/office/drawing/2016/5/14/chartex" xmlns:cx7="http://schemas.microsoft.com/office/drawing/2016/5/13/chartex" xmlns:cx6="http://schemas.microsoft.com/office/drawing/2016/5/12/chartex" xmlns:cx5="http://schemas.microsoft.com/office/drawing/2016/5/11/chartex" xmlns:cx4="http://schemas.microsoft.com/office/drawing/2016/5/10/chartex" xmlns:cx3="http://schemas.microsoft.com/office/drawing/2016/5/9/chartex" xmlns:cx2="http://schemas.microsoft.com/office/drawing/2015/10/21/chartex" xmlns:cx1="http://schemas.microsoft.com/office/drawing/2015/9/8/chartex">
+        <mc:Fallback xmlns:cx1="http://schemas.microsoft.com/office/drawing/2015/9/8/chartex" xmlns:cx2="http://schemas.microsoft.com/office/drawing/2015/10/21/chartex" xmlns:cx3="http://schemas.microsoft.com/office/drawing/2016/5/9/chartex" xmlns:cx4="http://schemas.microsoft.com/office/drawing/2016/5/10/chartex" xmlns:cx5="http://schemas.microsoft.com/office/drawing/2016/5/11/chartex" xmlns:cx6="http://schemas.microsoft.com/office/drawing/2016/5/12/chartex" xmlns:cx7="http://schemas.microsoft.com/office/drawing/2016/5/13/chartex" xmlns:cx8="http://schemas.microsoft.com/office/drawing/2016/5/14/chartex" xmlns:aink="http://schemas.microsoft.com/office/drawing/2016/ink" xmlns:am3d="http://schemas.microsoft.com/office/drawing/2017/model3d" xmlns:w16cex="http://schemas.microsoft.com/office/word/2018/wordml/cex" xmlns:w16cid="http://schemas.microsoft.com/office/word/2016/wordml/cid" xmlns:w16="http://schemas.microsoft.com/office/word/2018/wordml" xmlns:w16sdtdh="http://schemas.microsoft.com/office/word/2020/wordml/sdtdatahash">
           <w:pict>
             <v:line w14:anchorId="11B62FFB" id="Gerader Verbinder 8" o:spid="_x0000_s1026" alt="Titel: vertikale Linie - Beschreibung: vertikale Linie" style="position:absolute;z-index:251659264;visibility:visible;mso-wrap-style:square;mso-width-percent:0;mso-wrap-distance-left:9pt;mso-wrap-distance-top:0;mso-wrap-distance-right:9pt;mso-wrap-distance-bottom:0;mso-position-horizontal:absolute;mso-position-horizontal-relative:page;mso-position-vertical:absolute;mso-position-vertical-relative:page;mso-width-percent:0;mso-width-relative:margin" from="14.2pt,421pt" to="28.35pt,421pt" o:gfxdata="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" o:allowoverlap="f" strokecolor="white [3214]" strokeweight=".5pt">
               <v:stroke joinstyle="miter"/>
@@ -5160,7 +5279,7 @@
 </file>
 
 <file path=customXml/itemProps2.xml><?xml version="1.0" encoding="utf-8"?>
-<ds:datastoreItem xmlns:ds="http://schemas.openxmlformats.org/officeDocument/2006/customXml" ds:itemID="{F95C0844-C9B9-442B-B571-175AE80D7E41}">
+<ds:datastoreItem xmlns:ds="http://schemas.openxmlformats.org/officeDocument/2006/customXml" ds:itemID="{8C91DA0F-9971-41F2-8289-E97F4E06203B}">
   <ds:schemaRefs>
     <ds:schemaRef ds:uri="http://schemas.openxmlformats.org/officeDocument/2006/bibliography"/>
   </ds:schemaRefs>

</xml_diff>